<commit_message>
atualiz. sub contr. acesso
</commit_message>
<xml_diff>
--- a/TCC/4º Encontro/PSystem_WBS.docx
+++ b/TCC/4º Encontro/PSystem_WBS.docx
@@ -2436,13 +2436,13 @@
         <a:p>
           <a:r>
             <a:rPr lang="pt-BR"/>
-            <a:t>Alterar</a:t>
+            <a:t>Manter</a:t>
           </a:r>
         </a:p>
         <a:p>
           <a:r>
             <a:rPr lang="pt-BR"/>
-            <a:t>Senha</a:t>
+            <a:t>Usuário</a:t>
           </a:r>
         </a:p>
       </dgm:t>
@@ -2728,13 +2728,13 @@
         <a:p>
           <a:r>
             <a:rPr lang="pt-BR"/>
-            <a:t>Manter</a:t>
+            <a:t>Alterar</a:t>
           </a:r>
         </a:p>
         <a:p>
           <a:r>
             <a:rPr lang="pt-BR"/>
-            <a:t>Usuário</a:t>
+            <a:t>Senha</a:t>
           </a:r>
         </a:p>
       </dgm:t>
@@ -5093,291 +5093,291 @@
     </dgm:pt>
   </dgm:ptLst>
   <dgm:cxnLst>
-    <dgm:cxn modelId="{4E6321B5-638C-4518-AD59-14BB2438C57E}" type="presOf" srcId="{EA6FA66B-0982-4F0C-BA71-70FE6FB85774}" destId="{9069BD9A-B82D-4631-8AE1-52B0F39DAB70}" srcOrd="1" destOrd="0" presId="urn:microsoft.com/office/officeart/2005/8/layout/orgChart1"/>
-    <dgm:cxn modelId="{5CBA3C42-28A5-4F6E-86D8-1AFE4F1D0887}" type="presOf" srcId="{D8719B64-325A-4EB3-8BE5-F8F12D74A353}" destId="{828BE651-862B-4EC1-80E1-1D2623941E5D}" srcOrd="0" destOrd="0" presId="urn:microsoft.com/office/officeart/2005/8/layout/orgChart1"/>
-    <dgm:cxn modelId="{A8ED648E-28BA-47A3-9728-C99EA361CA65}" type="presOf" srcId="{CA680B2D-589A-41BC-B665-F4274DE54732}" destId="{275E8529-9DED-40F7-A88B-704AC20C92B8}" srcOrd="1" destOrd="0" presId="urn:microsoft.com/office/officeart/2005/8/layout/orgChart1"/>
+    <dgm:cxn modelId="{3B19DE40-B7C2-4D67-A5B0-9433547D75CE}" type="presOf" srcId="{185F5078-2588-4993-B5D5-C4125B128EFC}" destId="{18EB6655-1B72-4673-BA17-893619449D9E}" srcOrd="1" destOrd="0" presId="urn:microsoft.com/office/officeart/2005/8/layout/orgChart1"/>
+    <dgm:cxn modelId="{67A76409-D069-44F7-945C-BC83CE8A569B}" type="presOf" srcId="{FBAEF615-4FEF-450D-8FEA-846BFF72CEB0}" destId="{5165C79E-2933-4F92-BDBF-5B74F07A9558}" srcOrd="1" destOrd="0" presId="urn:microsoft.com/office/officeart/2005/8/layout/orgChart1"/>
+    <dgm:cxn modelId="{157BE7FC-6275-4ADA-9A2C-14DB72EDE460}" type="presOf" srcId="{E17A204C-58D5-473A-A691-540457B87345}" destId="{55223062-40F8-47AB-9EFB-F1DA3EADF1A1}" srcOrd="1" destOrd="0" presId="urn:microsoft.com/office/officeart/2005/8/layout/orgChart1"/>
+    <dgm:cxn modelId="{454D7339-6315-4BEE-9490-1AC5ABD57CA6}" srcId="{E6C94F7C-A86B-4F29-BD87-2C2DD0192A7B}" destId="{EAE72F2C-A82D-4E40-A225-CB32A5604E73}" srcOrd="3" destOrd="0" parTransId="{F3FBE588-F82D-4A6F-BD1B-1D00F4500832}" sibTransId="{03E58701-FD53-4F10-B3B0-F4D298C21291}"/>
+    <dgm:cxn modelId="{48C801AA-833E-4159-BB94-4285E08F7638}" type="presOf" srcId="{F31278A4-4DBA-44EC-969F-3341ADFF56C9}" destId="{3235A456-DCF6-415D-9043-9BC27DFB7E42}" srcOrd="1" destOrd="0" presId="urn:microsoft.com/office/officeart/2005/8/layout/orgChart1"/>
+    <dgm:cxn modelId="{5AC45852-009C-4FF3-A47E-5E69649DA411}" type="presOf" srcId="{BCA475A6-550D-43B6-9A0C-3091B4DF5E20}" destId="{5A4EF461-45A5-4C6A-867A-8AA8E23E9BFF}" srcOrd="0" destOrd="0" presId="urn:microsoft.com/office/officeart/2005/8/layout/orgChart1"/>
+    <dgm:cxn modelId="{1C9A19C7-B5E9-4B1C-B6D9-B58FE8F6C43D}" srcId="{89270C42-ACAE-4327-B9A2-4FBCA29E4BE3}" destId="{E6C94F7C-A86B-4F29-BD87-2C2DD0192A7B}" srcOrd="1" destOrd="0" parTransId="{58AC2EC3-0E94-49EE-B70B-47E6D19DFB2E}" sibTransId="{1F470A45-E70F-4751-AC57-171F096B01B3}"/>
+    <dgm:cxn modelId="{07BE49CA-C9FB-4269-9AC6-8420E7302522}" type="presOf" srcId="{4EE86ACC-BBDB-4657-A3C2-06AEBB6E29A4}" destId="{5D829AEE-558B-4774-BEFD-7BF484701816}" srcOrd="0" destOrd="0" presId="urn:microsoft.com/office/officeart/2005/8/layout/orgChart1"/>
+    <dgm:cxn modelId="{3FF143E4-9F8D-4456-B7A5-3A440CE952BE}" srcId="{E6C94F7C-A86B-4F29-BD87-2C2DD0192A7B}" destId="{2172DD4F-4524-4A42-A34F-A448640B67B0}" srcOrd="4" destOrd="0" parTransId="{7D21A47A-A116-4BA5-986F-F5DD0D86A571}" sibTransId="{D21823E0-CD5C-46E5-ADDF-E7C1A009D9A5}"/>
+    <dgm:cxn modelId="{793C2EDA-0596-4071-BD5B-88825D5AE06C}" type="presOf" srcId="{E6C94F7C-A86B-4F29-BD87-2C2DD0192A7B}" destId="{B0ABC80D-9545-461E-9B51-399A8D1D6AAA}" srcOrd="1" destOrd="0" presId="urn:microsoft.com/office/officeart/2005/8/layout/orgChart1"/>
+    <dgm:cxn modelId="{2AA07C72-0D39-4138-9D2F-53BCAA3499E0}" type="presOf" srcId="{F31278A4-4DBA-44EC-969F-3341ADFF56C9}" destId="{6CD613CD-0873-4FBF-94D1-AEA3C6FC30B9}" srcOrd="0" destOrd="0" presId="urn:microsoft.com/office/officeart/2005/8/layout/orgChart1"/>
+    <dgm:cxn modelId="{557C604B-728E-48E0-9FD0-374473591371}" type="presOf" srcId="{3C0B7EAB-708E-4FAA-8169-A1C2F05444BC}" destId="{86ECDBD3-F1CE-4B14-A926-BC8A47B1825B}" srcOrd="0" destOrd="0" presId="urn:microsoft.com/office/officeart/2005/8/layout/orgChart1"/>
+    <dgm:cxn modelId="{52AA7BD6-2FA3-458C-BDA9-A881784F15D3}" type="presOf" srcId="{EAE72F2C-A82D-4E40-A225-CB32A5604E73}" destId="{5AB39A2A-90FE-48FA-ABA0-5E470424581F}" srcOrd="1" destOrd="0" presId="urn:microsoft.com/office/officeart/2005/8/layout/orgChart1"/>
+    <dgm:cxn modelId="{A81B2838-8B4A-474E-81F6-C2CACD4057CF}" type="presOf" srcId="{3F457085-7BAE-40A2-AFF5-CD7922DECB95}" destId="{080389C6-C225-4889-B889-984B10E95709}" srcOrd="0" destOrd="0" presId="urn:microsoft.com/office/officeart/2005/8/layout/orgChart1"/>
+    <dgm:cxn modelId="{447C92CF-8D01-456A-B5E3-A1D23AB09F03}" type="presOf" srcId="{85E1DEB0-FF75-436B-9AB9-63D69A386E40}" destId="{8E74C286-B4FF-4A0D-86B3-CE97AC887E62}" srcOrd="0" destOrd="0" presId="urn:microsoft.com/office/officeart/2005/8/layout/orgChart1"/>
+    <dgm:cxn modelId="{A2A645A3-88E7-40F0-878F-CBD9023FAF14}" type="presOf" srcId="{6B28D9FA-7A94-4316-93DC-7971583126DF}" destId="{1ECE8D3C-864C-4566-B734-16EA73ED8292}" srcOrd="1" destOrd="0" presId="urn:microsoft.com/office/officeart/2005/8/layout/orgChart1"/>
+    <dgm:cxn modelId="{DA3FE74B-1CAA-4ECD-882F-D827EA79C93E}" type="presOf" srcId="{12655D9D-99B0-470E-B3A5-6861DFBC92C5}" destId="{0A7F001F-0D29-42E7-B6B6-CFA42F795CF6}" srcOrd="0" destOrd="0" presId="urn:microsoft.com/office/officeart/2005/8/layout/orgChart1"/>
+    <dgm:cxn modelId="{471495E0-4B2D-4AE5-BF00-C5CD4D604ECA}" type="presOf" srcId="{CA680B2D-589A-41BC-B665-F4274DE54732}" destId="{217A9A14-CCFC-410C-94F2-D3CF34A2E53C}" srcOrd="0" destOrd="0" presId="urn:microsoft.com/office/officeart/2005/8/layout/orgChart1"/>
+    <dgm:cxn modelId="{D875C2A8-2D9E-47D8-ABBF-8934D370194A}" type="presOf" srcId="{46BE778A-BBB3-469E-92AA-DD00095187A2}" destId="{4D9A0DD3-1F0D-449B-9E46-16B69350A042}" srcOrd="0" destOrd="0" presId="urn:microsoft.com/office/officeart/2005/8/layout/orgChart1"/>
+    <dgm:cxn modelId="{61EB239C-EE58-43F4-9BAC-1BF1A525EA56}" type="presOf" srcId="{2172DD4F-4524-4A42-A34F-A448640B67B0}" destId="{952353A9-5135-481B-9FB5-E150D31C9B5C}" srcOrd="1" destOrd="0" presId="urn:microsoft.com/office/officeart/2005/8/layout/orgChart1"/>
+    <dgm:cxn modelId="{B660F9C2-0B81-42B5-B27A-12BB7DCE893C}" type="presOf" srcId="{B90F5556-9EC6-470D-A629-694CB28EC00C}" destId="{BA029F0C-F457-4947-A146-182245AB3927}" srcOrd="0" destOrd="0" presId="urn:microsoft.com/office/officeart/2005/8/layout/orgChart1"/>
+    <dgm:cxn modelId="{BD768618-6728-4E36-9793-8B54B886E8B5}" type="presOf" srcId="{FBAEF615-4FEF-450D-8FEA-846BFF72CEB0}" destId="{14F3E6A7-5F12-4854-A539-7D1BC804202A}" srcOrd="0" destOrd="0" presId="urn:microsoft.com/office/officeart/2005/8/layout/orgChart1"/>
+    <dgm:cxn modelId="{4DB798C3-2E16-4980-9111-CBB4BF0CA456}" type="presOf" srcId="{3F457085-7BAE-40A2-AFF5-CD7922DECB95}" destId="{5B30B4AD-0405-4D13-9BB0-60932A0C0D5C}" srcOrd="1" destOrd="0" presId="urn:microsoft.com/office/officeart/2005/8/layout/orgChart1"/>
+    <dgm:cxn modelId="{CEE73ED7-E88A-4E38-A405-20C45B41FB09}" type="presOf" srcId="{CDEF80C7-34AC-4433-BB54-619D6E7F668D}" destId="{E2418594-29C9-438F-8ECD-1D81895FE2C5}" srcOrd="0" destOrd="0" presId="urn:microsoft.com/office/officeart/2005/8/layout/orgChart1"/>
+    <dgm:cxn modelId="{4F753C59-1CA8-4C8A-9A82-3A85741CCE20}" srcId="{EA6FA66B-0982-4F0C-BA71-70FE6FB85774}" destId="{65C8F27F-C6B9-489F-8BBE-17CC44FF4668}" srcOrd="2" destOrd="0" parTransId="{AF436DA6-0280-4807-BC62-DDDC116831BE}" sibTransId="{265E80A3-21E4-4E93-A12B-4CDE8566FCD0}"/>
+    <dgm:cxn modelId="{06482B67-1143-4FDF-B3CF-7F52B986098A}" type="presOf" srcId="{F92035EC-E2DA-412B-B10B-D53C26126C9D}" destId="{21AFE828-5D5F-4134-901C-0285502157D4}" srcOrd="0" destOrd="0" presId="urn:microsoft.com/office/officeart/2005/8/layout/orgChart1"/>
+    <dgm:cxn modelId="{4C395CCA-4E71-44D4-A0CE-AD8291CAFC27}" srcId="{E6C94F7C-A86B-4F29-BD87-2C2DD0192A7B}" destId="{85E1DEB0-FF75-436B-9AB9-63D69A386E40}" srcOrd="1" destOrd="0" parTransId="{BDB3E992-C371-49F0-AB10-D679A04822A7}" sibTransId="{D39E4369-E483-4336-B30E-7380C2A93C9F}"/>
+    <dgm:cxn modelId="{1BA179F4-63F8-43D0-8DFF-70F48F60547A}" type="presOf" srcId="{C9DE8EE0-5981-4532-B750-7FA775730C1D}" destId="{BCE7EF7B-5982-487C-AB05-CDA615C498F8}" srcOrd="0" destOrd="0" presId="urn:microsoft.com/office/officeart/2005/8/layout/orgChart1"/>
+    <dgm:cxn modelId="{F4C4D96E-6AA8-4C0A-9783-766C97D6324C}" type="presOf" srcId="{94657EEE-7B6B-4C04-AE1E-68D0826F3C77}" destId="{56403218-EAD5-4422-A98F-4A73DACB9344}" srcOrd="0" destOrd="0" presId="urn:microsoft.com/office/officeart/2005/8/layout/orgChart1"/>
+    <dgm:cxn modelId="{C2A97FD2-D551-4F1B-9FAB-F1FD1C526602}" srcId="{CA680B2D-589A-41BC-B665-F4274DE54732}" destId="{D8719B64-325A-4EB3-8BE5-F8F12D74A353}" srcOrd="1" destOrd="0" parTransId="{94657EEE-7B6B-4C04-AE1E-68D0826F3C77}" sibTransId="{F6F0653D-1706-4E82-98DD-68EFAE9957EF}"/>
+    <dgm:cxn modelId="{4415C496-5DEE-4101-A8C8-FEF8CF13F8C0}" type="presOf" srcId="{C4DBEA34-8EF2-4450-B1CF-9384AF8C60D8}" destId="{935A98D1-C6AE-4380-86BB-91CD59BB3ED1}" srcOrd="1" destOrd="0" presId="urn:microsoft.com/office/officeart/2005/8/layout/orgChart1"/>
+    <dgm:cxn modelId="{E36779A4-B81D-414C-9A51-D18FD8D114BC}" srcId="{44C39ACF-3D2C-4075-AF03-2D58CAC345F0}" destId="{3F457085-7BAE-40A2-AFF5-CD7922DECB95}" srcOrd="1" destOrd="0" parTransId="{A3C93F3D-993E-48D2-8979-361DC40F4A39}" sibTransId="{E92D3F42-B9C7-43DE-BB65-71AB5B6FAE36}"/>
+    <dgm:cxn modelId="{224F5C11-CC15-4B07-AC24-57EAA0F1A6D8}" srcId="{44C39ACF-3D2C-4075-AF03-2D58CAC345F0}" destId="{C9DE8EE0-5981-4532-B750-7FA775730C1D}" srcOrd="0" destOrd="0" parTransId="{4EE86ACC-BBDB-4657-A3C2-06AEBB6E29A4}" sibTransId="{8C62D3A7-AB38-4601-A39E-1C8EEC93BE88}"/>
+    <dgm:cxn modelId="{D4C66CDA-E4F1-4B49-9B70-C837415A6C8C}" type="presOf" srcId="{274D81D6-51D2-4654-9EF8-1A8C054B5F52}" destId="{9BF8FCF0-E831-4753-AEE0-76987BF0F390}" srcOrd="0" destOrd="0" presId="urn:microsoft.com/office/officeart/2005/8/layout/orgChart1"/>
+    <dgm:cxn modelId="{6F8EE77E-11FB-443F-ADD2-7D20F85A3D97}" type="presOf" srcId="{EA6FA66B-0982-4F0C-BA71-70FE6FB85774}" destId="{9069BD9A-B82D-4631-8AE1-52B0F39DAB70}" srcOrd="1" destOrd="0" presId="urn:microsoft.com/office/officeart/2005/8/layout/orgChart1"/>
+    <dgm:cxn modelId="{2EF46CC1-20F2-4365-9FDA-A6CE42F98274}" type="presOf" srcId="{1B51D7C6-EEEC-4BA4-9F38-BCA74E88C9C7}" destId="{3E286725-7742-49F0-B15B-62152827ED99}" srcOrd="0" destOrd="0" presId="urn:microsoft.com/office/officeart/2005/8/layout/orgChart1"/>
+    <dgm:cxn modelId="{4EB4BD85-5865-4F5D-9F25-89296A17F95F}" type="presOf" srcId="{F3FBE588-F82D-4A6F-BD1B-1D00F4500832}" destId="{E5FA3648-10BA-4B91-B7C9-BE420896858A}" srcOrd="0" destOrd="0" presId="urn:microsoft.com/office/officeart/2005/8/layout/orgChart1"/>
+    <dgm:cxn modelId="{0F95A379-9D69-4A37-A43B-C8FC49C5BC8C}" type="presOf" srcId="{EAE72F2C-A82D-4E40-A225-CB32A5604E73}" destId="{B8B4645A-97E1-4F16-8D1F-D24B300FC396}" srcOrd="0" destOrd="0" presId="urn:microsoft.com/office/officeart/2005/8/layout/orgChart1"/>
+    <dgm:cxn modelId="{828736BA-56D3-41FE-A0BB-22C0D06B337E}" srcId="{CA680B2D-589A-41BC-B665-F4274DE54732}" destId="{FBAEF615-4FEF-450D-8FEA-846BFF72CEB0}" srcOrd="2" destOrd="0" parTransId="{A9A2D9F4-5D6D-4F98-B2AC-502D9F9D3737}" sibTransId="{1BD2B1E6-FD5A-4F11-8126-893880C4DEAA}"/>
+    <dgm:cxn modelId="{3112FEBA-81A5-4B6B-9606-78750B9AFC2C}" srcId="{CDEF80C7-34AC-4433-BB54-619D6E7F668D}" destId="{0BCE3BC3-6C7F-4A2B-83E2-A61106F732AE}" srcOrd="3" destOrd="0" parTransId="{BCA475A6-550D-43B6-9A0C-3091B4DF5E20}" sibTransId="{1E4E7BF2-E60E-4CC0-9616-C812E195F7A8}"/>
+    <dgm:cxn modelId="{2E33F2B9-187E-4CF1-86D8-C3A8F7C6AEC4}" srcId="{CA680B2D-589A-41BC-B665-F4274DE54732}" destId="{F31278A4-4DBA-44EC-969F-3341ADFF56C9}" srcOrd="4" destOrd="0" parTransId="{1B51D7C6-EEEC-4BA4-9F38-BCA74E88C9C7}" sibTransId="{098C6925-39A4-4699-94B0-518D8C9C16D4}"/>
+    <dgm:cxn modelId="{4E210BFA-8225-4208-8F36-5DCBEB747EAA}" srcId="{44C39ACF-3D2C-4075-AF03-2D58CAC345F0}" destId="{3C0B7EAB-708E-4FAA-8169-A1C2F05444BC}" srcOrd="2" destOrd="0" parTransId="{B025E5B4-484D-4FC6-9BE6-0F0692159BFA}" sibTransId="{9E71239E-BBF2-45EC-8BA3-10BF8D5551D8}"/>
+    <dgm:cxn modelId="{881A5C6F-58E1-4248-9D86-BBE7D8A1CB68}" type="presOf" srcId="{E17A204C-58D5-473A-A691-540457B87345}" destId="{2414D03A-3FF0-4AA4-A9F7-74224DC0BE2F}" srcOrd="0" destOrd="0" presId="urn:microsoft.com/office/officeart/2005/8/layout/orgChart1"/>
+    <dgm:cxn modelId="{F0FA9087-15BD-4045-841F-5C81FB145A68}" type="presOf" srcId="{B90F5556-9EC6-470D-A629-694CB28EC00C}" destId="{80633CFD-950C-4742-BE6E-CF44F8FA9824}" srcOrd="1" destOrd="0" presId="urn:microsoft.com/office/officeart/2005/8/layout/orgChart1"/>
+    <dgm:cxn modelId="{4D3FFCD3-1607-48B9-9FFA-2161F7935BCC}" type="presOf" srcId="{D8719B64-325A-4EB3-8BE5-F8F12D74A353}" destId="{828BE651-862B-4EC1-80E1-1D2623941E5D}" srcOrd="0" destOrd="0" presId="urn:microsoft.com/office/officeart/2005/8/layout/orgChart1"/>
+    <dgm:cxn modelId="{EC857395-6C99-4C69-B115-D9E3D108D1EB}" srcId="{EA6FA66B-0982-4F0C-BA71-70FE6FB85774}" destId="{E17A204C-58D5-473A-A691-540457B87345}" srcOrd="0" destOrd="0" parTransId="{EE682225-D0A7-4BBC-8F17-5976EC9B8691}" sibTransId="{4B893E1F-0E15-4EE2-B2D6-0AAD67EE8937}"/>
+    <dgm:cxn modelId="{86AF49FD-FD10-4A46-AD35-86B829426AE1}" type="presOf" srcId="{E6C94F7C-A86B-4F29-BD87-2C2DD0192A7B}" destId="{51B7E153-3090-4B1B-A154-3B4C26CB65DA}" srcOrd="0" destOrd="0" presId="urn:microsoft.com/office/officeart/2005/8/layout/orgChart1"/>
+    <dgm:cxn modelId="{5712C7DB-9A2D-44B3-8668-92A02CF9E415}" type="presOf" srcId="{B3BC5BAB-17AB-4144-AA29-0E3CCD20C1F3}" destId="{7154022C-1531-4458-BD7D-AE130F9D36A8}" srcOrd="0" destOrd="0" presId="urn:microsoft.com/office/officeart/2005/8/layout/orgChart1"/>
+    <dgm:cxn modelId="{B5930E4A-EB38-4B91-AE6B-C1D132437387}" type="presOf" srcId="{AF436DA6-0280-4807-BC62-DDDC116831BE}" destId="{872A1C61-D05F-4CA8-A22E-C70941E4F3A4}" srcOrd="0" destOrd="0" presId="urn:microsoft.com/office/officeart/2005/8/layout/orgChart1"/>
+    <dgm:cxn modelId="{8170085B-25C0-4743-A1BF-6FDD0CBDFA00}" type="presOf" srcId="{B025E5B4-484D-4FC6-9BE6-0F0692159BFA}" destId="{C181A0DB-3BD0-493E-AA2F-FE66F5F3255F}" srcOrd="0" destOrd="0" presId="urn:microsoft.com/office/officeart/2005/8/layout/orgChart1"/>
+    <dgm:cxn modelId="{1DF22535-9861-4F32-AD0B-BEF566DC1EA8}" type="presOf" srcId="{185F5078-2588-4993-B5D5-C4125B128EFC}" destId="{5FC649C7-1642-40CB-A430-6714D6EA29CF}" srcOrd="0" destOrd="0" presId="urn:microsoft.com/office/officeart/2005/8/layout/orgChart1"/>
+    <dgm:cxn modelId="{C19D9F54-4963-4E4A-AF92-E48CBA908654}" type="presOf" srcId="{10EE3068-70DE-4343-98BF-004273209FCB}" destId="{CB41D6BB-8BB1-457D-A07C-799447129215}" srcOrd="0" destOrd="0" presId="urn:microsoft.com/office/officeart/2005/8/layout/orgChart1"/>
+    <dgm:cxn modelId="{86EA2AAA-EA54-45AC-B9DA-6A95BB293FEC}" type="presOf" srcId="{89270C42-ACAE-4327-B9A2-4FBCA29E4BE3}" destId="{29CF83BF-1AE7-4331-B4FA-55D8F328B6AD}" srcOrd="1" destOrd="0" presId="urn:microsoft.com/office/officeart/2005/8/layout/orgChart1"/>
+    <dgm:cxn modelId="{4A7CC395-C682-41E9-8D91-37E2DC8AD94F}" type="presOf" srcId="{44C39ACF-3D2C-4075-AF03-2D58CAC345F0}" destId="{27844BA9-CB57-4FA8-8658-5435A7EBD440}" srcOrd="1" destOrd="0" presId="urn:microsoft.com/office/officeart/2005/8/layout/orgChart1"/>
+    <dgm:cxn modelId="{2DB6C359-ED04-4046-81B3-6340B3FCF572}" type="presOf" srcId="{0BCE3BC3-6C7F-4A2B-83E2-A61106F732AE}" destId="{9D0395A2-9A50-4D44-8DC8-1F4E3C75DE94}" srcOrd="0" destOrd="0" presId="urn:microsoft.com/office/officeart/2005/8/layout/orgChart1"/>
+    <dgm:cxn modelId="{484312D7-0E0B-4835-8248-C6B2A46B0B46}" type="presOf" srcId="{6B28D9FA-7A94-4316-93DC-7971583126DF}" destId="{4BE87327-B578-4D71-A880-0532DF62886C}" srcOrd="0" destOrd="0" presId="urn:microsoft.com/office/officeart/2005/8/layout/orgChart1"/>
+    <dgm:cxn modelId="{754C4E72-1443-47F2-9BAB-9DAF0393AF3D}" type="presOf" srcId="{C4DBEA34-8EF2-4450-B1CF-9384AF8C60D8}" destId="{F9820409-BEC7-4D7A-A8B7-547E90AF8EBD}" srcOrd="0" destOrd="0" presId="urn:microsoft.com/office/officeart/2005/8/layout/orgChart1"/>
+    <dgm:cxn modelId="{A8D1D4F2-6B8F-4C35-B143-164553E14866}" type="presOf" srcId="{85E1DEB0-FF75-436B-9AB9-63D69A386E40}" destId="{35CCA1FB-0F37-48FC-B982-6C94F5521D4C}" srcOrd="1" destOrd="0" presId="urn:microsoft.com/office/officeart/2005/8/layout/orgChart1"/>
+    <dgm:cxn modelId="{F3026058-FFAD-488C-8D3F-5E48E44987DF}" srcId="{CA680B2D-589A-41BC-B665-F4274DE54732}" destId="{E2AB10D9-B616-4836-8E3D-08F535353258}" srcOrd="0" destOrd="0" parTransId="{46BE778A-BBB3-469E-92AA-DD00095187A2}" sibTransId="{A32380B2-F300-4A45-BD59-423BCA1CC15F}"/>
+    <dgm:cxn modelId="{03AB078E-7A98-47CB-B809-F4478303C64C}" srcId="{EA6FA66B-0982-4F0C-BA71-70FE6FB85774}" destId="{7AAC8723-DB92-4AC2-987D-202C1B84F128}" srcOrd="1" destOrd="0" parTransId="{870B33D2-26C4-4841-836C-152715E86D63}" sibTransId="{D9D01D61-A122-42D8-8437-5AC28B9DB9BA}"/>
+    <dgm:cxn modelId="{E7834EEA-2852-483C-A070-F9F66BBFBFFD}" type="presOf" srcId="{870B33D2-26C4-4841-836C-152715E86D63}" destId="{0D13FD2C-4ED4-4F32-98AA-9F5D70539C9E}" srcOrd="0" destOrd="0" presId="urn:microsoft.com/office/officeart/2005/8/layout/orgChart1"/>
+    <dgm:cxn modelId="{C5BA19A9-9251-4BB7-9358-BAACF76D9316}" type="presOf" srcId="{6B17C7FE-F72F-41C1-93FC-CF718861F777}" destId="{351C7779-D700-4F40-AC36-740318C0836E}" srcOrd="0" destOrd="0" presId="urn:microsoft.com/office/officeart/2005/8/layout/orgChart1"/>
+    <dgm:cxn modelId="{980FD59F-FC41-4400-8D76-F4C7707C6D77}" srcId="{CDEF80C7-34AC-4433-BB54-619D6E7F668D}" destId="{B90F5556-9EC6-470D-A629-694CB28EC00C}" srcOrd="1" destOrd="0" parTransId="{F92035EC-E2DA-412B-B10B-D53C26126C9D}" sibTransId="{E651DA74-AB2F-4A0F-BCD3-103BA639C445}"/>
+    <dgm:cxn modelId="{D6B00FA4-C7E8-4EA8-BD90-BEAA930FF2AC}" type="presOf" srcId="{A9A2D9F4-5D6D-4F98-B2AC-502D9F9D3737}" destId="{23D76048-1094-474C-A14A-C5BE6BDF5910}" srcOrd="0" destOrd="0" presId="urn:microsoft.com/office/officeart/2005/8/layout/orgChart1"/>
+    <dgm:cxn modelId="{734CFD9B-372F-4FE7-B84D-4A8E972614D0}" type="presOf" srcId="{A3C93F3D-993E-48D2-8979-361DC40F4A39}" destId="{668457C2-44DB-4B4E-8660-345838A51EB0}" srcOrd="0" destOrd="0" presId="urn:microsoft.com/office/officeart/2005/8/layout/orgChart1"/>
+    <dgm:cxn modelId="{3CF1B221-0818-4F5E-B07C-95A546D73ABA}" type="presOf" srcId="{EA6FA66B-0982-4F0C-BA71-70FE6FB85774}" destId="{E6947733-A390-4194-B003-E4AF4EB66D37}" srcOrd="0" destOrd="0" presId="urn:microsoft.com/office/officeart/2005/8/layout/orgChart1"/>
+    <dgm:cxn modelId="{F678C586-4D6C-4348-AC39-F87665E1092B}" type="presOf" srcId="{7D21A47A-A116-4BA5-986F-F5DD0D86A571}" destId="{BB571437-A3B0-4401-861C-CC3AC2B74534}" srcOrd="0" destOrd="0" presId="urn:microsoft.com/office/officeart/2005/8/layout/orgChart1"/>
+    <dgm:cxn modelId="{D2A50891-D75B-4BCA-89D0-41A4AEA2F467}" type="presOf" srcId="{3C0B7EAB-708E-4FAA-8169-A1C2F05444BC}" destId="{2823E5D2-088B-4439-8A35-50D1E768121A}" srcOrd="1" destOrd="0" presId="urn:microsoft.com/office/officeart/2005/8/layout/orgChart1"/>
+    <dgm:cxn modelId="{0EB46DE4-DA11-4460-9F54-00E20513EC53}" type="presOf" srcId="{7AAC8723-DB92-4AC2-987D-202C1B84F128}" destId="{A171C2BA-E54A-44CB-89A2-0CB80633AA64}" srcOrd="1" destOrd="0" presId="urn:microsoft.com/office/officeart/2005/8/layout/orgChart1"/>
+    <dgm:cxn modelId="{B86A92B8-C9FB-4921-A81F-C5AD9DD69E2F}" type="presOf" srcId="{E97E1C8D-02C6-44AD-AF99-ACE7BAA3BEC3}" destId="{01F651BF-E53C-4F8D-9D5E-9646CCF2E15F}" srcOrd="0" destOrd="0" presId="urn:microsoft.com/office/officeart/2005/8/layout/orgChart1"/>
+    <dgm:cxn modelId="{E63B67D1-0133-4E91-AB37-E62932663C81}" type="presOf" srcId="{7AAC8723-DB92-4AC2-987D-202C1B84F128}" destId="{4EF3C343-DC53-4168-BF81-9A005DE71D2C}" srcOrd="0" destOrd="0" presId="urn:microsoft.com/office/officeart/2005/8/layout/orgChart1"/>
+    <dgm:cxn modelId="{4EE7971C-0A4C-46AD-BA11-75D16D134636}" type="presOf" srcId="{5E4EC5F9-CC4E-47B0-955B-38CA7D15B29A}" destId="{918A04F3-2955-4614-B1B3-1236C0F304F5}" srcOrd="0" destOrd="0" presId="urn:microsoft.com/office/officeart/2005/8/layout/orgChart1"/>
+    <dgm:cxn modelId="{C7CB7338-985B-444B-9538-C6EB0143B5B4}" srcId="{CDEF80C7-34AC-4433-BB54-619D6E7F668D}" destId="{6B28D9FA-7A94-4316-93DC-7971583126DF}" srcOrd="2" destOrd="0" parTransId="{6B17C7FE-F72F-41C1-93FC-CF718861F777}" sibTransId="{2CED4792-20AD-461F-826C-09E51DA8458A}"/>
+    <dgm:cxn modelId="{9D6776E6-146E-4A60-89BB-1D3B653EC0D3}" type="presOf" srcId="{D8719B64-325A-4EB3-8BE5-F8F12D74A353}" destId="{E02852B2-80D3-4291-B3CF-71E3152ECB64}" srcOrd="1" destOrd="0" presId="urn:microsoft.com/office/officeart/2005/8/layout/orgChart1"/>
+    <dgm:cxn modelId="{3B3CA6C3-0537-4760-9EE8-BA2AF6C4BF3A}" type="presOf" srcId="{E2AB10D9-B616-4836-8E3D-08F535353258}" destId="{5FB56C43-3EEC-42D9-BCDA-0C23DAD8FEE7}" srcOrd="0" destOrd="0" presId="urn:microsoft.com/office/officeart/2005/8/layout/orgChart1"/>
+    <dgm:cxn modelId="{15D3242A-9E4D-43FF-8A57-E38CB68ED5B8}" type="presOf" srcId="{2172DD4F-4524-4A42-A34F-A448640B67B0}" destId="{625A65B0-B0F4-4693-830B-3ABB7146613F}" srcOrd="0" destOrd="0" presId="urn:microsoft.com/office/officeart/2005/8/layout/orgChart1"/>
+    <dgm:cxn modelId="{D42AFC04-8031-4367-BBE5-5F219C15A360}" type="presOf" srcId="{89270C42-ACAE-4327-B9A2-4FBCA29E4BE3}" destId="{99A4194C-B8DC-4B49-860A-A8399847BDB4}" srcOrd="0" destOrd="0" presId="urn:microsoft.com/office/officeart/2005/8/layout/orgChart1"/>
     <dgm:cxn modelId="{7218BD22-6B2F-4FF2-9C12-8979101BEC90}" srcId="{E6C94F7C-A86B-4F29-BD87-2C2DD0192A7B}" destId="{C4DBEA34-8EF2-4450-B1CF-9384AF8C60D8}" srcOrd="0" destOrd="0" parTransId="{88947865-07DD-4BD5-A8F8-64149F782F96}" sibTransId="{71F6AD61-5DAD-4677-88D5-9E90C1FFE5E3}"/>
-    <dgm:cxn modelId="{5D22AE13-391F-452E-8B92-DC3F53102E5A}" srcId="{E6C94F7C-A86B-4F29-BD87-2C2DD0192A7B}" destId="{185F5078-2588-4993-B5D5-C4125B128EFC}" srcOrd="2" destOrd="0" parTransId="{07DE2AC2-F113-4603-8E4F-CFCE9D8E099F}" sibTransId="{A7D1A70A-1497-4506-BE39-2C9E863C6E81}"/>
-    <dgm:cxn modelId="{B5B13D96-2F6B-463E-AB0B-EFA8B110EA4C}" type="presOf" srcId="{44C39ACF-3D2C-4075-AF03-2D58CAC345F0}" destId="{3BE5CE08-0735-40E9-A98D-A38D49DD2A7E}" srcOrd="0" destOrd="0" presId="urn:microsoft.com/office/officeart/2005/8/layout/orgChart1"/>
-    <dgm:cxn modelId="{E88ECD8B-2626-404C-9DA0-7EAC8C1292AB}" type="presOf" srcId="{89270C42-ACAE-4327-B9A2-4FBCA29E4BE3}" destId="{99A4194C-B8DC-4B49-860A-A8399847BDB4}" srcOrd="0" destOrd="0" presId="urn:microsoft.com/office/officeart/2005/8/layout/orgChart1"/>
-    <dgm:cxn modelId="{663B4BC4-7ECE-43BE-9467-FDD580163699}" type="presOf" srcId="{3F457085-7BAE-40A2-AFF5-CD7922DECB95}" destId="{5B30B4AD-0405-4D13-9BB0-60932A0C0D5C}" srcOrd="1" destOrd="0" presId="urn:microsoft.com/office/officeart/2005/8/layout/orgChart1"/>
-    <dgm:cxn modelId="{6BE127D8-C43D-4571-B623-BF027E309228}" type="presOf" srcId="{7AAC8723-DB92-4AC2-987D-202C1B84F128}" destId="{A171C2BA-E54A-44CB-89A2-0CB80633AA64}" srcOrd="1" destOrd="0" presId="urn:microsoft.com/office/officeart/2005/8/layout/orgChart1"/>
-    <dgm:cxn modelId="{224F5C11-CC15-4B07-AC24-57EAA0F1A6D8}" srcId="{44C39ACF-3D2C-4075-AF03-2D58CAC345F0}" destId="{C9DE8EE0-5981-4532-B750-7FA775730C1D}" srcOrd="0" destOrd="0" parTransId="{4EE86ACC-BBDB-4657-A3C2-06AEBB6E29A4}" sibTransId="{8C62D3A7-AB38-4601-A39E-1C8EEC93BE88}"/>
+    <dgm:cxn modelId="{BBF6DF8C-D89C-4529-82BB-1DDF45B434B1}" type="presOf" srcId="{C9DE8EE0-5981-4532-B750-7FA775730C1D}" destId="{23F0C5F7-9C3C-4334-AE07-934B988814F6}" srcOrd="1" destOrd="0" presId="urn:microsoft.com/office/officeart/2005/8/layout/orgChart1"/>
+    <dgm:cxn modelId="{EB5A8303-FF83-4C15-913F-38FCEE32B0C7}" type="presOf" srcId="{65C8F27F-C6B9-489F-8BBE-17CC44FF4668}" destId="{ACC657FF-83C8-4505-BD32-45DABE383CCB}" srcOrd="0" destOrd="0" presId="urn:microsoft.com/office/officeart/2005/8/layout/orgChart1"/>
+    <dgm:cxn modelId="{206C2E86-C677-4B21-8FEB-08306695CF33}" srcId="{89270C42-ACAE-4327-B9A2-4FBCA29E4BE3}" destId="{EA6FA66B-0982-4F0C-BA71-70FE6FB85774}" srcOrd="2" destOrd="0" parTransId="{B3BC5BAB-17AB-4144-AA29-0E3CCD20C1F3}" sibTransId="{C46D0C27-73D2-4115-BEF6-3F1D052A7A72}"/>
+    <dgm:cxn modelId="{692C3263-A89D-4449-BD7C-D12C4A7602D5}" type="presOf" srcId="{BDB3E992-C371-49F0-AB10-D679A04822A7}" destId="{E61E356C-59D7-4152-8D59-26280114639E}" srcOrd="0" destOrd="0" presId="urn:microsoft.com/office/officeart/2005/8/layout/orgChart1"/>
+    <dgm:cxn modelId="{794B73F0-657F-41F4-A9AB-66999E3566CA}" type="presOf" srcId="{88947865-07DD-4BD5-A8F8-64149F782F96}" destId="{62B6E1AE-F4A0-4587-A6A7-8A23A27D3BC6}" srcOrd="0" destOrd="0" presId="urn:microsoft.com/office/officeart/2005/8/layout/orgChart1"/>
+    <dgm:cxn modelId="{824DEA19-AA12-4748-983C-D78935782062}" type="presOf" srcId="{E2AB10D9-B616-4836-8E3D-08F535353258}" destId="{764E91E2-85B9-43DA-B6DE-251A726F444F}" srcOrd="1" destOrd="0" presId="urn:microsoft.com/office/officeart/2005/8/layout/orgChart1"/>
+    <dgm:cxn modelId="{16B85CD6-0701-49ED-A6DC-195ADB775DCB}" type="presOf" srcId="{2D83F381-04B2-409E-AE4C-96D2AAD50524}" destId="{56CB7C11-D1BA-4082-B182-BAFA88E167E5}" srcOrd="0" destOrd="0" presId="urn:microsoft.com/office/officeart/2005/8/layout/orgChart1"/>
+    <dgm:cxn modelId="{B18F24BA-0C12-4C0B-A0E0-EC8A59A9778E}" srcId="{274D81D6-51D2-4654-9EF8-1A8C054B5F52}" destId="{89270C42-ACAE-4327-B9A2-4FBCA29E4BE3}" srcOrd="0" destOrd="0" parTransId="{D8DA501F-97C0-4376-8C7B-90200E792915}" sibTransId="{CC542B0D-FE44-41BE-ABED-74F60CBD0D9D}"/>
+    <dgm:cxn modelId="{82428C8F-D686-4C72-B46C-216293F10C47}" type="presOf" srcId="{0BCE3BC3-6C7F-4A2B-83E2-A61106F732AE}" destId="{F1DD817E-044E-4A92-ABD2-E3465BD275AF}" srcOrd="1" destOrd="0" presId="urn:microsoft.com/office/officeart/2005/8/layout/orgChart1"/>
+    <dgm:cxn modelId="{D05D8043-24D6-411D-B53C-F982EE5BB83F}" srcId="{CDEF80C7-34AC-4433-BB54-619D6E7F668D}" destId="{E97E1C8D-02C6-44AD-AF99-ACE7BAA3BEC3}" srcOrd="0" destOrd="0" parTransId="{12655D9D-99B0-470E-B3A5-6861DFBC92C5}" sibTransId="{CD413282-0296-4DF6-BBDE-DBD2EA23D1BA}"/>
     <dgm:cxn modelId="{6F36D84B-8671-4A76-B361-27A7169744EF}" srcId="{89270C42-ACAE-4327-B9A2-4FBCA29E4BE3}" destId="{CDEF80C7-34AC-4433-BB54-619D6E7F668D}" srcOrd="3" destOrd="0" parTransId="{2D83F381-04B2-409E-AE4C-96D2AAD50524}" sibTransId="{2817531D-D64E-4D4D-A3F5-F43DAEED0478}"/>
-    <dgm:cxn modelId="{EB38C9DD-62AC-4506-BCAD-BF976627183E}" type="presOf" srcId="{E17A204C-58D5-473A-A691-540457B87345}" destId="{2414D03A-3FF0-4AA4-A9F7-74224DC0BE2F}" srcOrd="0" destOrd="0" presId="urn:microsoft.com/office/officeart/2005/8/layout/orgChart1"/>
-    <dgm:cxn modelId="{E36779A4-B81D-414C-9A51-D18FD8D114BC}" srcId="{44C39ACF-3D2C-4075-AF03-2D58CAC345F0}" destId="{3F457085-7BAE-40A2-AFF5-CD7922DECB95}" srcOrd="1" destOrd="0" parTransId="{A3C93F3D-993E-48D2-8979-361DC40F4A39}" sibTransId="{E92D3F42-B9C7-43DE-BB65-71AB5B6FAE36}"/>
-    <dgm:cxn modelId="{0883278B-EE0E-408D-B67E-98D85DFB1704}" type="presOf" srcId="{EAE72F2C-A82D-4E40-A225-CB32A5604E73}" destId="{5AB39A2A-90FE-48FA-ABA0-5E470424581F}" srcOrd="1" destOrd="0" presId="urn:microsoft.com/office/officeart/2005/8/layout/orgChart1"/>
-    <dgm:cxn modelId="{26783826-BC31-47D9-B11F-CEF9FD524AE9}" type="presOf" srcId="{2172DD4F-4524-4A42-A34F-A448640B67B0}" destId="{625A65B0-B0F4-4693-830B-3ABB7146613F}" srcOrd="0" destOrd="0" presId="urn:microsoft.com/office/officeart/2005/8/layout/orgChart1"/>
-    <dgm:cxn modelId="{2C8A0104-623E-481D-ABF0-820617AF5E9C}" type="presOf" srcId="{1B51D7C6-EEEC-4BA4-9F38-BCA74E88C9C7}" destId="{3E286725-7742-49F0-B15B-62152827ED99}" srcOrd="0" destOrd="0" presId="urn:microsoft.com/office/officeart/2005/8/layout/orgChart1"/>
-    <dgm:cxn modelId="{40615051-6929-46A7-B5B9-9AEE0E7B8C6D}" type="presOf" srcId="{7D21A47A-A116-4BA5-986F-F5DD0D86A571}" destId="{BB571437-A3B0-4401-861C-CC3AC2B74534}" srcOrd="0" destOrd="0" presId="urn:microsoft.com/office/officeart/2005/8/layout/orgChart1"/>
-    <dgm:cxn modelId="{D18D444C-F2A4-4212-8BB1-7E0B797DD712}" type="presOf" srcId="{E97E1C8D-02C6-44AD-AF99-ACE7BAA3BEC3}" destId="{01F651BF-E53C-4F8D-9D5E-9646CCF2E15F}" srcOrd="0" destOrd="0" presId="urn:microsoft.com/office/officeart/2005/8/layout/orgChart1"/>
-    <dgm:cxn modelId="{786F45F1-5165-4938-AD1A-4D3A4C92C149}" type="presOf" srcId="{EA6FA66B-0982-4F0C-BA71-70FE6FB85774}" destId="{E6947733-A390-4194-B003-E4AF4EB66D37}" srcOrd="0" destOrd="0" presId="urn:microsoft.com/office/officeart/2005/8/layout/orgChart1"/>
-    <dgm:cxn modelId="{19B898E6-FFC9-450A-8783-FD335906C9EB}" type="presOf" srcId="{F31278A4-4DBA-44EC-969F-3341ADFF56C9}" destId="{6CD613CD-0873-4FBF-94D1-AEA3C6FC30B9}" srcOrd="0" destOrd="0" presId="urn:microsoft.com/office/officeart/2005/8/layout/orgChart1"/>
-    <dgm:cxn modelId="{C17ABBC3-6B6A-4430-A1EB-689DC40B24AF}" type="presOf" srcId="{C9DE8EE0-5981-4532-B750-7FA775730C1D}" destId="{23F0C5F7-9C3C-4334-AE07-934B988814F6}" srcOrd="1" destOrd="0" presId="urn:microsoft.com/office/officeart/2005/8/layout/orgChart1"/>
-    <dgm:cxn modelId="{D963F1B4-8871-4D80-BE88-E8CF0C973EA4}" type="presOf" srcId="{46BE778A-BBB3-469E-92AA-DD00095187A2}" destId="{4D9A0DD3-1F0D-449B-9E46-16B69350A042}" srcOrd="0" destOrd="0" presId="urn:microsoft.com/office/officeart/2005/8/layout/orgChart1"/>
-    <dgm:cxn modelId="{13329FDE-64DC-4CE9-8466-44BC706AA89C}" type="presOf" srcId="{6B17C7FE-F72F-41C1-93FC-CF718861F777}" destId="{351C7779-D700-4F40-AC36-740318C0836E}" srcOrd="0" destOrd="0" presId="urn:microsoft.com/office/officeart/2005/8/layout/orgChart1"/>
-    <dgm:cxn modelId="{686F7B84-AE0F-4F40-93A0-AED19C003FC8}" type="presOf" srcId="{6B28D9FA-7A94-4316-93DC-7971583126DF}" destId="{1ECE8D3C-864C-4566-B734-16EA73ED8292}" srcOrd="1" destOrd="0" presId="urn:microsoft.com/office/officeart/2005/8/layout/orgChart1"/>
+    <dgm:cxn modelId="{439501BC-15E6-451A-9842-80954413FA50}" type="presOf" srcId="{58AC2EC3-0E94-49EE-B70B-47E6D19DFB2E}" destId="{5ECADC00-F8E3-4C4A-9602-D3E6CBBBBF54}" srcOrd="0" destOrd="0" presId="urn:microsoft.com/office/officeart/2005/8/layout/orgChart1"/>
+    <dgm:cxn modelId="{B1D44908-6FBD-41D4-A856-E6C5E86082D1}" type="presOf" srcId="{CDEF80C7-34AC-4433-BB54-619D6E7F668D}" destId="{AA824C1C-9F11-40C7-8EAA-B7591463B2B6}" srcOrd="1" destOrd="0" presId="urn:microsoft.com/office/officeart/2005/8/layout/orgChart1"/>
+    <dgm:cxn modelId="{B6B65FAD-1C6A-4900-A40C-DDE4BB06CC37}" type="presOf" srcId="{5E4EC5F9-CC4E-47B0-955B-38CA7D15B29A}" destId="{99A88826-9BF8-49E8-94EE-50552CE2F6E8}" srcOrd="1" destOrd="0" presId="urn:microsoft.com/office/officeart/2005/8/layout/orgChart1"/>
+    <dgm:cxn modelId="{31F3488D-D4C2-432D-86EE-E9CA8368AEE2}" type="presOf" srcId="{44C39ACF-3D2C-4075-AF03-2D58CAC345F0}" destId="{3BE5CE08-0735-40E9-A98D-A38D49DD2A7E}" srcOrd="0" destOrd="0" presId="urn:microsoft.com/office/officeart/2005/8/layout/orgChart1"/>
+    <dgm:cxn modelId="{1EDF292D-FCD4-4358-893E-F3272BCD1867}" type="presOf" srcId="{A0342661-BCE9-43FF-859F-A047135CEBD6}" destId="{DB8B0E8C-2B51-410B-BE45-E549B5C32BA8}" srcOrd="0" destOrd="0" presId="urn:microsoft.com/office/officeart/2005/8/layout/orgChart1"/>
+    <dgm:cxn modelId="{A713BD32-A00D-4B7F-BEDC-1A1226E02284}" type="presOf" srcId="{96539AC4-8DD0-4AC3-A090-CE27C2D5D1C0}" destId="{C7D0A761-8BF4-462F-9760-9E4B7810F12F}" srcOrd="0" destOrd="0" presId="urn:microsoft.com/office/officeart/2005/8/layout/orgChart1"/>
     <dgm:cxn modelId="{E07E1D57-5F14-413C-8D13-3FB60B08A9F7}" srcId="{89270C42-ACAE-4327-B9A2-4FBCA29E4BE3}" destId="{44C39ACF-3D2C-4075-AF03-2D58CAC345F0}" srcOrd="4" destOrd="0" parTransId="{96539AC4-8DD0-4AC3-A090-CE27C2D5D1C0}" sibTransId="{C1C6A3E3-558A-4E91-839A-7DCB960FB512}"/>
     <dgm:cxn modelId="{6454A261-E7A4-4622-9D4A-CB6E8B201599}" srcId="{CA680B2D-589A-41BC-B665-F4274DE54732}" destId="{5E4EC5F9-CC4E-47B0-955B-38CA7D15B29A}" srcOrd="3" destOrd="0" parTransId="{A0342661-BCE9-43FF-859F-A047135CEBD6}" sibTransId="{33D4292D-F16E-4E10-B347-92E5E96A4276}"/>
-    <dgm:cxn modelId="{73D75FC8-C8F5-47C4-8811-F79FF7C6CADA}" type="presOf" srcId="{185F5078-2588-4993-B5D5-C4125B128EFC}" destId="{5FC649C7-1642-40CB-A430-6714D6EA29CF}" srcOrd="0" destOrd="0" presId="urn:microsoft.com/office/officeart/2005/8/layout/orgChart1"/>
-    <dgm:cxn modelId="{C2A97FD2-D551-4F1B-9FAB-F1FD1C526602}" srcId="{CA680B2D-589A-41BC-B665-F4274DE54732}" destId="{D8719B64-325A-4EB3-8BE5-F8F12D74A353}" srcOrd="1" destOrd="0" parTransId="{94657EEE-7B6B-4C04-AE1E-68D0826F3C77}" sibTransId="{F6F0653D-1706-4E82-98DD-68EFAE9957EF}"/>
-    <dgm:cxn modelId="{EF3ECBF9-A700-4B82-AA17-30E1BE379C6C}" type="presOf" srcId="{0BCE3BC3-6C7F-4A2B-83E2-A61106F732AE}" destId="{F1DD817E-044E-4A92-ABD2-E3465BD275AF}" srcOrd="1" destOrd="0" presId="urn:microsoft.com/office/officeart/2005/8/layout/orgChart1"/>
-    <dgm:cxn modelId="{03D607D8-65AF-40F7-82D7-CB2E26D8013F}" type="presOf" srcId="{AF436DA6-0280-4807-BC62-DDDC116831BE}" destId="{872A1C61-D05F-4CA8-A22E-C70941E4F3A4}" srcOrd="0" destOrd="0" presId="urn:microsoft.com/office/officeart/2005/8/layout/orgChart1"/>
-    <dgm:cxn modelId="{5DD29521-ABF9-4A8F-91AA-78DC3FB65703}" type="presOf" srcId="{FBAEF615-4FEF-450D-8FEA-846BFF72CEB0}" destId="{5165C79E-2933-4F92-BDBF-5B74F07A9558}" srcOrd="1" destOrd="0" presId="urn:microsoft.com/office/officeart/2005/8/layout/orgChart1"/>
-    <dgm:cxn modelId="{69865322-5FDC-4360-9A1A-249ACB3EEC61}" type="presOf" srcId="{C4DBEA34-8EF2-4450-B1CF-9384AF8C60D8}" destId="{F9820409-BEC7-4D7A-A8B7-547E90AF8EBD}" srcOrd="0" destOrd="0" presId="urn:microsoft.com/office/officeart/2005/8/layout/orgChart1"/>
-    <dgm:cxn modelId="{454D7339-6315-4BEE-9490-1AC5ABD57CA6}" srcId="{E6C94F7C-A86B-4F29-BD87-2C2DD0192A7B}" destId="{EAE72F2C-A82D-4E40-A225-CB32A5604E73}" srcOrd="3" destOrd="0" parTransId="{F3FBE588-F82D-4A6F-BD1B-1D00F4500832}" sibTransId="{03E58701-FD53-4F10-B3B0-F4D298C21291}"/>
-    <dgm:cxn modelId="{8843B857-38CF-4A81-9A6C-A2A32DCD5651}" type="presOf" srcId="{E6C94F7C-A86B-4F29-BD87-2C2DD0192A7B}" destId="{B0ABC80D-9545-461E-9B51-399A8D1D6AAA}" srcOrd="1" destOrd="0" presId="urn:microsoft.com/office/officeart/2005/8/layout/orgChart1"/>
-    <dgm:cxn modelId="{CC63450E-87A5-43DE-BE0C-C0CA834FD744}" type="presOf" srcId="{88947865-07DD-4BD5-A8F8-64149F782F96}" destId="{62B6E1AE-F4A0-4587-A6A7-8A23A27D3BC6}" srcOrd="0" destOrd="0" presId="urn:microsoft.com/office/officeart/2005/8/layout/orgChart1"/>
-    <dgm:cxn modelId="{2E33F2B9-187E-4CF1-86D8-C3A8F7C6AEC4}" srcId="{CA680B2D-589A-41BC-B665-F4274DE54732}" destId="{F31278A4-4DBA-44EC-969F-3341ADFF56C9}" srcOrd="4" destOrd="0" parTransId="{1B51D7C6-EEEC-4BA4-9F38-BCA74E88C9C7}" sibTransId="{098C6925-39A4-4699-94B0-518D8C9C16D4}"/>
-    <dgm:cxn modelId="{EC857395-6C99-4C69-B115-D9E3D108D1EB}" srcId="{EA6FA66B-0982-4F0C-BA71-70FE6FB85774}" destId="{E17A204C-58D5-473A-A691-540457B87345}" srcOrd="0" destOrd="0" parTransId="{EE682225-D0A7-4BBC-8F17-5976EC9B8691}" sibTransId="{4B893E1F-0E15-4EE2-B2D6-0AAD67EE8937}"/>
-    <dgm:cxn modelId="{07AB8F11-EE47-47DC-8382-881937E1CD82}" type="presOf" srcId="{96539AC4-8DD0-4AC3-A090-CE27C2D5D1C0}" destId="{C7D0A761-8BF4-462F-9760-9E4B7810F12F}" srcOrd="0" destOrd="0" presId="urn:microsoft.com/office/officeart/2005/8/layout/orgChart1"/>
-    <dgm:cxn modelId="{C7CB7338-985B-444B-9538-C6EB0143B5B4}" srcId="{CDEF80C7-34AC-4433-BB54-619D6E7F668D}" destId="{6B28D9FA-7A94-4316-93DC-7971583126DF}" srcOrd="2" destOrd="0" parTransId="{6B17C7FE-F72F-41C1-93FC-CF718861F777}" sibTransId="{2CED4792-20AD-461F-826C-09E51DA8458A}"/>
-    <dgm:cxn modelId="{CF1B70A0-C5E7-442D-BC65-8D37001CDBA9}" type="presOf" srcId="{85E1DEB0-FF75-436B-9AB9-63D69A386E40}" destId="{35CCA1FB-0F37-48FC-B982-6C94F5521D4C}" srcOrd="1" destOrd="0" presId="urn:microsoft.com/office/officeart/2005/8/layout/orgChart1"/>
-    <dgm:cxn modelId="{848BDE5E-87DE-40CF-A4F9-734E4093CCE7}" type="presOf" srcId="{F92035EC-E2DA-412B-B10B-D53C26126C9D}" destId="{21AFE828-5D5F-4134-901C-0285502157D4}" srcOrd="0" destOrd="0" presId="urn:microsoft.com/office/officeart/2005/8/layout/orgChart1"/>
-    <dgm:cxn modelId="{AD79FB50-815C-40AA-BA35-56A99CDC1D39}" type="presOf" srcId="{B90F5556-9EC6-470D-A629-694CB28EC00C}" destId="{BA029F0C-F457-4947-A146-182245AB3927}" srcOrd="0" destOrd="0" presId="urn:microsoft.com/office/officeart/2005/8/layout/orgChart1"/>
-    <dgm:cxn modelId="{E359EB94-77D2-4D77-A47C-2A35F5E31FA6}" type="presOf" srcId="{E97E1C8D-02C6-44AD-AF99-ACE7BAA3BEC3}" destId="{21D4EA5A-65B0-4585-A065-2FBE13E38793}" srcOrd="1" destOrd="0" presId="urn:microsoft.com/office/officeart/2005/8/layout/orgChart1"/>
-    <dgm:cxn modelId="{C623F794-820D-49E1-8358-68B6C37E2456}" type="presOf" srcId="{65C8F27F-C6B9-489F-8BBE-17CC44FF4668}" destId="{ACC657FF-83C8-4505-BD32-45DABE383CCB}" srcOrd="0" destOrd="0" presId="urn:microsoft.com/office/officeart/2005/8/layout/orgChart1"/>
-    <dgm:cxn modelId="{AF587136-6D42-413C-A6B8-B2D9CCEFEFAC}" type="presOf" srcId="{870B33D2-26C4-4841-836C-152715E86D63}" destId="{0D13FD2C-4ED4-4F32-98AA-9F5D70539C9E}" srcOrd="0" destOrd="0" presId="urn:microsoft.com/office/officeart/2005/8/layout/orgChart1"/>
-    <dgm:cxn modelId="{D05D8043-24D6-411D-B53C-F982EE5BB83F}" srcId="{CDEF80C7-34AC-4433-BB54-619D6E7F668D}" destId="{E97E1C8D-02C6-44AD-AF99-ACE7BAA3BEC3}" srcOrd="0" destOrd="0" parTransId="{12655D9D-99B0-470E-B3A5-6861DFBC92C5}" sibTransId="{CD413282-0296-4DF6-BBDE-DBD2EA23D1BA}"/>
-    <dgm:cxn modelId="{D0FC3368-56DC-4086-8CD3-F0C996220350}" type="presOf" srcId="{E17A204C-58D5-473A-A691-540457B87345}" destId="{55223062-40F8-47AB-9EFB-F1DA3EADF1A1}" srcOrd="1" destOrd="0" presId="urn:microsoft.com/office/officeart/2005/8/layout/orgChart1"/>
-    <dgm:cxn modelId="{B18F24BA-0C12-4C0B-A0E0-EC8A59A9778E}" srcId="{274D81D6-51D2-4654-9EF8-1A8C054B5F52}" destId="{89270C42-ACAE-4327-B9A2-4FBCA29E4BE3}" srcOrd="0" destOrd="0" parTransId="{D8DA501F-97C0-4376-8C7B-90200E792915}" sibTransId="{CC542B0D-FE44-41BE-ABED-74F60CBD0D9D}"/>
-    <dgm:cxn modelId="{78DEDA9F-CF08-4FFC-980C-D6CE191D42B8}" type="presOf" srcId="{D8719B64-325A-4EB3-8BE5-F8F12D74A353}" destId="{E02852B2-80D3-4291-B3CF-71E3152ECB64}" srcOrd="1" destOrd="0" presId="urn:microsoft.com/office/officeart/2005/8/layout/orgChart1"/>
-    <dgm:cxn modelId="{3112FEBA-81A5-4B6B-9606-78750B9AFC2C}" srcId="{CDEF80C7-34AC-4433-BB54-619D6E7F668D}" destId="{0BCE3BC3-6C7F-4A2B-83E2-A61106F732AE}" srcOrd="3" destOrd="0" parTransId="{BCA475A6-550D-43B6-9A0C-3091B4DF5E20}" sibTransId="{1E4E7BF2-E60E-4CC0-9616-C812E195F7A8}"/>
-    <dgm:cxn modelId="{4C395CCA-4E71-44D4-A0CE-AD8291CAFC27}" srcId="{E6C94F7C-A86B-4F29-BD87-2C2DD0192A7B}" destId="{85E1DEB0-FF75-436B-9AB9-63D69A386E40}" srcOrd="1" destOrd="0" parTransId="{BDB3E992-C371-49F0-AB10-D679A04822A7}" sibTransId="{D39E4369-E483-4336-B30E-7380C2A93C9F}"/>
-    <dgm:cxn modelId="{04F82D5F-54A4-4788-9B16-E35D9DA6DD38}" type="presOf" srcId="{CDEF80C7-34AC-4433-BB54-619D6E7F668D}" destId="{E2418594-29C9-438F-8ECD-1D81895FE2C5}" srcOrd="0" destOrd="0" presId="urn:microsoft.com/office/officeart/2005/8/layout/orgChart1"/>
-    <dgm:cxn modelId="{4F753C59-1CA8-4C8A-9A82-3A85741CCE20}" srcId="{EA6FA66B-0982-4F0C-BA71-70FE6FB85774}" destId="{65C8F27F-C6B9-489F-8BBE-17CC44FF4668}" srcOrd="2" destOrd="0" parTransId="{AF436DA6-0280-4807-BC62-DDDC116831BE}" sibTransId="{265E80A3-21E4-4E93-A12B-4CDE8566FCD0}"/>
-    <dgm:cxn modelId="{4D6BD7B5-6BB6-4729-9DFA-B0B01C12EAF7}" type="presOf" srcId="{EAE72F2C-A82D-4E40-A225-CB32A5604E73}" destId="{B8B4645A-97E1-4F16-8D1F-D24B300FC396}" srcOrd="0" destOrd="0" presId="urn:microsoft.com/office/officeart/2005/8/layout/orgChart1"/>
-    <dgm:cxn modelId="{E6FB7AB3-E041-43AD-98C0-CAA586C079F8}" type="presOf" srcId="{7AAC8723-DB92-4AC2-987D-202C1B84F128}" destId="{4EF3C343-DC53-4168-BF81-9A005DE71D2C}" srcOrd="0" destOrd="0" presId="urn:microsoft.com/office/officeart/2005/8/layout/orgChart1"/>
-    <dgm:cxn modelId="{7F4460CE-64CF-4A7F-8197-AECB5EE8CE6C}" type="presOf" srcId="{A9A2D9F4-5D6D-4F98-B2AC-502D9F9D3737}" destId="{23D76048-1094-474C-A14A-C5BE6BDF5910}" srcOrd="0" destOrd="0" presId="urn:microsoft.com/office/officeart/2005/8/layout/orgChart1"/>
-    <dgm:cxn modelId="{36497441-0785-45DD-A7A7-A96334884122}" type="presOf" srcId="{EE682225-D0A7-4BBC-8F17-5976EC9B8691}" destId="{4ED8D6C0-849B-4694-BD6B-FB06F5030C9E}" srcOrd="0" destOrd="0" presId="urn:microsoft.com/office/officeart/2005/8/layout/orgChart1"/>
-    <dgm:cxn modelId="{382CC473-8BE6-4BF1-B1DA-2D3EF0B8ED39}" type="presOf" srcId="{07DE2AC2-F113-4603-8E4F-CFCE9D8E099F}" destId="{ACC3AE58-04C0-4213-A229-A09BE71CC10F}" srcOrd="0" destOrd="0" presId="urn:microsoft.com/office/officeart/2005/8/layout/orgChart1"/>
-    <dgm:cxn modelId="{2DCFEAE3-E5B8-4CC0-BDC1-D37EC98B4B01}" type="presOf" srcId="{FBAEF615-4FEF-450D-8FEA-846BFF72CEB0}" destId="{14F3E6A7-5F12-4854-A539-7D1BC804202A}" srcOrd="0" destOrd="0" presId="urn:microsoft.com/office/officeart/2005/8/layout/orgChart1"/>
-    <dgm:cxn modelId="{5FF0C44C-8F50-4F90-B3F4-D59F85A8E7B9}" type="presOf" srcId="{5E4EC5F9-CC4E-47B0-955B-38CA7D15B29A}" destId="{99A88826-9BF8-49E8-94EE-50552CE2F6E8}" srcOrd="1" destOrd="0" presId="urn:microsoft.com/office/officeart/2005/8/layout/orgChart1"/>
-    <dgm:cxn modelId="{018E9CC0-1883-4A0A-A4C3-0F9093B0A9A8}" type="presOf" srcId="{12655D9D-99B0-470E-B3A5-6861DFBC92C5}" destId="{0A7F001F-0D29-42E7-B6B6-CFA42F795CF6}" srcOrd="0" destOrd="0" presId="urn:microsoft.com/office/officeart/2005/8/layout/orgChart1"/>
-    <dgm:cxn modelId="{64392BD9-1FEC-4D3F-B125-588A56728BBC}" type="presOf" srcId="{185F5078-2588-4993-B5D5-C4125B128EFC}" destId="{18EB6655-1B72-4673-BA17-893619449D9E}" srcOrd="1" destOrd="0" presId="urn:microsoft.com/office/officeart/2005/8/layout/orgChart1"/>
-    <dgm:cxn modelId="{917A0363-34EF-4ABE-9697-2B8F7325DB3D}" type="presOf" srcId="{65C8F27F-C6B9-489F-8BBE-17CC44FF4668}" destId="{EA3C6A53-A352-4BE7-8130-3F7DA7F456E3}" srcOrd="1" destOrd="0" presId="urn:microsoft.com/office/officeart/2005/8/layout/orgChart1"/>
-    <dgm:cxn modelId="{DA039542-ED62-46ED-9DD6-C12F113243DB}" type="presOf" srcId="{4EE86ACC-BBDB-4657-A3C2-06AEBB6E29A4}" destId="{5D829AEE-558B-4774-BEFD-7BF484701816}" srcOrd="0" destOrd="0" presId="urn:microsoft.com/office/officeart/2005/8/layout/orgChart1"/>
-    <dgm:cxn modelId="{4E210BFA-8225-4208-8F36-5DCBEB747EAA}" srcId="{44C39ACF-3D2C-4075-AF03-2D58CAC345F0}" destId="{3C0B7EAB-708E-4FAA-8169-A1C2F05444BC}" srcOrd="2" destOrd="0" parTransId="{B025E5B4-484D-4FC6-9BE6-0F0692159BFA}" sibTransId="{9E71239E-BBF2-45EC-8BA3-10BF8D5551D8}"/>
-    <dgm:cxn modelId="{F3106692-E36B-47CC-8D6E-709CADFFAE28}" type="presOf" srcId="{58AC2EC3-0E94-49EE-B70B-47E6D19DFB2E}" destId="{5ECADC00-F8E3-4C4A-9602-D3E6CBBBBF54}" srcOrd="0" destOrd="0" presId="urn:microsoft.com/office/officeart/2005/8/layout/orgChart1"/>
-    <dgm:cxn modelId="{216148F5-99F0-4C4F-BE88-2F2D4012B5C2}" type="presOf" srcId="{E6C94F7C-A86B-4F29-BD87-2C2DD0192A7B}" destId="{51B7E153-3090-4B1B-A154-3B4C26CB65DA}" srcOrd="0" destOrd="0" presId="urn:microsoft.com/office/officeart/2005/8/layout/orgChart1"/>
-    <dgm:cxn modelId="{7866481D-9968-42D8-A20A-5CF6BA03EA0E}" type="presOf" srcId="{274D81D6-51D2-4654-9EF8-1A8C054B5F52}" destId="{9BF8FCF0-E831-4753-AEE0-76987BF0F390}" srcOrd="0" destOrd="0" presId="urn:microsoft.com/office/officeart/2005/8/layout/orgChart1"/>
-    <dgm:cxn modelId="{CFEECB56-7FB3-495A-B39A-42E16A5F4731}" type="presOf" srcId="{E2AB10D9-B616-4836-8E3D-08F535353258}" destId="{764E91E2-85B9-43DA-B6DE-251A726F444F}" srcOrd="1" destOrd="0" presId="urn:microsoft.com/office/officeart/2005/8/layout/orgChart1"/>
-    <dgm:cxn modelId="{1C9A19C7-B5E9-4B1C-B6D9-B58FE8F6C43D}" srcId="{89270C42-ACAE-4327-B9A2-4FBCA29E4BE3}" destId="{E6C94F7C-A86B-4F29-BD87-2C2DD0192A7B}" srcOrd="1" destOrd="0" parTransId="{58AC2EC3-0E94-49EE-B70B-47E6D19DFB2E}" sibTransId="{1F470A45-E70F-4751-AC57-171F096B01B3}"/>
-    <dgm:cxn modelId="{749F05DA-615F-43BD-823F-ECCC1C325057}" type="presOf" srcId="{3C0B7EAB-708E-4FAA-8169-A1C2F05444BC}" destId="{2823E5D2-088B-4439-8A35-50D1E768121A}" srcOrd="1" destOrd="0" presId="urn:microsoft.com/office/officeart/2005/8/layout/orgChart1"/>
-    <dgm:cxn modelId="{9D6DD596-2CAE-4398-8C2F-5E8FB10E0FFA}" type="presOf" srcId="{2D83F381-04B2-409E-AE4C-96D2AAD50524}" destId="{56CB7C11-D1BA-4082-B182-BAFA88E167E5}" srcOrd="0" destOrd="0" presId="urn:microsoft.com/office/officeart/2005/8/layout/orgChart1"/>
-    <dgm:cxn modelId="{294C1295-2EE4-4353-8309-B5E8998D5594}" type="presOf" srcId="{A0342661-BCE9-43FF-859F-A047135CEBD6}" destId="{DB8B0E8C-2B51-410B-BE45-E549B5C32BA8}" srcOrd="0" destOrd="0" presId="urn:microsoft.com/office/officeart/2005/8/layout/orgChart1"/>
-    <dgm:cxn modelId="{4AD48DB6-E481-4F3C-BF02-C320E70FD338}" type="presOf" srcId="{E2AB10D9-B616-4836-8E3D-08F535353258}" destId="{5FB56C43-3EEC-42D9-BCDA-0C23DAD8FEE7}" srcOrd="0" destOrd="0" presId="urn:microsoft.com/office/officeart/2005/8/layout/orgChart1"/>
-    <dgm:cxn modelId="{03AB078E-7A98-47CB-B809-F4478303C64C}" srcId="{EA6FA66B-0982-4F0C-BA71-70FE6FB85774}" destId="{7AAC8723-DB92-4AC2-987D-202C1B84F128}" srcOrd="1" destOrd="0" parTransId="{870B33D2-26C4-4841-836C-152715E86D63}" sibTransId="{D9D01D61-A122-42D8-8437-5AC28B9DB9BA}"/>
-    <dgm:cxn modelId="{1F494E08-70FB-48B0-BC18-833A1B1F0405}" type="presOf" srcId="{0BCE3BC3-6C7F-4A2B-83E2-A61106F732AE}" destId="{9D0395A2-9A50-4D44-8DC8-1F4E3C75DE94}" srcOrd="0" destOrd="0" presId="urn:microsoft.com/office/officeart/2005/8/layout/orgChart1"/>
-    <dgm:cxn modelId="{DAF14494-5450-4CC0-A788-5AB3F859709C}" type="presOf" srcId="{BCA475A6-550D-43B6-9A0C-3091B4DF5E20}" destId="{5A4EF461-45A5-4C6A-867A-8AA8E23E9BFF}" srcOrd="0" destOrd="0" presId="urn:microsoft.com/office/officeart/2005/8/layout/orgChart1"/>
-    <dgm:cxn modelId="{01DE2544-4D55-4B69-993A-EE948F144EE1}" type="presOf" srcId="{CDEF80C7-34AC-4433-BB54-619D6E7F668D}" destId="{AA824C1C-9F11-40C7-8EAA-B7591463B2B6}" srcOrd="1" destOrd="0" presId="urn:microsoft.com/office/officeart/2005/8/layout/orgChart1"/>
-    <dgm:cxn modelId="{980FD59F-FC41-4400-8D76-F4C7707C6D77}" srcId="{CDEF80C7-34AC-4433-BB54-619D6E7F668D}" destId="{B90F5556-9EC6-470D-A629-694CB28EC00C}" srcOrd="1" destOrd="0" parTransId="{F92035EC-E2DA-412B-B10B-D53C26126C9D}" sibTransId="{E651DA74-AB2F-4A0F-BCD3-103BA639C445}"/>
-    <dgm:cxn modelId="{1936C7B9-3F33-4F6B-AD24-FB02B589EE98}" type="presOf" srcId="{3F457085-7BAE-40A2-AFF5-CD7922DECB95}" destId="{080389C6-C225-4889-B889-984B10E95709}" srcOrd="0" destOrd="0" presId="urn:microsoft.com/office/officeart/2005/8/layout/orgChart1"/>
-    <dgm:cxn modelId="{F58F5297-8B12-4FB5-A81F-89DB3B2D94C8}" type="presOf" srcId="{CA680B2D-589A-41BC-B665-F4274DE54732}" destId="{217A9A14-CCFC-410C-94F2-D3CF34A2E53C}" srcOrd="0" destOrd="0" presId="urn:microsoft.com/office/officeart/2005/8/layout/orgChart1"/>
-    <dgm:cxn modelId="{78660EAF-B7B8-40AF-A83F-049E37BBD983}" type="presOf" srcId="{B025E5B4-484D-4FC6-9BE6-0F0692159BFA}" destId="{C181A0DB-3BD0-493E-AA2F-FE66F5F3255F}" srcOrd="0" destOrd="0" presId="urn:microsoft.com/office/officeart/2005/8/layout/orgChart1"/>
+    <dgm:cxn modelId="{50B9C5F4-8AA2-4224-8B5F-E5DB0D138E2E}" type="presOf" srcId="{07DE2AC2-F113-4603-8E4F-CFCE9D8E099F}" destId="{ACC3AE58-04C0-4213-A229-A09BE71CC10F}" srcOrd="0" destOrd="0" presId="urn:microsoft.com/office/officeart/2005/8/layout/orgChart1"/>
+    <dgm:cxn modelId="{2ECF7857-2943-490E-963A-09BAFF56B123}" type="presOf" srcId="{EE682225-D0A7-4BBC-8F17-5976EC9B8691}" destId="{4ED8D6C0-849B-4694-BD6B-FB06F5030C9E}" srcOrd="0" destOrd="0" presId="urn:microsoft.com/office/officeart/2005/8/layout/orgChart1"/>
     <dgm:cxn modelId="{A3DB6F40-9DDC-469B-A0E3-1344F40A29F5}" srcId="{89270C42-ACAE-4327-B9A2-4FBCA29E4BE3}" destId="{CA680B2D-589A-41BC-B665-F4274DE54732}" srcOrd="0" destOrd="0" parTransId="{10EE3068-70DE-4343-98BF-004273209FCB}" sibTransId="{656A4E57-95C8-40B7-BE07-D940746FA227}"/>
-    <dgm:cxn modelId="{AD5D5DBC-0E83-4FD7-BD0A-05C79B37B97E}" type="presOf" srcId="{C4DBEA34-8EF2-4450-B1CF-9384AF8C60D8}" destId="{935A98D1-C6AE-4380-86BB-91CD59BB3ED1}" srcOrd="1" destOrd="0" presId="urn:microsoft.com/office/officeart/2005/8/layout/orgChart1"/>
-    <dgm:cxn modelId="{40883B19-0083-4317-8941-15E5E4B6F0DD}" type="presOf" srcId="{B3BC5BAB-17AB-4144-AA29-0E3CCD20C1F3}" destId="{7154022C-1531-4458-BD7D-AE130F9D36A8}" srcOrd="0" destOrd="0" presId="urn:microsoft.com/office/officeart/2005/8/layout/orgChart1"/>
-    <dgm:cxn modelId="{23F34832-8AFA-483C-AEAC-0FCF05FEF4FD}" type="presOf" srcId="{A3C93F3D-993E-48D2-8979-361DC40F4A39}" destId="{668457C2-44DB-4B4E-8660-345838A51EB0}" srcOrd="0" destOrd="0" presId="urn:microsoft.com/office/officeart/2005/8/layout/orgChart1"/>
-    <dgm:cxn modelId="{710C8EE8-C024-4C10-ADA1-FCE4F0A3A306}" type="presOf" srcId="{85E1DEB0-FF75-436B-9AB9-63D69A386E40}" destId="{8E74C286-B4FF-4A0D-86B3-CE97AC887E62}" srcOrd="0" destOrd="0" presId="urn:microsoft.com/office/officeart/2005/8/layout/orgChart1"/>
-    <dgm:cxn modelId="{3FF143E4-9F8D-4456-B7A5-3A440CE952BE}" srcId="{E6C94F7C-A86B-4F29-BD87-2C2DD0192A7B}" destId="{2172DD4F-4524-4A42-A34F-A448640B67B0}" srcOrd="4" destOrd="0" parTransId="{7D21A47A-A116-4BA5-986F-F5DD0D86A571}" sibTransId="{D21823E0-CD5C-46E5-ADDF-E7C1A009D9A5}"/>
-    <dgm:cxn modelId="{2807C4D2-676F-4A7E-8013-513A2EE02D73}" type="presOf" srcId="{6B28D9FA-7A94-4316-93DC-7971583126DF}" destId="{4BE87327-B578-4D71-A880-0532DF62886C}" srcOrd="0" destOrd="0" presId="urn:microsoft.com/office/officeart/2005/8/layout/orgChart1"/>
-    <dgm:cxn modelId="{F3026058-FFAD-488C-8D3F-5E48E44987DF}" srcId="{CA680B2D-589A-41BC-B665-F4274DE54732}" destId="{E2AB10D9-B616-4836-8E3D-08F535353258}" srcOrd="0" destOrd="0" parTransId="{46BE778A-BBB3-469E-92AA-DD00095187A2}" sibTransId="{A32380B2-F300-4A45-BD59-423BCA1CC15F}"/>
-    <dgm:cxn modelId="{E738C934-829F-402A-B223-B580394A16D9}" type="presOf" srcId="{89270C42-ACAE-4327-B9A2-4FBCA29E4BE3}" destId="{29CF83BF-1AE7-4331-B4FA-55D8F328B6AD}" srcOrd="1" destOrd="0" presId="urn:microsoft.com/office/officeart/2005/8/layout/orgChart1"/>
-    <dgm:cxn modelId="{A013D316-DAFF-4469-B03B-8914F17F08B8}" type="presOf" srcId="{94657EEE-7B6B-4C04-AE1E-68D0826F3C77}" destId="{56403218-EAD5-4422-A98F-4A73DACB9344}" srcOrd="0" destOrd="0" presId="urn:microsoft.com/office/officeart/2005/8/layout/orgChart1"/>
-    <dgm:cxn modelId="{B46F3B2B-AF98-4784-A4F3-8985C7B381CF}" type="presOf" srcId="{B90F5556-9EC6-470D-A629-694CB28EC00C}" destId="{80633CFD-950C-4742-BE6E-CF44F8FA9824}" srcOrd="1" destOrd="0" presId="urn:microsoft.com/office/officeart/2005/8/layout/orgChart1"/>
-    <dgm:cxn modelId="{8AE1F0D0-EDB4-457A-826B-69FB1DF6F027}" type="presOf" srcId="{F3FBE588-F82D-4A6F-BD1B-1D00F4500832}" destId="{E5FA3648-10BA-4B91-B7C9-BE420896858A}" srcOrd="0" destOrd="0" presId="urn:microsoft.com/office/officeart/2005/8/layout/orgChart1"/>
-    <dgm:cxn modelId="{74C159EE-87D4-4EB5-B70A-7F3038D95997}" type="presOf" srcId="{5E4EC5F9-CC4E-47B0-955B-38CA7D15B29A}" destId="{918A04F3-2955-4614-B1B3-1236C0F304F5}" srcOrd="0" destOrd="0" presId="urn:microsoft.com/office/officeart/2005/8/layout/orgChart1"/>
-    <dgm:cxn modelId="{4F16EBA7-A90B-4F82-AF7D-39FC16AFC127}" type="presOf" srcId="{2172DD4F-4524-4A42-A34F-A448640B67B0}" destId="{952353A9-5135-481B-9FB5-E150D31C9B5C}" srcOrd="1" destOrd="0" presId="urn:microsoft.com/office/officeart/2005/8/layout/orgChart1"/>
-    <dgm:cxn modelId="{9E6944AA-12D7-4B20-A1C4-90493DC6728B}" type="presOf" srcId="{F31278A4-4DBA-44EC-969F-3341ADFF56C9}" destId="{3235A456-DCF6-415D-9043-9BC27DFB7E42}" srcOrd="1" destOrd="0" presId="urn:microsoft.com/office/officeart/2005/8/layout/orgChart1"/>
-    <dgm:cxn modelId="{7C5F1CC7-13CF-4C6A-8094-1E7636E9B503}" type="presOf" srcId="{44C39ACF-3D2C-4075-AF03-2D58CAC345F0}" destId="{27844BA9-CB57-4FA8-8658-5435A7EBD440}" srcOrd="1" destOrd="0" presId="urn:microsoft.com/office/officeart/2005/8/layout/orgChart1"/>
-    <dgm:cxn modelId="{828736BA-56D3-41FE-A0BB-22C0D06B337E}" srcId="{CA680B2D-589A-41BC-B665-F4274DE54732}" destId="{FBAEF615-4FEF-450D-8FEA-846BFF72CEB0}" srcOrd="2" destOrd="0" parTransId="{A9A2D9F4-5D6D-4F98-B2AC-502D9F9D3737}" sibTransId="{1BD2B1E6-FD5A-4F11-8126-893880C4DEAA}"/>
-    <dgm:cxn modelId="{4944D362-682C-46B9-A950-4A89A0D12486}" type="presOf" srcId="{10EE3068-70DE-4343-98BF-004273209FCB}" destId="{CB41D6BB-8BB1-457D-A07C-799447129215}" srcOrd="0" destOrd="0" presId="urn:microsoft.com/office/officeart/2005/8/layout/orgChart1"/>
-    <dgm:cxn modelId="{A78BEEAC-B7DC-4305-8C13-F62DF2E785E6}" type="presOf" srcId="{BDB3E992-C371-49F0-AB10-D679A04822A7}" destId="{E61E356C-59D7-4152-8D59-26280114639E}" srcOrd="0" destOrd="0" presId="urn:microsoft.com/office/officeart/2005/8/layout/orgChart1"/>
-    <dgm:cxn modelId="{3B56A75C-AE8A-4E04-A7C8-1ED056BAB877}" type="presOf" srcId="{C9DE8EE0-5981-4532-B750-7FA775730C1D}" destId="{BCE7EF7B-5982-487C-AB05-CDA615C498F8}" srcOrd="0" destOrd="0" presId="urn:microsoft.com/office/officeart/2005/8/layout/orgChart1"/>
-    <dgm:cxn modelId="{206C2E86-C677-4B21-8FEB-08306695CF33}" srcId="{89270C42-ACAE-4327-B9A2-4FBCA29E4BE3}" destId="{EA6FA66B-0982-4F0C-BA71-70FE6FB85774}" srcOrd="2" destOrd="0" parTransId="{B3BC5BAB-17AB-4144-AA29-0E3CCD20C1F3}" sibTransId="{C46D0C27-73D2-4115-BEF6-3F1D052A7A72}"/>
-    <dgm:cxn modelId="{EAC0576A-712E-4A2D-B32D-D1B370632DA2}" type="presOf" srcId="{3C0B7EAB-708E-4FAA-8169-A1C2F05444BC}" destId="{86ECDBD3-F1CE-4B14-A926-BC8A47B1825B}" srcOrd="0" destOrd="0" presId="urn:microsoft.com/office/officeart/2005/8/layout/orgChart1"/>
-    <dgm:cxn modelId="{3598F85F-D448-4282-B618-2AB03E11F652}" type="presParOf" srcId="{9BF8FCF0-E831-4753-AEE0-76987BF0F390}" destId="{EBB648DC-8001-4567-B053-BDEA0F1F8230}" srcOrd="0" destOrd="0" presId="urn:microsoft.com/office/officeart/2005/8/layout/orgChart1"/>
-    <dgm:cxn modelId="{D6F1A458-2E11-40CA-9689-DB71BF7CBB00}" type="presParOf" srcId="{EBB648DC-8001-4567-B053-BDEA0F1F8230}" destId="{2EC17923-DE9F-4F50-9AF6-E5EB571CBC06}" srcOrd="0" destOrd="0" presId="urn:microsoft.com/office/officeart/2005/8/layout/orgChart1"/>
-    <dgm:cxn modelId="{B468139A-FC0F-4ECA-96D9-459E46A4D104}" type="presParOf" srcId="{2EC17923-DE9F-4F50-9AF6-E5EB571CBC06}" destId="{99A4194C-B8DC-4B49-860A-A8399847BDB4}" srcOrd="0" destOrd="0" presId="urn:microsoft.com/office/officeart/2005/8/layout/orgChart1"/>
-    <dgm:cxn modelId="{EE9BA63E-E557-45DE-8F15-F822DFE839C5}" type="presParOf" srcId="{2EC17923-DE9F-4F50-9AF6-E5EB571CBC06}" destId="{29CF83BF-1AE7-4331-B4FA-55D8F328B6AD}" srcOrd="1" destOrd="0" presId="urn:microsoft.com/office/officeart/2005/8/layout/orgChart1"/>
-    <dgm:cxn modelId="{148BAC34-2B49-4829-A58C-8E582C5291A8}" type="presParOf" srcId="{EBB648DC-8001-4567-B053-BDEA0F1F8230}" destId="{FCC1713C-AD5D-486F-BA0A-61BDFD9B7CFB}" srcOrd="1" destOrd="0" presId="urn:microsoft.com/office/officeart/2005/8/layout/orgChart1"/>
-    <dgm:cxn modelId="{61456955-9833-4873-A8E2-2B275704533F}" type="presParOf" srcId="{FCC1713C-AD5D-486F-BA0A-61BDFD9B7CFB}" destId="{CB41D6BB-8BB1-457D-A07C-799447129215}" srcOrd="0" destOrd="0" presId="urn:microsoft.com/office/officeart/2005/8/layout/orgChart1"/>
-    <dgm:cxn modelId="{939BD21B-6F47-49FA-BB8E-019DC6EA4FEA}" type="presParOf" srcId="{FCC1713C-AD5D-486F-BA0A-61BDFD9B7CFB}" destId="{382E928F-1C08-4CAA-AFB8-186D58FBD0B9}" srcOrd="1" destOrd="0" presId="urn:microsoft.com/office/officeart/2005/8/layout/orgChart1"/>
-    <dgm:cxn modelId="{22CD2849-CD9B-4287-9756-C0616347F461}" type="presParOf" srcId="{382E928F-1C08-4CAA-AFB8-186D58FBD0B9}" destId="{AAA6FFC8-9A81-40DB-B3EF-D0F32CC36141}" srcOrd="0" destOrd="0" presId="urn:microsoft.com/office/officeart/2005/8/layout/orgChart1"/>
-    <dgm:cxn modelId="{459DCDA3-4C96-40FF-AEC9-4186F20311C4}" type="presParOf" srcId="{AAA6FFC8-9A81-40DB-B3EF-D0F32CC36141}" destId="{217A9A14-CCFC-410C-94F2-D3CF34A2E53C}" srcOrd="0" destOrd="0" presId="urn:microsoft.com/office/officeart/2005/8/layout/orgChart1"/>
-    <dgm:cxn modelId="{7D276DDD-93D0-4C3C-B7D1-E53A68579743}" type="presParOf" srcId="{AAA6FFC8-9A81-40DB-B3EF-D0F32CC36141}" destId="{275E8529-9DED-40F7-A88B-704AC20C92B8}" srcOrd="1" destOrd="0" presId="urn:microsoft.com/office/officeart/2005/8/layout/orgChart1"/>
-    <dgm:cxn modelId="{DF46966B-B3BF-4684-8616-15CFD51901E0}" type="presParOf" srcId="{382E928F-1C08-4CAA-AFB8-186D58FBD0B9}" destId="{8F50F2A1-6789-43D9-8B2E-83F6896403F0}" srcOrd="1" destOrd="0" presId="urn:microsoft.com/office/officeart/2005/8/layout/orgChart1"/>
-    <dgm:cxn modelId="{5317971D-4287-4A96-9A24-9F0CE8C1298B}" type="presParOf" srcId="{8F50F2A1-6789-43D9-8B2E-83F6896403F0}" destId="{4D9A0DD3-1F0D-449B-9E46-16B69350A042}" srcOrd="0" destOrd="0" presId="urn:microsoft.com/office/officeart/2005/8/layout/orgChart1"/>
-    <dgm:cxn modelId="{1C525F44-4A2A-44B9-B897-78291C2CEF50}" type="presParOf" srcId="{8F50F2A1-6789-43D9-8B2E-83F6896403F0}" destId="{ADE062D3-F1A9-4DD9-9DE7-2D36A418347B}" srcOrd="1" destOrd="0" presId="urn:microsoft.com/office/officeart/2005/8/layout/orgChart1"/>
-    <dgm:cxn modelId="{D7E3C601-8BC4-4E46-BC33-DE51CC74013B}" type="presParOf" srcId="{ADE062D3-F1A9-4DD9-9DE7-2D36A418347B}" destId="{230BA2D3-22EC-4D38-A015-935A6FA4D9D3}" srcOrd="0" destOrd="0" presId="urn:microsoft.com/office/officeart/2005/8/layout/orgChart1"/>
-    <dgm:cxn modelId="{DCA7595E-39B0-4C5B-9907-5ED671BCFD36}" type="presParOf" srcId="{230BA2D3-22EC-4D38-A015-935A6FA4D9D3}" destId="{5FB56C43-3EEC-42D9-BCDA-0C23DAD8FEE7}" srcOrd="0" destOrd="0" presId="urn:microsoft.com/office/officeart/2005/8/layout/orgChart1"/>
-    <dgm:cxn modelId="{259D3E52-E259-4901-A882-BA202B0AFA35}" type="presParOf" srcId="{230BA2D3-22EC-4D38-A015-935A6FA4D9D3}" destId="{764E91E2-85B9-43DA-B6DE-251A726F444F}" srcOrd="1" destOrd="0" presId="urn:microsoft.com/office/officeart/2005/8/layout/orgChart1"/>
-    <dgm:cxn modelId="{F4C60E1A-7EFD-4F75-AD7D-0048A567381F}" type="presParOf" srcId="{ADE062D3-F1A9-4DD9-9DE7-2D36A418347B}" destId="{D7C665BE-3CBF-4A64-BD6C-E9D2E0633F61}" srcOrd="1" destOrd="0" presId="urn:microsoft.com/office/officeart/2005/8/layout/orgChart1"/>
-    <dgm:cxn modelId="{0205F746-46EF-49FA-A049-C1790513E739}" type="presParOf" srcId="{ADE062D3-F1A9-4DD9-9DE7-2D36A418347B}" destId="{F35E39B6-39AC-4FEA-9A31-8047E7887698}" srcOrd="2" destOrd="0" presId="urn:microsoft.com/office/officeart/2005/8/layout/orgChart1"/>
-    <dgm:cxn modelId="{16ECC914-D60B-4A1D-805C-916965AAFD94}" type="presParOf" srcId="{8F50F2A1-6789-43D9-8B2E-83F6896403F0}" destId="{56403218-EAD5-4422-A98F-4A73DACB9344}" srcOrd="2" destOrd="0" presId="urn:microsoft.com/office/officeart/2005/8/layout/orgChart1"/>
-    <dgm:cxn modelId="{0A80D2FA-277E-4BE8-9491-0136BFFEEA71}" type="presParOf" srcId="{8F50F2A1-6789-43D9-8B2E-83F6896403F0}" destId="{1499791A-BFE8-408C-A790-83316AA0831B}" srcOrd="3" destOrd="0" presId="urn:microsoft.com/office/officeart/2005/8/layout/orgChart1"/>
-    <dgm:cxn modelId="{2DCF4F8B-FBA6-4C18-B702-BFE905130B1D}" type="presParOf" srcId="{1499791A-BFE8-408C-A790-83316AA0831B}" destId="{E4A7BA9A-7B02-43A1-A6FD-B264895693F5}" srcOrd="0" destOrd="0" presId="urn:microsoft.com/office/officeart/2005/8/layout/orgChart1"/>
-    <dgm:cxn modelId="{121C094F-522B-4DC2-A364-E270B49DFF12}" type="presParOf" srcId="{E4A7BA9A-7B02-43A1-A6FD-B264895693F5}" destId="{828BE651-862B-4EC1-80E1-1D2623941E5D}" srcOrd="0" destOrd="0" presId="urn:microsoft.com/office/officeart/2005/8/layout/orgChart1"/>
-    <dgm:cxn modelId="{40572AA0-8C2A-413A-9F4C-B15DEC721BB5}" type="presParOf" srcId="{E4A7BA9A-7B02-43A1-A6FD-B264895693F5}" destId="{E02852B2-80D3-4291-B3CF-71E3152ECB64}" srcOrd="1" destOrd="0" presId="urn:microsoft.com/office/officeart/2005/8/layout/orgChart1"/>
-    <dgm:cxn modelId="{95D16EBF-7CE8-4A0B-B4EB-A294B1D19109}" type="presParOf" srcId="{1499791A-BFE8-408C-A790-83316AA0831B}" destId="{8192C863-9D14-4BF2-BA9F-72E26477F8E8}" srcOrd="1" destOrd="0" presId="urn:microsoft.com/office/officeart/2005/8/layout/orgChart1"/>
-    <dgm:cxn modelId="{5642A63E-2E14-4B18-BAC5-FFB30EC8D01A}" type="presParOf" srcId="{1499791A-BFE8-408C-A790-83316AA0831B}" destId="{7D441B81-C786-4864-A4E4-5D9E8EAA89B3}" srcOrd="2" destOrd="0" presId="urn:microsoft.com/office/officeart/2005/8/layout/orgChart1"/>
-    <dgm:cxn modelId="{BCB8378B-A1D1-4581-82CF-587461578EDE}" type="presParOf" srcId="{8F50F2A1-6789-43D9-8B2E-83F6896403F0}" destId="{23D76048-1094-474C-A14A-C5BE6BDF5910}" srcOrd="4" destOrd="0" presId="urn:microsoft.com/office/officeart/2005/8/layout/orgChart1"/>
-    <dgm:cxn modelId="{29DD3776-F9E7-413D-9641-EA25B2371965}" type="presParOf" srcId="{8F50F2A1-6789-43D9-8B2E-83F6896403F0}" destId="{EA0BC551-4989-4316-83CA-7274DBDA7C22}" srcOrd="5" destOrd="0" presId="urn:microsoft.com/office/officeart/2005/8/layout/orgChart1"/>
-    <dgm:cxn modelId="{8BF5DEE0-04FF-4DA3-A81C-65DD1FF9CC1D}" type="presParOf" srcId="{EA0BC551-4989-4316-83CA-7274DBDA7C22}" destId="{6A032F22-4CA2-443B-9285-4AACFC802C19}" srcOrd="0" destOrd="0" presId="urn:microsoft.com/office/officeart/2005/8/layout/orgChart1"/>
-    <dgm:cxn modelId="{40A08F0C-8B11-4592-AA40-4D2B8652A8AE}" type="presParOf" srcId="{6A032F22-4CA2-443B-9285-4AACFC802C19}" destId="{14F3E6A7-5F12-4854-A539-7D1BC804202A}" srcOrd="0" destOrd="0" presId="urn:microsoft.com/office/officeart/2005/8/layout/orgChart1"/>
-    <dgm:cxn modelId="{CB5A5018-7766-4BA1-A52D-F23E00FF02DF}" type="presParOf" srcId="{6A032F22-4CA2-443B-9285-4AACFC802C19}" destId="{5165C79E-2933-4F92-BDBF-5B74F07A9558}" srcOrd="1" destOrd="0" presId="urn:microsoft.com/office/officeart/2005/8/layout/orgChart1"/>
-    <dgm:cxn modelId="{FB2577FF-68E1-46F1-B169-5F4349BF9B6E}" type="presParOf" srcId="{EA0BC551-4989-4316-83CA-7274DBDA7C22}" destId="{A6593DC2-1634-44EC-B946-8E27DD082639}" srcOrd="1" destOrd="0" presId="urn:microsoft.com/office/officeart/2005/8/layout/orgChart1"/>
-    <dgm:cxn modelId="{C856A14C-A669-4BEB-816F-BACE090ECE42}" type="presParOf" srcId="{EA0BC551-4989-4316-83CA-7274DBDA7C22}" destId="{9040C9F7-1B35-4927-A68E-5800D286A9D1}" srcOrd="2" destOrd="0" presId="urn:microsoft.com/office/officeart/2005/8/layout/orgChart1"/>
-    <dgm:cxn modelId="{23039C92-5226-4EA3-A473-87587544B233}" type="presParOf" srcId="{8F50F2A1-6789-43D9-8B2E-83F6896403F0}" destId="{DB8B0E8C-2B51-410B-BE45-E549B5C32BA8}" srcOrd="6" destOrd="0" presId="urn:microsoft.com/office/officeart/2005/8/layout/orgChart1"/>
-    <dgm:cxn modelId="{645D9D99-19B2-4457-A7D7-7A12BA2B3B40}" type="presParOf" srcId="{8F50F2A1-6789-43D9-8B2E-83F6896403F0}" destId="{D3714DEC-2A39-43BC-A8E9-278100D70C64}" srcOrd="7" destOrd="0" presId="urn:microsoft.com/office/officeart/2005/8/layout/orgChart1"/>
-    <dgm:cxn modelId="{013175A1-97BB-4F07-B1A4-360B4FD57C45}" type="presParOf" srcId="{D3714DEC-2A39-43BC-A8E9-278100D70C64}" destId="{2ADB8875-F95E-4B5B-BA47-629D0B9BB022}" srcOrd="0" destOrd="0" presId="urn:microsoft.com/office/officeart/2005/8/layout/orgChart1"/>
-    <dgm:cxn modelId="{CFFBF8B9-93DA-44EC-A2F4-C616ED77E305}" type="presParOf" srcId="{2ADB8875-F95E-4B5B-BA47-629D0B9BB022}" destId="{918A04F3-2955-4614-B1B3-1236C0F304F5}" srcOrd="0" destOrd="0" presId="urn:microsoft.com/office/officeart/2005/8/layout/orgChart1"/>
-    <dgm:cxn modelId="{6FD730D3-9EA1-47B9-BAB2-054D823BC58C}" type="presParOf" srcId="{2ADB8875-F95E-4B5B-BA47-629D0B9BB022}" destId="{99A88826-9BF8-49E8-94EE-50552CE2F6E8}" srcOrd="1" destOrd="0" presId="urn:microsoft.com/office/officeart/2005/8/layout/orgChart1"/>
-    <dgm:cxn modelId="{212BDBE6-5683-48A6-8CE7-8F519175D53A}" type="presParOf" srcId="{D3714DEC-2A39-43BC-A8E9-278100D70C64}" destId="{E0DEC745-1511-471A-9B61-4465546A58CE}" srcOrd="1" destOrd="0" presId="urn:microsoft.com/office/officeart/2005/8/layout/orgChart1"/>
-    <dgm:cxn modelId="{2E3DD347-51CD-4F85-8308-1B9FAA4DCEB3}" type="presParOf" srcId="{D3714DEC-2A39-43BC-A8E9-278100D70C64}" destId="{47316690-09A1-4324-96AB-5045016EFDA9}" srcOrd="2" destOrd="0" presId="urn:microsoft.com/office/officeart/2005/8/layout/orgChart1"/>
-    <dgm:cxn modelId="{AF9C8ADC-CECF-4713-8755-FF6B1804154A}" type="presParOf" srcId="{8F50F2A1-6789-43D9-8B2E-83F6896403F0}" destId="{3E286725-7742-49F0-B15B-62152827ED99}" srcOrd="8" destOrd="0" presId="urn:microsoft.com/office/officeart/2005/8/layout/orgChart1"/>
-    <dgm:cxn modelId="{BE8F62B0-27E8-4B55-AC84-16091DF7105D}" type="presParOf" srcId="{8F50F2A1-6789-43D9-8B2E-83F6896403F0}" destId="{213522AE-21C0-4587-9B68-1C6D7EC7050A}" srcOrd="9" destOrd="0" presId="urn:microsoft.com/office/officeart/2005/8/layout/orgChart1"/>
-    <dgm:cxn modelId="{4AB2C438-B080-48CF-85C3-C9ECB56F41C9}" type="presParOf" srcId="{213522AE-21C0-4587-9B68-1C6D7EC7050A}" destId="{154CDF03-1F16-46FB-AC2D-F51EE88D67F2}" srcOrd="0" destOrd="0" presId="urn:microsoft.com/office/officeart/2005/8/layout/orgChart1"/>
-    <dgm:cxn modelId="{FE7D89E7-F2CA-4ABB-9CD8-54D2633BD169}" type="presParOf" srcId="{154CDF03-1F16-46FB-AC2D-F51EE88D67F2}" destId="{6CD613CD-0873-4FBF-94D1-AEA3C6FC30B9}" srcOrd="0" destOrd="0" presId="urn:microsoft.com/office/officeart/2005/8/layout/orgChart1"/>
-    <dgm:cxn modelId="{0412793D-9A07-4FC6-AA1F-144AA1BB7C95}" type="presParOf" srcId="{154CDF03-1F16-46FB-AC2D-F51EE88D67F2}" destId="{3235A456-DCF6-415D-9043-9BC27DFB7E42}" srcOrd="1" destOrd="0" presId="urn:microsoft.com/office/officeart/2005/8/layout/orgChart1"/>
-    <dgm:cxn modelId="{584A9FBB-7DEE-44F4-82EE-D3D020DB1E5A}" type="presParOf" srcId="{213522AE-21C0-4587-9B68-1C6D7EC7050A}" destId="{0654047F-0D4D-4894-92E9-ACAC554D1DA6}" srcOrd="1" destOrd="0" presId="urn:microsoft.com/office/officeart/2005/8/layout/orgChart1"/>
-    <dgm:cxn modelId="{9FA9D72C-2380-4A04-92CF-AA2CA7B68896}" type="presParOf" srcId="{213522AE-21C0-4587-9B68-1C6D7EC7050A}" destId="{AC6330E5-42B3-4188-8574-851F5A893257}" srcOrd="2" destOrd="0" presId="urn:microsoft.com/office/officeart/2005/8/layout/orgChart1"/>
-    <dgm:cxn modelId="{D3E56348-22C1-41B4-B6AB-EF803C7EECB4}" type="presParOf" srcId="{382E928F-1C08-4CAA-AFB8-186D58FBD0B9}" destId="{FC80CBE3-1269-4E8B-B650-BAAD4C355DBE}" srcOrd="2" destOrd="0" presId="urn:microsoft.com/office/officeart/2005/8/layout/orgChart1"/>
-    <dgm:cxn modelId="{7C23A579-CDC5-4CEE-9252-E2F546044D6C}" type="presParOf" srcId="{FCC1713C-AD5D-486F-BA0A-61BDFD9B7CFB}" destId="{5ECADC00-F8E3-4C4A-9602-D3E6CBBBBF54}" srcOrd="2" destOrd="0" presId="urn:microsoft.com/office/officeart/2005/8/layout/orgChart1"/>
-    <dgm:cxn modelId="{FECCC8F6-5227-4F9A-8E16-B1EDF1E0260C}" type="presParOf" srcId="{FCC1713C-AD5D-486F-BA0A-61BDFD9B7CFB}" destId="{9285EDA6-9B15-4BF6-8D69-2011FDE97D54}" srcOrd="3" destOrd="0" presId="urn:microsoft.com/office/officeart/2005/8/layout/orgChart1"/>
-    <dgm:cxn modelId="{F2F65A14-9AEA-4559-81DA-14179AA1ADEA}" type="presParOf" srcId="{9285EDA6-9B15-4BF6-8D69-2011FDE97D54}" destId="{737F9A7A-6F77-4905-8FEB-4B3CCC3028C5}" srcOrd="0" destOrd="0" presId="urn:microsoft.com/office/officeart/2005/8/layout/orgChart1"/>
-    <dgm:cxn modelId="{930FCDB8-C0D1-4B44-8BA3-2C3AA89D669B}" type="presParOf" srcId="{737F9A7A-6F77-4905-8FEB-4B3CCC3028C5}" destId="{51B7E153-3090-4B1B-A154-3B4C26CB65DA}" srcOrd="0" destOrd="0" presId="urn:microsoft.com/office/officeart/2005/8/layout/orgChart1"/>
-    <dgm:cxn modelId="{32901587-5788-43DA-BCAE-C1577E95EFFA}" type="presParOf" srcId="{737F9A7A-6F77-4905-8FEB-4B3CCC3028C5}" destId="{B0ABC80D-9545-461E-9B51-399A8D1D6AAA}" srcOrd="1" destOrd="0" presId="urn:microsoft.com/office/officeart/2005/8/layout/orgChart1"/>
-    <dgm:cxn modelId="{FFC72C68-73DB-4534-B56E-E1AD082A83F3}" type="presParOf" srcId="{9285EDA6-9B15-4BF6-8D69-2011FDE97D54}" destId="{8516061A-F02F-4922-9167-828FABABA4B8}" srcOrd="1" destOrd="0" presId="urn:microsoft.com/office/officeart/2005/8/layout/orgChart1"/>
-    <dgm:cxn modelId="{A1538608-0E1F-4D94-90DB-86D10DA7CDA5}" type="presParOf" srcId="{8516061A-F02F-4922-9167-828FABABA4B8}" destId="{62B6E1AE-F4A0-4587-A6A7-8A23A27D3BC6}" srcOrd="0" destOrd="0" presId="urn:microsoft.com/office/officeart/2005/8/layout/orgChart1"/>
-    <dgm:cxn modelId="{39080B01-8E1A-4984-8075-259556FF2A8C}" type="presParOf" srcId="{8516061A-F02F-4922-9167-828FABABA4B8}" destId="{1BC183B9-B833-4D65-A2C0-39265C81096D}" srcOrd="1" destOrd="0" presId="urn:microsoft.com/office/officeart/2005/8/layout/orgChart1"/>
-    <dgm:cxn modelId="{7F88D1FC-E267-4982-A6A8-3F4ABE116597}" type="presParOf" srcId="{1BC183B9-B833-4D65-A2C0-39265C81096D}" destId="{8563B1E1-36A1-4D77-89A0-76DD0FD3E50F}" srcOrd="0" destOrd="0" presId="urn:microsoft.com/office/officeart/2005/8/layout/orgChart1"/>
-    <dgm:cxn modelId="{E26966B8-C217-41D2-BF11-D100C4CA36D8}" type="presParOf" srcId="{8563B1E1-36A1-4D77-89A0-76DD0FD3E50F}" destId="{F9820409-BEC7-4D7A-A8B7-547E90AF8EBD}" srcOrd="0" destOrd="0" presId="urn:microsoft.com/office/officeart/2005/8/layout/orgChart1"/>
-    <dgm:cxn modelId="{B8A7B0E1-AF0D-4534-BA32-379A3638E9C0}" type="presParOf" srcId="{8563B1E1-36A1-4D77-89A0-76DD0FD3E50F}" destId="{935A98D1-C6AE-4380-86BB-91CD59BB3ED1}" srcOrd="1" destOrd="0" presId="urn:microsoft.com/office/officeart/2005/8/layout/orgChart1"/>
-    <dgm:cxn modelId="{36005E43-5715-4F8D-A65A-B04339F7B688}" type="presParOf" srcId="{1BC183B9-B833-4D65-A2C0-39265C81096D}" destId="{62287F0C-4E52-48B9-B966-B79E9ED03D42}" srcOrd="1" destOrd="0" presId="urn:microsoft.com/office/officeart/2005/8/layout/orgChart1"/>
-    <dgm:cxn modelId="{F26A479A-626A-400D-AED1-F841B49866F4}" type="presParOf" srcId="{1BC183B9-B833-4D65-A2C0-39265C81096D}" destId="{3ECBF2DD-0F67-4099-940D-F361DFA673DB}" srcOrd="2" destOrd="0" presId="urn:microsoft.com/office/officeart/2005/8/layout/orgChart1"/>
-    <dgm:cxn modelId="{37DC6380-F336-46D4-93D0-389D0E536771}" type="presParOf" srcId="{8516061A-F02F-4922-9167-828FABABA4B8}" destId="{E61E356C-59D7-4152-8D59-26280114639E}" srcOrd="2" destOrd="0" presId="urn:microsoft.com/office/officeart/2005/8/layout/orgChart1"/>
-    <dgm:cxn modelId="{C0105B26-29AF-4833-A69A-80AE1CEB77B7}" type="presParOf" srcId="{8516061A-F02F-4922-9167-828FABABA4B8}" destId="{65FD0A4F-66EF-4F0C-925B-B6BCFA11B70B}" srcOrd="3" destOrd="0" presId="urn:microsoft.com/office/officeart/2005/8/layout/orgChart1"/>
-    <dgm:cxn modelId="{15BAA39C-414C-436F-8917-168E28ECCB10}" type="presParOf" srcId="{65FD0A4F-66EF-4F0C-925B-B6BCFA11B70B}" destId="{ED1AE635-9A70-4567-9CCD-B0843EED6158}" srcOrd="0" destOrd="0" presId="urn:microsoft.com/office/officeart/2005/8/layout/orgChart1"/>
-    <dgm:cxn modelId="{4B518C43-8C33-4C93-BA76-5C700CCD4BB1}" type="presParOf" srcId="{ED1AE635-9A70-4567-9CCD-B0843EED6158}" destId="{8E74C286-B4FF-4A0D-86B3-CE97AC887E62}" srcOrd="0" destOrd="0" presId="urn:microsoft.com/office/officeart/2005/8/layout/orgChart1"/>
-    <dgm:cxn modelId="{C366CF0C-1312-453C-A059-A13390830D8F}" type="presParOf" srcId="{ED1AE635-9A70-4567-9CCD-B0843EED6158}" destId="{35CCA1FB-0F37-48FC-B982-6C94F5521D4C}" srcOrd="1" destOrd="0" presId="urn:microsoft.com/office/officeart/2005/8/layout/orgChart1"/>
-    <dgm:cxn modelId="{629A7930-11B1-41CE-96AD-C96016761BFF}" type="presParOf" srcId="{65FD0A4F-66EF-4F0C-925B-B6BCFA11B70B}" destId="{3ACA0ED7-298A-4531-BD7E-C3CCD55E62D4}" srcOrd="1" destOrd="0" presId="urn:microsoft.com/office/officeart/2005/8/layout/orgChart1"/>
-    <dgm:cxn modelId="{9869DDBB-BB8A-4B46-A89C-716263262E6D}" type="presParOf" srcId="{65FD0A4F-66EF-4F0C-925B-B6BCFA11B70B}" destId="{A648A0B9-F41E-41DF-80EA-17C6A5D4B670}" srcOrd="2" destOrd="0" presId="urn:microsoft.com/office/officeart/2005/8/layout/orgChart1"/>
-    <dgm:cxn modelId="{F8E9CAB3-E675-44C9-A1A9-DEFEEA882A13}" type="presParOf" srcId="{8516061A-F02F-4922-9167-828FABABA4B8}" destId="{ACC3AE58-04C0-4213-A229-A09BE71CC10F}" srcOrd="4" destOrd="0" presId="urn:microsoft.com/office/officeart/2005/8/layout/orgChart1"/>
-    <dgm:cxn modelId="{8CD657B8-3FD0-4B64-B71E-2AE0E8081F6D}" type="presParOf" srcId="{8516061A-F02F-4922-9167-828FABABA4B8}" destId="{EBEFAC74-2552-4590-B5BA-60B3BA0F7549}" srcOrd="5" destOrd="0" presId="urn:microsoft.com/office/officeart/2005/8/layout/orgChart1"/>
-    <dgm:cxn modelId="{73D77E94-6182-49E1-A6B4-13630102B8BB}" type="presParOf" srcId="{EBEFAC74-2552-4590-B5BA-60B3BA0F7549}" destId="{A36981E0-4B6E-45E6-8ADE-70B9C2992E5C}" srcOrd="0" destOrd="0" presId="urn:microsoft.com/office/officeart/2005/8/layout/orgChart1"/>
-    <dgm:cxn modelId="{E2D81818-9CA2-4C68-BFD4-4D20E1D29F58}" type="presParOf" srcId="{A36981E0-4B6E-45E6-8ADE-70B9C2992E5C}" destId="{5FC649C7-1642-40CB-A430-6714D6EA29CF}" srcOrd="0" destOrd="0" presId="urn:microsoft.com/office/officeart/2005/8/layout/orgChart1"/>
-    <dgm:cxn modelId="{6348CC94-0B25-4A0C-B37F-07C481FDEC0B}" type="presParOf" srcId="{A36981E0-4B6E-45E6-8ADE-70B9C2992E5C}" destId="{18EB6655-1B72-4673-BA17-893619449D9E}" srcOrd="1" destOrd="0" presId="urn:microsoft.com/office/officeart/2005/8/layout/orgChart1"/>
-    <dgm:cxn modelId="{211F555C-C5FB-4C8B-85BA-1344113DE19F}" type="presParOf" srcId="{EBEFAC74-2552-4590-B5BA-60B3BA0F7549}" destId="{BAC5D50F-370F-4FF3-B11A-906A8B357A27}" srcOrd="1" destOrd="0" presId="urn:microsoft.com/office/officeart/2005/8/layout/orgChart1"/>
-    <dgm:cxn modelId="{F3777706-1308-41B2-8CFE-693346AFEAEF}" type="presParOf" srcId="{EBEFAC74-2552-4590-B5BA-60B3BA0F7549}" destId="{EB3EB4E4-83CD-4498-8866-856C4F5CA07A}" srcOrd="2" destOrd="0" presId="urn:microsoft.com/office/officeart/2005/8/layout/orgChart1"/>
-    <dgm:cxn modelId="{9CF995C8-9872-4C43-9B47-B32539F7E65E}" type="presParOf" srcId="{8516061A-F02F-4922-9167-828FABABA4B8}" destId="{E5FA3648-10BA-4B91-B7C9-BE420896858A}" srcOrd="6" destOrd="0" presId="urn:microsoft.com/office/officeart/2005/8/layout/orgChart1"/>
-    <dgm:cxn modelId="{784EF303-D567-4D40-934E-E0E6BB759A05}" type="presParOf" srcId="{8516061A-F02F-4922-9167-828FABABA4B8}" destId="{8732AFF1-E0D7-4565-91AF-D79FFE382D8F}" srcOrd="7" destOrd="0" presId="urn:microsoft.com/office/officeart/2005/8/layout/orgChart1"/>
-    <dgm:cxn modelId="{4E2A9E39-721D-4DEB-9DAA-37D43A4A0523}" type="presParOf" srcId="{8732AFF1-E0D7-4565-91AF-D79FFE382D8F}" destId="{10602DBD-90A0-493D-9D63-1C9E49CC7853}" srcOrd="0" destOrd="0" presId="urn:microsoft.com/office/officeart/2005/8/layout/orgChart1"/>
-    <dgm:cxn modelId="{31ACBFF3-37C5-48D8-8751-E545983A4ED1}" type="presParOf" srcId="{10602DBD-90A0-493D-9D63-1C9E49CC7853}" destId="{B8B4645A-97E1-4F16-8D1F-D24B300FC396}" srcOrd="0" destOrd="0" presId="urn:microsoft.com/office/officeart/2005/8/layout/orgChart1"/>
-    <dgm:cxn modelId="{FFE7E930-FC89-41A6-8CD6-9E9955A652A2}" type="presParOf" srcId="{10602DBD-90A0-493D-9D63-1C9E49CC7853}" destId="{5AB39A2A-90FE-48FA-ABA0-5E470424581F}" srcOrd="1" destOrd="0" presId="urn:microsoft.com/office/officeart/2005/8/layout/orgChart1"/>
-    <dgm:cxn modelId="{32C8858A-2F2A-4FF1-B0F6-B82D8214CCA6}" type="presParOf" srcId="{8732AFF1-E0D7-4565-91AF-D79FFE382D8F}" destId="{E1F7054C-9274-4CA5-ABBC-865108C9D6B7}" srcOrd="1" destOrd="0" presId="urn:microsoft.com/office/officeart/2005/8/layout/orgChart1"/>
-    <dgm:cxn modelId="{43BE399A-665E-4755-8205-5B303B478EB8}" type="presParOf" srcId="{8732AFF1-E0D7-4565-91AF-D79FFE382D8F}" destId="{F642F90E-01AB-4C9C-9A32-1590FB2695B3}" srcOrd="2" destOrd="0" presId="urn:microsoft.com/office/officeart/2005/8/layout/orgChart1"/>
-    <dgm:cxn modelId="{F40A2711-D3CD-48CE-9FA7-431F0B8E382E}" type="presParOf" srcId="{8516061A-F02F-4922-9167-828FABABA4B8}" destId="{BB571437-A3B0-4401-861C-CC3AC2B74534}" srcOrd="8" destOrd="0" presId="urn:microsoft.com/office/officeart/2005/8/layout/orgChart1"/>
-    <dgm:cxn modelId="{B0A310CB-F96E-449D-A21B-0D92E2F600A6}" type="presParOf" srcId="{8516061A-F02F-4922-9167-828FABABA4B8}" destId="{72A84480-150E-4FC9-93B9-C38BA3A59994}" srcOrd="9" destOrd="0" presId="urn:microsoft.com/office/officeart/2005/8/layout/orgChart1"/>
-    <dgm:cxn modelId="{6BFEB447-5CD4-4867-B843-73465869BB8E}" type="presParOf" srcId="{72A84480-150E-4FC9-93B9-C38BA3A59994}" destId="{08384FB9-4739-403C-9240-D15196CFE016}" srcOrd="0" destOrd="0" presId="urn:microsoft.com/office/officeart/2005/8/layout/orgChart1"/>
-    <dgm:cxn modelId="{3D6999B2-86D4-4E5D-BF6A-EE28AD3C8D4C}" type="presParOf" srcId="{08384FB9-4739-403C-9240-D15196CFE016}" destId="{625A65B0-B0F4-4693-830B-3ABB7146613F}" srcOrd="0" destOrd="0" presId="urn:microsoft.com/office/officeart/2005/8/layout/orgChart1"/>
-    <dgm:cxn modelId="{E334F75B-E041-4066-9355-909BD1169DAA}" type="presParOf" srcId="{08384FB9-4739-403C-9240-D15196CFE016}" destId="{952353A9-5135-481B-9FB5-E150D31C9B5C}" srcOrd="1" destOrd="0" presId="urn:microsoft.com/office/officeart/2005/8/layout/orgChart1"/>
-    <dgm:cxn modelId="{B367B122-808B-4FFA-9109-41BAE1A1181E}" type="presParOf" srcId="{72A84480-150E-4FC9-93B9-C38BA3A59994}" destId="{D3E6B7B7-8798-42BB-923D-1293807575D9}" srcOrd="1" destOrd="0" presId="urn:microsoft.com/office/officeart/2005/8/layout/orgChart1"/>
-    <dgm:cxn modelId="{9089EB04-FB80-4CBE-9DE3-9D810B592384}" type="presParOf" srcId="{72A84480-150E-4FC9-93B9-C38BA3A59994}" destId="{27599E2A-A10E-4C47-BBF8-67D21CFA03A7}" srcOrd="2" destOrd="0" presId="urn:microsoft.com/office/officeart/2005/8/layout/orgChart1"/>
-    <dgm:cxn modelId="{983D8C65-41E6-4ECD-A4CF-284C10E50521}" type="presParOf" srcId="{9285EDA6-9B15-4BF6-8D69-2011FDE97D54}" destId="{BC0B10CC-8DDE-40C9-A6C9-67207EEEED03}" srcOrd="2" destOrd="0" presId="urn:microsoft.com/office/officeart/2005/8/layout/orgChart1"/>
-    <dgm:cxn modelId="{DA8B56E5-E85B-4672-9011-F33F345AD293}" type="presParOf" srcId="{FCC1713C-AD5D-486F-BA0A-61BDFD9B7CFB}" destId="{7154022C-1531-4458-BD7D-AE130F9D36A8}" srcOrd="4" destOrd="0" presId="urn:microsoft.com/office/officeart/2005/8/layout/orgChart1"/>
-    <dgm:cxn modelId="{46A9175F-A8EC-4646-9BC5-EF81AB49A0D4}" type="presParOf" srcId="{FCC1713C-AD5D-486F-BA0A-61BDFD9B7CFB}" destId="{2D9936D3-CDDF-49DF-BA66-E436ACF75C48}" srcOrd="5" destOrd="0" presId="urn:microsoft.com/office/officeart/2005/8/layout/orgChart1"/>
-    <dgm:cxn modelId="{7A76B620-390F-4F78-A8FA-931875E6CCB0}" type="presParOf" srcId="{2D9936D3-CDDF-49DF-BA66-E436ACF75C48}" destId="{1EA8B128-34BF-4848-8D51-346729D85A66}" srcOrd="0" destOrd="0" presId="urn:microsoft.com/office/officeart/2005/8/layout/orgChart1"/>
-    <dgm:cxn modelId="{7E361C7A-01D3-4E1F-95FE-EFB83FC4A255}" type="presParOf" srcId="{1EA8B128-34BF-4848-8D51-346729D85A66}" destId="{E6947733-A390-4194-B003-E4AF4EB66D37}" srcOrd="0" destOrd="0" presId="urn:microsoft.com/office/officeart/2005/8/layout/orgChart1"/>
-    <dgm:cxn modelId="{947AA92E-93C2-4BBE-BB4C-FF7CA4946C64}" type="presParOf" srcId="{1EA8B128-34BF-4848-8D51-346729D85A66}" destId="{9069BD9A-B82D-4631-8AE1-52B0F39DAB70}" srcOrd="1" destOrd="0" presId="urn:microsoft.com/office/officeart/2005/8/layout/orgChart1"/>
-    <dgm:cxn modelId="{B245095F-0AEB-4585-9A26-D2EE4DBC3613}" type="presParOf" srcId="{2D9936D3-CDDF-49DF-BA66-E436ACF75C48}" destId="{46EB949C-0540-447F-878B-531E7A41CFA0}" srcOrd="1" destOrd="0" presId="urn:microsoft.com/office/officeart/2005/8/layout/orgChart1"/>
-    <dgm:cxn modelId="{2E3B60EF-12FD-4E53-8CB6-F7EA2081C68D}" type="presParOf" srcId="{46EB949C-0540-447F-878B-531E7A41CFA0}" destId="{4ED8D6C0-849B-4694-BD6B-FB06F5030C9E}" srcOrd="0" destOrd="0" presId="urn:microsoft.com/office/officeart/2005/8/layout/orgChart1"/>
-    <dgm:cxn modelId="{708E2F17-260B-4593-99BA-68D8DAAD52ED}" type="presParOf" srcId="{46EB949C-0540-447F-878B-531E7A41CFA0}" destId="{A84E70B4-F1A5-461C-B54C-0945C2145385}" srcOrd="1" destOrd="0" presId="urn:microsoft.com/office/officeart/2005/8/layout/orgChart1"/>
-    <dgm:cxn modelId="{3095D15E-CB40-45F6-BDCB-974AF4FD3E89}" type="presParOf" srcId="{A84E70B4-F1A5-461C-B54C-0945C2145385}" destId="{5D3BBBB8-5395-4612-A331-05399E756731}" srcOrd="0" destOrd="0" presId="urn:microsoft.com/office/officeart/2005/8/layout/orgChart1"/>
-    <dgm:cxn modelId="{DB84A13A-138F-499A-9D88-40CEB909C3B9}" type="presParOf" srcId="{5D3BBBB8-5395-4612-A331-05399E756731}" destId="{2414D03A-3FF0-4AA4-A9F7-74224DC0BE2F}" srcOrd="0" destOrd="0" presId="urn:microsoft.com/office/officeart/2005/8/layout/orgChart1"/>
-    <dgm:cxn modelId="{E8C54292-D593-4F11-95BA-113DBCC77C06}" type="presParOf" srcId="{5D3BBBB8-5395-4612-A331-05399E756731}" destId="{55223062-40F8-47AB-9EFB-F1DA3EADF1A1}" srcOrd="1" destOrd="0" presId="urn:microsoft.com/office/officeart/2005/8/layout/orgChart1"/>
-    <dgm:cxn modelId="{DC517044-0222-4372-A2F1-618ED6A26EF5}" type="presParOf" srcId="{A84E70B4-F1A5-461C-B54C-0945C2145385}" destId="{C073F6E0-D0B0-41B8-86A9-7FF29B707245}" srcOrd="1" destOrd="0" presId="urn:microsoft.com/office/officeart/2005/8/layout/orgChart1"/>
-    <dgm:cxn modelId="{ADEC57CC-6DB8-4C1B-A14B-45F8ABBA9409}" type="presParOf" srcId="{A84E70B4-F1A5-461C-B54C-0945C2145385}" destId="{F4EEE239-C594-471C-9A75-0391C30A6176}" srcOrd="2" destOrd="0" presId="urn:microsoft.com/office/officeart/2005/8/layout/orgChart1"/>
-    <dgm:cxn modelId="{AEEB3590-032A-4418-BEA7-408692021E4A}" type="presParOf" srcId="{46EB949C-0540-447F-878B-531E7A41CFA0}" destId="{0D13FD2C-4ED4-4F32-98AA-9F5D70539C9E}" srcOrd="2" destOrd="0" presId="urn:microsoft.com/office/officeart/2005/8/layout/orgChart1"/>
-    <dgm:cxn modelId="{FE4A9DD7-438E-44E1-A4C4-7995C84466E6}" type="presParOf" srcId="{46EB949C-0540-447F-878B-531E7A41CFA0}" destId="{6BB7DC60-4A5E-4BE9-8811-0A117273EE44}" srcOrd="3" destOrd="0" presId="urn:microsoft.com/office/officeart/2005/8/layout/orgChart1"/>
-    <dgm:cxn modelId="{1E9383B8-39A6-4334-93B0-3DFEEEE5B7E1}" type="presParOf" srcId="{6BB7DC60-4A5E-4BE9-8811-0A117273EE44}" destId="{DB8190CA-AC04-4F54-94EA-11C6D5AE3B93}" srcOrd="0" destOrd="0" presId="urn:microsoft.com/office/officeart/2005/8/layout/orgChart1"/>
-    <dgm:cxn modelId="{B53495FF-EDC3-4859-BE88-B2E0BDFFF920}" type="presParOf" srcId="{DB8190CA-AC04-4F54-94EA-11C6D5AE3B93}" destId="{4EF3C343-DC53-4168-BF81-9A005DE71D2C}" srcOrd="0" destOrd="0" presId="urn:microsoft.com/office/officeart/2005/8/layout/orgChart1"/>
-    <dgm:cxn modelId="{4108A179-9758-47A9-AB31-CDC99FD7E338}" type="presParOf" srcId="{DB8190CA-AC04-4F54-94EA-11C6D5AE3B93}" destId="{A171C2BA-E54A-44CB-89A2-0CB80633AA64}" srcOrd="1" destOrd="0" presId="urn:microsoft.com/office/officeart/2005/8/layout/orgChart1"/>
-    <dgm:cxn modelId="{2E5ACBFC-9578-4513-8D2A-75D8BB6A5727}" type="presParOf" srcId="{6BB7DC60-4A5E-4BE9-8811-0A117273EE44}" destId="{335E8607-95DC-4D77-86D1-96DE3764C21F}" srcOrd="1" destOrd="0" presId="urn:microsoft.com/office/officeart/2005/8/layout/orgChart1"/>
-    <dgm:cxn modelId="{E75CE3B1-A9BC-47D3-81A2-3FEB319BABF6}" type="presParOf" srcId="{6BB7DC60-4A5E-4BE9-8811-0A117273EE44}" destId="{C336D246-B381-4606-A6ED-11B19FF0EC7F}" srcOrd="2" destOrd="0" presId="urn:microsoft.com/office/officeart/2005/8/layout/orgChart1"/>
-    <dgm:cxn modelId="{83CC31F4-5220-42D6-9662-63AFEE2FA558}" type="presParOf" srcId="{46EB949C-0540-447F-878B-531E7A41CFA0}" destId="{872A1C61-D05F-4CA8-A22E-C70941E4F3A4}" srcOrd="4" destOrd="0" presId="urn:microsoft.com/office/officeart/2005/8/layout/orgChart1"/>
-    <dgm:cxn modelId="{C36BFC1A-5C30-4B23-893E-A9C4954CAD3F}" type="presParOf" srcId="{46EB949C-0540-447F-878B-531E7A41CFA0}" destId="{A4AF1E7A-F641-499C-9470-169CEB11FA07}" srcOrd="5" destOrd="0" presId="urn:microsoft.com/office/officeart/2005/8/layout/orgChart1"/>
-    <dgm:cxn modelId="{ED9E35BB-34C4-4980-963F-FDE254AE59A0}" type="presParOf" srcId="{A4AF1E7A-F641-499C-9470-169CEB11FA07}" destId="{512B5DEC-C0BE-4890-8506-B4D19BB515D1}" srcOrd="0" destOrd="0" presId="urn:microsoft.com/office/officeart/2005/8/layout/orgChart1"/>
-    <dgm:cxn modelId="{AE127D15-97A3-4203-8E16-0538DE9B2F87}" type="presParOf" srcId="{512B5DEC-C0BE-4890-8506-B4D19BB515D1}" destId="{ACC657FF-83C8-4505-BD32-45DABE383CCB}" srcOrd="0" destOrd="0" presId="urn:microsoft.com/office/officeart/2005/8/layout/orgChart1"/>
-    <dgm:cxn modelId="{4A5D2B0D-09AB-4D2C-8EE3-A65C2A12A4F4}" type="presParOf" srcId="{512B5DEC-C0BE-4890-8506-B4D19BB515D1}" destId="{EA3C6A53-A352-4BE7-8130-3F7DA7F456E3}" srcOrd="1" destOrd="0" presId="urn:microsoft.com/office/officeart/2005/8/layout/orgChart1"/>
-    <dgm:cxn modelId="{423AE893-C57D-4FEC-B44A-10674AB5C1E3}" type="presParOf" srcId="{A4AF1E7A-F641-499C-9470-169CEB11FA07}" destId="{CB45F853-D6BB-46B7-BA5F-DC06C313F9A3}" srcOrd="1" destOrd="0" presId="urn:microsoft.com/office/officeart/2005/8/layout/orgChart1"/>
-    <dgm:cxn modelId="{25A79C0A-9A7F-4D19-A502-BE6860BA425F}" type="presParOf" srcId="{A4AF1E7A-F641-499C-9470-169CEB11FA07}" destId="{F36DC5B0-44F5-4C21-882E-DBF628C90B91}" srcOrd="2" destOrd="0" presId="urn:microsoft.com/office/officeart/2005/8/layout/orgChart1"/>
-    <dgm:cxn modelId="{35E30101-CDEC-469B-BBDE-6794CA8EEE58}" type="presParOf" srcId="{2D9936D3-CDDF-49DF-BA66-E436ACF75C48}" destId="{32A380D7-9BB5-42C0-A663-6777EF41258F}" srcOrd="2" destOrd="0" presId="urn:microsoft.com/office/officeart/2005/8/layout/orgChart1"/>
-    <dgm:cxn modelId="{907C586C-FFE9-404F-BB81-0B624185C749}" type="presParOf" srcId="{FCC1713C-AD5D-486F-BA0A-61BDFD9B7CFB}" destId="{56CB7C11-D1BA-4082-B182-BAFA88E167E5}" srcOrd="6" destOrd="0" presId="urn:microsoft.com/office/officeart/2005/8/layout/orgChart1"/>
-    <dgm:cxn modelId="{3A47596E-98E9-4709-BFB3-079263D472CA}" type="presParOf" srcId="{FCC1713C-AD5D-486F-BA0A-61BDFD9B7CFB}" destId="{11EE40CB-50AF-4932-9E80-2234754B09C7}" srcOrd="7" destOrd="0" presId="urn:microsoft.com/office/officeart/2005/8/layout/orgChart1"/>
-    <dgm:cxn modelId="{6E94463F-73D6-4452-A380-13F7E8F49635}" type="presParOf" srcId="{11EE40CB-50AF-4932-9E80-2234754B09C7}" destId="{E71142C4-9453-483F-8DEB-738B77006257}" srcOrd="0" destOrd="0" presId="urn:microsoft.com/office/officeart/2005/8/layout/orgChart1"/>
-    <dgm:cxn modelId="{813B0206-6225-42B2-B4ED-D0457482BEB9}" type="presParOf" srcId="{E71142C4-9453-483F-8DEB-738B77006257}" destId="{E2418594-29C9-438F-8ECD-1D81895FE2C5}" srcOrd="0" destOrd="0" presId="urn:microsoft.com/office/officeart/2005/8/layout/orgChart1"/>
-    <dgm:cxn modelId="{5D88720A-0497-43DF-8B81-411D5140AF18}" type="presParOf" srcId="{E71142C4-9453-483F-8DEB-738B77006257}" destId="{AA824C1C-9F11-40C7-8EAA-B7591463B2B6}" srcOrd="1" destOrd="0" presId="urn:microsoft.com/office/officeart/2005/8/layout/orgChart1"/>
-    <dgm:cxn modelId="{F1D6D7BB-B286-485C-BB35-AE1A5354FC21}" type="presParOf" srcId="{11EE40CB-50AF-4932-9E80-2234754B09C7}" destId="{7F5CC096-47A0-4A97-AB8A-D3797C5C5B6C}" srcOrd="1" destOrd="0" presId="urn:microsoft.com/office/officeart/2005/8/layout/orgChart1"/>
-    <dgm:cxn modelId="{DD00F20B-9BEB-4573-8762-E1471BB4540F}" type="presParOf" srcId="{7F5CC096-47A0-4A97-AB8A-D3797C5C5B6C}" destId="{0A7F001F-0D29-42E7-B6B6-CFA42F795CF6}" srcOrd="0" destOrd="0" presId="urn:microsoft.com/office/officeart/2005/8/layout/orgChart1"/>
-    <dgm:cxn modelId="{8857A639-442C-4217-8CE2-B8F1B7506E83}" type="presParOf" srcId="{7F5CC096-47A0-4A97-AB8A-D3797C5C5B6C}" destId="{858B1C3F-80B2-41B0-ABEB-F77DB9AAC6A0}" srcOrd="1" destOrd="0" presId="urn:microsoft.com/office/officeart/2005/8/layout/orgChart1"/>
-    <dgm:cxn modelId="{82106942-076C-4758-A966-AAC41A2982F7}" type="presParOf" srcId="{858B1C3F-80B2-41B0-ABEB-F77DB9AAC6A0}" destId="{03258089-5666-414C-B53C-DC2F235E4AB5}" srcOrd="0" destOrd="0" presId="urn:microsoft.com/office/officeart/2005/8/layout/orgChart1"/>
-    <dgm:cxn modelId="{14F419E8-1E97-4F95-BB33-904A76C70FD5}" type="presParOf" srcId="{03258089-5666-414C-B53C-DC2F235E4AB5}" destId="{01F651BF-E53C-4F8D-9D5E-9646CCF2E15F}" srcOrd="0" destOrd="0" presId="urn:microsoft.com/office/officeart/2005/8/layout/orgChart1"/>
-    <dgm:cxn modelId="{6F1A76AB-25A5-4CA1-BAD3-6256BD7268EA}" type="presParOf" srcId="{03258089-5666-414C-B53C-DC2F235E4AB5}" destId="{21D4EA5A-65B0-4585-A065-2FBE13E38793}" srcOrd="1" destOrd="0" presId="urn:microsoft.com/office/officeart/2005/8/layout/orgChart1"/>
-    <dgm:cxn modelId="{B85128BD-F273-4917-936E-9A35BA7A7740}" type="presParOf" srcId="{858B1C3F-80B2-41B0-ABEB-F77DB9AAC6A0}" destId="{B2DDB059-B0E4-4F21-83C3-5148DC9C0ED7}" srcOrd="1" destOrd="0" presId="urn:microsoft.com/office/officeart/2005/8/layout/orgChart1"/>
-    <dgm:cxn modelId="{3E292FFB-EFBC-4C9D-A7DC-47214A2A2388}" type="presParOf" srcId="{858B1C3F-80B2-41B0-ABEB-F77DB9AAC6A0}" destId="{46F26016-AD6A-485D-8FE0-1DC3DF9A7ADF}" srcOrd="2" destOrd="0" presId="urn:microsoft.com/office/officeart/2005/8/layout/orgChart1"/>
-    <dgm:cxn modelId="{42FAFE62-FDCD-4785-8FD7-91EC5413501D}" type="presParOf" srcId="{7F5CC096-47A0-4A97-AB8A-D3797C5C5B6C}" destId="{21AFE828-5D5F-4134-901C-0285502157D4}" srcOrd="2" destOrd="0" presId="urn:microsoft.com/office/officeart/2005/8/layout/orgChart1"/>
-    <dgm:cxn modelId="{C43AC228-2B10-4855-BB96-33829381AD7E}" type="presParOf" srcId="{7F5CC096-47A0-4A97-AB8A-D3797C5C5B6C}" destId="{94772C1A-1323-4913-B08C-29FB1EC3EA61}" srcOrd="3" destOrd="0" presId="urn:microsoft.com/office/officeart/2005/8/layout/orgChart1"/>
-    <dgm:cxn modelId="{CC3CDAD2-E162-4C11-8BE8-33AC749F3D62}" type="presParOf" srcId="{94772C1A-1323-4913-B08C-29FB1EC3EA61}" destId="{B0670147-686B-403A-9A83-D62E709D0157}" srcOrd="0" destOrd="0" presId="urn:microsoft.com/office/officeart/2005/8/layout/orgChart1"/>
-    <dgm:cxn modelId="{31DC6A68-101D-4B8A-807E-D7EC9EDF8E44}" type="presParOf" srcId="{B0670147-686B-403A-9A83-D62E709D0157}" destId="{BA029F0C-F457-4947-A146-182245AB3927}" srcOrd="0" destOrd="0" presId="urn:microsoft.com/office/officeart/2005/8/layout/orgChart1"/>
-    <dgm:cxn modelId="{A1736E5E-2F23-48C6-BA07-233FE8AA660B}" type="presParOf" srcId="{B0670147-686B-403A-9A83-D62E709D0157}" destId="{80633CFD-950C-4742-BE6E-CF44F8FA9824}" srcOrd="1" destOrd="0" presId="urn:microsoft.com/office/officeart/2005/8/layout/orgChart1"/>
-    <dgm:cxn modelId="{3BC43C03-2C04-4F03-A1F6-6DAD2DC652B6}" type="presParOf" srcId="{94772C1A-1323-4913-B08C-29FB1EC3EA61}" destId="{B83839A2-464A-4BD8-A047-BC73F2EA36DC}" srcOrd="1" destOrd="0" presId="urn:microsoft.com/office/officeart/2005/8/layout/orgChart1"/>
-    <dgm:cxn modelId="{F5EF7FA7-409F-4A45-99F4-062C282956F7}" type="presParOf" srcId="{94772C1A-1323-4913-B08C-29FB1EC3EA61}" destId="{41198F92-9DB0-481D-A805-4ED99DA3355F}" srcOrd="2" destOrd="0" presId="urn:microsoft.com/office/officeart/2005/8/layout/orgChart1"/>
-    <dgm:cxn modelId="{2691242E-CB2E-4C61-8F3D-14976CB67A0D}" type="presParOf" srcId="{7F5CC096-47A0-4A97-AB8A-D3797C5C5B6C}" destId="{351C7779-D700-4F40-AC36-740318C0836E}" srcOrd="4" destOrd="0" presId="urn:microsoft.com/office/officeart/2005/8/layout/orgChart1"/>
-    <dgm:cxn modelId="{F7EDB3C0-4AD1-4493-8242-61BDEC22F064}" type="presParOf" srcId="{7F5CC096-47A0-4A97-AB8A-D3797C5C5B6C}" destId="{7EBAE034-A410-4567-8455-A718CCEECA29}" srcOrd="5" destOrd="0" presId="urn:microsoft.com/office/officeart/2005/8/layout/orgChart1"/>
-    <dgm:cxn modelId="{975E9EB4-CF34-4638-AD5B-54E57311BEDB}" type="presParOf" srcId="{7EBAE034-A410-4567-8455-A718CCEECA29}" destId="{1E28135B-ABE6-4905-84D3-232E6620AFF8}" srcOrd="0" destOrd="0" presId="urn:microsoft.com/office/officeart/2005/8/layout/orgChart1"/>
-    <dgm:cxn modelId="{9C9F6F3F-E8F1-45F8-9674-7027C5A41DFD}" type="presParOf" srcId="{1E28135B-ABE6-4905-84D3-232E6620AFF8}" destId="{4BE87327-B578-4D71-A880-0532DF62886C}" srcOrd="0" destOrd="0" presId="urn:microsoft.com/office/officeart/2005/8/layout/orgChart1"/>
-    <dgm:cxn modelId="{4CD0FA4C-4DD2-469A-B7BE-DE4255A48541}" type="presParOf" srcId="{1E28135B-ABE6-4905-84D3-232E6620AFF8}" destId="{1ECE8D3C-864C-4566-B734-16EA73ED8292}" srcOrd="1" destOrd="0" presId="urn:microsoft.com/office/officeart/2005/8/layout/orgChart1"/>
-    <dgm:cxn modelId="{15D9E288-C195-479D-8BDB-0D6DF8E3800A}" type="presParOf" srcId="{7EBAE034-A410-4567-8455-A718CCEECA29}" destId="{46447BE5-2917-420D-A72B-38F828DA2999}" srcOrd="1" destOrd="0" presId="urn:microsoft.com/office/officeart/2005/8/layout/orgChart1"/>
-    <dgm:cxn modelId="{CB780071-BF67-4C21-8CC9-72C2BE4EB6D6}" type="presParOf" srcId="{7EBAE034-A410-4567-8455-A718CCEECA29}" destId="{F91951CE-866F-48C9-AFD7-6C9192DAD0BE}" srcOrd="2" destOrd="0" presId="urn:microsoft.com/office/officeart/2005/8/layout/orgChart1"/>
-    <dgm:cxn modelId="{1ACD002A-A477-48EA-A0EC-F537B1EE2DA2}" type="presParOf" srcId="{7F5CC096-47A0-4A97-AB8A-D3797C5C5B6C}" destId="{5A4EF461-45A5-4C6A-867A-8AA8E23E9BFF}" srcOrd="6" destOrd="0" presId="urn:microsoft.com/office/officeart/2005/8/layout/orgChart1"/>
-    <dgm:cxn modelId="{1C73A6C8-6033-4FA2-BE49-D27F49143BA1}" type="presParOf" srcId="{7F5CC096-47A0-4A97-AB8A-D3797C5C5B6C}" destId="{2C3248BA-F696-4834-9999-8DCE3A9158B3}" srcOrd="7" destOrd="0" presId="urn:microsoft.com/office/officeart/2005/8/layout/orgChart1"/>
-    <dgm:cxn modelId="{BD99F5E1-7994-4866-96F1-EC40CDC888D6}" type="presParOf" srcId="{2C3248BA-F696-4834-9999-8DCE3A9158B3}" destId="{6CC82C0E-E82E-41C5-96B7-67F77E006A02}" srcOrd="0" destOrd="0" presId="urn:microsoft.com/office/officeart/2005/8/layout/orgChart1"/>
-    <dgm:cxn modelId="{EAB4F9BA-8D02-4E8A-9285-AD6153D7A1DB}" type="presParOf" srcId="{6CC82C0E-E82E-41C5-96B7-67F77E006A02}" destId="{9D0395A2-9A50-4D44-8DC8-1F4E3C75DE94}" srcOrd="0" destOrd="0" presId="urn:microsoft.com/office/officeart/2005/8/layout/orgChart1"/>
-    <dgm:cxn modelId="{376E094D-C6D4-4E43-B44D-3ECBD06F2363}" type="presParOf" srcId="{6CC82C0E-E82E-41C5-96B7-67F77E006A02}" destId="{F1DD817E-044E-4A92-ABD2-E3465BD275AF}" srcOrd="1" destOrd="0" presId="urn:microsoft.com/office/officeart/2005/8/layout/orgChart1"/>
-    <dgm:cxn modelId="{866BCD9D-D57D-4041-8273-677AD6D1F0AD}" type="presParOf" srcId="{2C3248BA-F696-4834-9999-8DCE3A9158B3}" destId="{B9B4C57C-F114-4889-B8E5-F4D9F3F1657B}" srcOrd="1" destOrd="0" presId="urn:microsoft.com/office/officeart/2005/8/layout/orgChart1"/>
-    <dgm:cxn modelId="{D9F060C7-D264-4E4C-BF9E-B26B64C8565A}" type="presParOf" srcId="{2C3248BA-F696-4834-9999-8DCE3A9158B3}" destId="{1182EF23-5156-48C5-82E2-6F5ECD93E93B}" srcOrd="2" destOrd="0" presId="urn:microsoft.com/office/officeart/2005/8/layout/orgChart1"/>
-    <dgm:cxn modelId="{CBBC290F-5A92-44B6-9B08-696E0305B665}" type="presParOf" srcId="{11EE40CB-50AF-4932-9E80-2234754B09C7}" destId="{3D559138-993C-4A1B-9913-2346007E1CC6}" srcOrd="2" destOrd="0" presId="urn:microsoft.com/office/officeart/2005/8/layout/orgChart1"/>
-    <dgm:cxn modelId="{E64E4E18-8371-450D-AA69-937951AA07AB}" type="presParOf" srcId="{FCC1713C-AD5D-486F-BA0A-61BDFD9B7CFB}" destId="{C7D0A761-8BF4-462F-9760-9E4B7810F12F}" srcOrd="8" destOrd="0" presId="urn:microsoft.com/office/officeart/2005/8/layout/orgChart1"/>
-    <dgm:cxn modelId="{EBC9BFC9-3CA7-481E-B408-80BBFC793174}" type="presParOf" srcId="{FCC1713C-AD5D-486F-BA0A-61BDFD9B7CFB}" destId="{BFABC647-7323-4DAC-A38E-483CEFC385B5}" srcOrd="9" destOrd="0" presId="urn:microsoft.com/office/officeart/2005/8/layout/orgChart1"/>
-    <dgm:cxn modelId="{00E92F7A-DDDE-45AE-B783-3265EB811010}" type="presParOf" srcId="{BFABC647-7323-4DAC-A38E-483CEFC385B5}" destId="{82C18E12-7FF1-4709-9829-ABEFB4F77136}" srcOrd="0" destOrd="0" presId="urn:microsoft.com/office/officeart/2005/8/layout/orgChart1"/>
-    <dgm:cxn modelId="{85FF2B18-0FB2-4ACA-A8C4-435612389BC5}" type="presParOf" srcId="{82C18E12-7FF1-4709-9829-ABEFB4F77136}" destId="{3BE5CE08-0735-40E9-A98D-A38D49DD2A7E}" srcOrd="0" destOrd="0" presId="urn:microsoft.com/office/officeart/2005/8/layout/orgChart1"/>
-    <dgm:cxn modelId="{A32F60C8-345D-4647-B5B4-6439140F7A4F}" type="presParOf" srcId="{82C18E12-7FF1-4709-9829-ABEFB4F77136}" destId="{27844BA9-CB57-4FA8-8658-5435A7EBD440}" srcOrd="1" destOrd="0" presId="urn:microsoft.com/office/officeart/2005/8/layout/orgChart1"/>
-    <dgm:cxn modelId="{297BB299-4786-407C-89E4-A3CA26702EEB}" type="presParOf" srcId="{BFABC647-7323-4DAC-A38E-483CEFC385B5}" destId="{6939D3CB-7520-4AE9-978B-3D25EA04688E}" srcOrd="1" destOrd="0" presId="urn:microsoft.com/office/officeart/2005/8/layout/orgChart1"/>
-    <dgm:cxn modelId="{34CDD183-24AB-4CF2-BAC6-1C38178948A7}" type="presParOf" srcId="{6939D3CB-7520-4AE9-978B-3D25EA04688E}" destId="{5D829AEE-558B-4774-BEFD-7BF484701816}" srcOrd="0" destOrd="0" presId="urn:microsoft.com/office/officeart/2005/8/layout/orgChart1"/>
-    <dgm:cxn modelId="{B370082A-6D4E-41EF-BF88-B789870F1C48}" type="presParOf" srcId="{6939D3CB-7520-4AE9-978B-3D25EA04688E}" destId="{0C77AB73-A7DC-4C11-817A-A599901AC032}" srcOrd="1" destOrd="0" presId="urn:microsoft.com/office/officeart/2005/8/layout/orgChart1"/>
-    <dgm:cxn modelId="{1183140C-468D-471C-8780-A363E227AECC}" type="presParOf" srcId="{0C77AB73-A7DC-4C11-817A-A599901AC032}" destId="{E0533FE7-DBCF-4543-A7DB-DC72FF973D1A}" srcOrd="0" destOrd="0" presId="urn:microsoft.com/office/officeart/2005/8/layout/orgChart1"/>
-    <dgm:cxn modelId="{15849934-42B5-4F0C-9A95-F1AE70D27944}" type="presParOf" srcId="{E0533FE7-DBCF-4543-A7DB-DC72FF973D1A}" destId="{BCE7EF7B-5982-487C-AB05-CDA615C498F8}" srcOrd="0" destOrd="0" presId="urn:microsoft.com/office/officeart/2005/8/layout/orgChart1"/>
-    <dgm:cxn modelId="{61E238FE-DA19-4C51-9912-27FFEE7156F9}" type="presParOf" srcId="{E0533FE7-DBCF-4543-A7DB-DC72FF973D1A}" destId="{23F0C5F7-9C3C-4334-AE07-934B988814F6}" srcOrd="1" destOrd="0" presId="urn:microsoft.com/office/officeart/2005/8/layout/orgChart1"/>
-    <dgm:cxn modelId="{0ED938FD-1A7D-4937-BC29-CF9AEC492F48}" type="presParOf" srcId="{0C77AB73-A7DC-4C11-817A-A599901AC032}" destId="{8CA429D2-8FA8-4D1B-AECB-7C7F7DDB4E35}" srcOrd="1" destOrd="0" presId="urn:microsoft.com/office/officeart/2005/8/layout/orgChart1"/>
-    <dgm:cxn modelId="{79D3976D-37E1-4B91-9949-27D9BA40BAC8}" type="presParOf" srcId="{0C77AB73-A7DC-4C11-817A-A599901AC032}" destId="{5A72AC01-A811-492C-9A5F-A88F48661A5E}" srcOrd="2" destOrd="0" presId="urn:microsoft.com/office/officeart/2005/8/layout/orgChart1"/>
-    <dgm:cxn modelId="{E62F4BD0-5FE9-44E6-9968-88485E14B358}" type="presParOf" srcId="{6939D3CB-7520-4AE9-978B-3D25EA04688E}" destId="{668457C2-44DB-4B4E-8660-345838A51EB0}" srcOrd="2" destOrd="0" presId="urn:microsoft.com/office/officeart/2005/8/layout/orgChart1"/>
-    <dgm:cxn modelId="{42A3E50B-6909-4D80-B537-C81DD05EDEC3}" type="presParOf" srcId="{6939D3CB-7520-4AE9-978B-3D25EA04688E}" destId="{CB5973C0-1574-4BE1-8608-A7CB403F090A}" srcOrd="3" destOrd="0" presId="urn:microsoft.com/office/officeart/2005/8/layout/orgChart1"/>
-    <dgm:cxn modelId="{6ACFB268-B6D2-4BA2-B22A-A17137BBE0DB}" type="presParOf" srcId="{CB5973C0-1574-4BE1-8608-A7CB403F090A}" destId="{7BD1B692-9F5E-4DC7-BBC3-67B18BED7BE8}" srcOrd="0" destOrd="0" presId="urn:microsoft.com/office/officeart/2005/8/layout/orgChart1"/>
-    <dgm:cxn modelId="{368DE41B-A966-4A15-BD8C-27F2A5657D24}" type="presParOf" srcId="{7BD1B692-9F5E-4DC7-BBC3-67B18BED7BE8}" destId="{080389C6-C225-4889-B889-984B10E95709}" srcOrd="0" destOrd="0" presId="urn:microsoft.com/office/officeart/2005/8/layout/orgChart1"/>
-    <dgm:cxn modelId="{396A75DD-D24A-4707-BAC2-166E57E8C102}" type="presParOf" srcId="{7BD1B692-9F5E-4DC7-BBC3-67B18BED7BE8}" destId="{5B30B4AD-0405-4D13-9BB0-60932A0C0D5C}" srcOrd="1" destOrd="0" presId="urn:microsoft.com/office/officeart/2005/8/layout/orgChart1"/>
-    <dgm:cxn modelId="{0D1542D9-E715-4905-8611-682104F388E8}" type="presParOf" srcId="{CB5973C0-1574-4BE1-8608-A7CB403F090A}" destId="{8CA6CD47-DC28-4F90-9914-CF4F885F145E}" srcOrd="1" destOrd="0" presId="urn:microsoft.com/office/officeart/2005/8/layout/orgChart1"/>
-    <dgm:cxn modelId="{2A0E0B90-3C17-4E5F-A4A5-5C6EF49D2CCC}" type="presParOf" srcId="{CB5973C0-1574-4BE1-8608-A7CB403F090A}" destId="{6BCF3B27-2825-4A17-B1D6-88D23B37E236}" srcOrd="2" destOrd="0" presId="urn:microsoft.com/office/officeart/2005/8/layout/orgChart1"/>
-    <dgm:cxn modelId="{8F0331E1-CE16-4FFD-976D-35CE01FED547}" type="presParOf" srcId="{6939D3CB-7520-4AE9-978B-3D25EA04688E}" destId="{C181A0DB-3BD0-493E-AA2F-FE66F5F3255F}" srcOrd="4" destOrd="0" presId="urn:microsoft.com/office/officeart/2005/8/layout/orgChart1"/>
-    <dgm:cxn modelId="{9F6EF1FA-5D7E-4845-AFA9-AFD12967463F}" type="presParOf" srcId="{6939D3CB-7520-4AE9-978B-3D25EA04688E}" destId="{4A2ECDB4-D616-4C7E-94E9-C54A7DAB9B89}" srcOrd="5" destOrd="0" presId="urn:microsoft.com/office/officeart/2005/8/layout/orgChart1"/>
-    <dgm:cxn modelId="{BC31E2A1-1668-4B23-B655-73D26BBA11C7}" type="presParOf" srcId="{4A2ECDB4-D616-4C7E-94E9-C54A7DAB9B89}" destId="{C85B5463-E598-436B-8C37-09EC3A432D22}" srcOrd="0" destOrd="0" presId="urn:microsoft.com/office/officeart/2005/8/layout/orgChart1"/>
-    <dgm:cxn modelId="{7E70DEB7-4C8C-44ED-861B-609223A93421}" type="presParOf" srcId="{C85B5463-E598-436B-8C37-09EC3A432D22}" destId="{86ECDBD3-F1CE-4B14-A926-BC8A47B1825B}" srcOrd="0" destOrd="0" presId="urn:microsoft.com/office/officeart/2005/8/layout/orgChart1"/>
-    <dgm:cxn modelId="{6F255647-D33F-410E-BE24-6F82A58A5F3F}" type="presParOf" srcId="{C85B5463-E598-436B-8C37-09EC3A432D22}" destId="{2823E5D2-088B-4439-8A35-50D1E768121A}" srcOrd="1" destOrd="0" presId="urn:microsoft.com/office/officeart/2005/8/layout/orgChart1"/>
-    <dgm:cxn modelId="{131CAF21-8E32-4DE5-85ED-E32F0DE5C0CC}" type="presParOf" srcId="{4A2ECDB4-D616-4C7E-94E9-C54A7DAB9B89}" destId="{4B4B4AFA-3CB3-4F47-BFD0-0704186C5E1B}" srcOrd="1" destOrd="0" presId="urn:microsoft.com/office/officeart/2005/8/layout/orgChart1"/>
-    <dgm:cxn modelId="{BC94532C-28DF-48B8-A4F9-DBBF1C1D3AA6}" type="presParOf" srcId="{4A2ECDB4-D616-4C7E-94E9-C54A7DAB9B89}" destId="{58D5C025-630A-4041-9515-2F6A5541B1EE}" srcOrd="2" destOrd="0" presId="urn:microsoft.com/office/officeart/2005/8/layout/orgChart1"/>
-    <dgm:cxn modelId="{15D6F2AF-841D-49B5-9008-4EB81FD0A350}" type="presParOf" srcId="{BFABC647-7323-4DAC-A38E-483CEFC385B5}" destId="{54EB2FB2-F270-4797-8FCC-BCE19A246D81}" srcOrd="2" destOrd="0" presId="urn:microsoft.com/office/officeart/2005/8/layout/orgChart1"/>
-    <dgm:cxn modelId="{FD78D1CA-1CFE-4FC3-9FA9-792799C3C40C}" type="presParOf" srcId="{EBB648DC-8001-4567-B053-BDEA0F1F8230}" destId="{0D86172D-13B2-4317-B7B0-D39AA1AB2B94}" srcOrd="2" destOrd="0" presId="urn:microsoft.com/office/officeart/2005/8/layout/orgChart1"/>
+    <dgm:cxn modelId="{05235923-AB14-499A-8A5A-4C7D00BD66E5}" type="presOf" srcId="{65C8F27F-C6B9-489F-8BBE-17CC44FF4668}" destId="{EA3C6A53-A352-4BE7-8130-3F7DA7F456E3}" srcOrd="1" destOrd="0" presId="urn:microsoft.com/office/officeart/2005/8/layout/orgChart1"/>
+    <dgm:cxn modelId="{330FD9FC-1749-4C93-A974-FE16B90743D0}" type="presOf" srcId="{E97E1C8D-02C6-44AD-AF99-ACE7BAA3BEC3}" destId="{21D4EA5A-65B0-4585-A065-2FBE13E38793}" srcOrd="1" destOrd="0" presId="urn:microsoft.com/office/officeart/2005/8/layout/orgChart1"/>
+    <dgm:cxn modelId="{B587C9BD-59C8-4EFF-B481-175E40AB2B05}" type="presOf" srcId="{CA680B2D-589A-41BC-B665-F4274DE54732}" destId="{275E8529-9DED-40F7-A88B-704AC20C92B8}" srcOrd="1" destOrd="0" presId="urn:microsoft.com/office/officeart/2005/8/layout/orgChart1"/>
+    <dgm:cxn modelId="{5D22AE13-391F-452E-8B92-DC3F53102E5A}" srcId="{E6C94F7C-A86B-4F29-BD87-2C2DD0192A7B}" destId="{185F5078-2588-4993-B5D5-C4125B128EFC}" srcOrd="2" destOrd="0" parTransId="{07DE2AC2-F113-4603-8E4F-CFCE9D8E099F}" sibTransId="{A7D1A70A-1497-4506-BE39-2C9E863C6E81}"/>
+    <dgm:cxn modelId="{C1DC16E2-E0C4-4985-A95A-0CF34EF7A515}" type="presParOf" srcId="{9BF8FCF0-E831-4753-AEE0-76987BF0F390}" destId="{EBB648DC-8001-4567-B053-BDEA0F1F8230}" srcOrd="0" destOrd="0" presId="urn:microsoft.com/office/officeart/2005/8/layout/orgChart1"/>
+    <dgm:cxn modelId="{6CCCB0DE-5CA1-446A-BC5D-EAB99DA8C85D}" type="presParOf" srcId="{EBB648DC-8001-4567-B053-BDEA0F1F8230}" destId="{2EC17923-DE9F-4F50-9AF6-E5EB571CBC06}" srcOrd="0" destOrd="0" presId="urn:microsoft.com/office/officeart/2005/8/layout/orgChart1"/>
+    <dgm:cxn modelId="{224BDA64-52AB-4E4C-B2E7-A437ADA65748}" type="presParOf" srcId="{2EC17923-DE9F-4F50-9AF6-E5EB571CBC06}" destId="{99A4194C-B8DC-4B49-860A-A8399847BDB4}" srcOrd="0" destOrd="0" presId="urn:microsoft.com/office/officeart/2005/8/layout/orgChart1"/>
+    <dgm:cxn modelId="{5CAB3D97-52B7-4FF9-ACC0-AAF7A06BB218}" type="presParOf" srcId="{2EC17923-DE9F-4F50-9AF6-E5EB571CBC06}" destId="{29CF83BF-1AE7-4331-B4FA-55D8F328B6AD}" srcOrd="1" destOrd="0" presId="urn:microsoft.com/office/officeart/2005/8/layout/orgChart1"/>
+    <dgm:cxn modelId="{C4B4A32C-28A7-497C-84C7-6CB47E82C5C5}" type="presParOf" srcId="{EBB648DC-8001-4567-B053-BDEA0F1F8230}" destId="{FCC1713C-AD5D-486F-BA0A-61BDFD9B7CFB}" srcOrd="1" destOrd="0" presId="urn:microsoft.com/office/officeart/2005/8/layout/orgChart1"/>
+    <dgm:cxn modelId="{169C7147-AEA5-43A8-AA8D-C5F16B0394F6}" type="presParOf" srcId="{FCC1713C-AD5D-486F-BA0A-61BDFD9B7CFB}" destId="{CB41D6BB-8BB1-457D-A07C-799447129215}" srcOrd="0" destOrd="0" presId="urn:microsoft.com/office/officeart/2005/8/layout/orgChart1"/>
+    <dgm:cxn modelId="{1F9FADF5-095E-45B3-83E8-EAEC014137E7}" type="presParOf" srcId="{FCC1713C-AD5D-486F-BA0A-61BDFD9B7CFB}" destId="{382E928F-1C08-4CAA-AFB8-186D58FBD0B9}" srcOrd="1" destOrd="0" presId="urn:microsoft.com/office/officeart/2005/8/layout/orgChart1"/>
+    <dgm:cxn modelId="{4E765997-EECB-4D66-A1B1-B46A55D2DD03}" type="presParOf" srcId="{382E928F-1C08-4CAA-AFB8-186D58FBD0B9}" destId="{AAA6FFC8-9A81-40DB-B3EF-D0F32CC36141}" srcOrd="0" destOrd="0" presId="urn:microsoft.com/office/officeart/2005/8/layout/orgChart1"/>
+    <dgm:cxn modelId="{6E91F7BD-8944-452B-B3D1-B68F6222791C}" type="presParOf" srcId="{AAA6FFC8-9A81-40DB-B3EF-D0F32CC36141}" destId="{217A9A14-CCFC-410C-94F2-D3CF34A2E53C}" srcOrd="0" destOrd="0" presId="urn:microsoft.com/office/officeart/2005/8/layout/orgChart1"/>
+    <dgm:cxn modelId="{D10046C7-F013-49D3-958C-9C978C2FB611}" type="presParOf" srcId="{AAA6FFC8-9A81-40DB-B3EF-D0F32CC36141}" destId="{275E8529-9DED-40F7-A88B-704AC20C92B8}" srcOrd="1" destOrd="0" presId="urn:microsoft.com/office/officeart/2005/8/layout/orgChart1"/>
+    <dgm:cxn modelId="{93207215-0FF8-4414-9C11-F0EB9389E824}" type="presParOf" srcId="{382E928F-1C08-4CAA-AFB8-186D58FBD0B9}" destId="{8F50F2A1-6789-43D9-8B2E-83F6896403F0}" srcOrd="1" destOrd="0" presId="urn:microsoft.com/office/officeart/2005/8/layout/orgChart1"/>
+    <dgm:cxn modelId="{676E9300-54D1-4C02-89C4-12A69A162C2E}" type="presParOf" srcId="{8F50F2A1-6789-43D9-8B2E-83F6896403F0}" destId="{4D9A0DD3-1F0D-449B-9E46-16B69350A042}" srcOrd="0" destOrd="0" presId="urn:microsoft.com/office/officeart/2005/8/layout/orgChart1"/>
+    <dgm:cxn modelId="{15274C6A-B888-4C05-8965-A5DBDA9F519A}" type="presParOf" srcId="{8F50F2A1-6789-43D9-8B2E-83F6896403F0}" destId="{ADE062D3-F1A9-4DD9-9DE7-2D36A418347B}" srcOrd="1" destOrd="0" presId="urn:microsoft.com/office/officeart/2005/8/layout/orgChart1"/>
+    <dgm:cxn modelId="{D410F3D7-C9B4-4F86-B050-B8F4A44A5206}" type="presParOf" srcId="{ADE062D3-F1A9-4DD9-9DE7-2D36A418347B}" destId="{230BA2D3-22EC-4D38-A015-935A6FA4D9D3}" srcOrd="0" destOrd="0" presId="urn:microsoft.com/office/officeart/2005/8/layout/orgChart1"/>
+    <dgm:cxn modelId="{3EC78AB0-512B-4358-9F57-810CC78E1092}" type="presParOf" srcId="{230BA2D3-22EC-4D38-A015-935A6FA4D9D3}" destId="{5FB56C43-3EEC-42D9-BCDA-0C23DAD8FEE7}" srcOrd="0" destOrd="0" presId="urn:microsoft.com/office/officeart/2005/8/layout/orgChart1"/>
+    <dgm:cxn modelId="{3ED0F917-F990-4424-95BF-65F327F26FBE}" type="presParOf" srcId="{230BA2D3-22EC-4D38-A015-935A6FA4D9D3}" destId="{764E91E2-85B9-43DA-B6DE-251A726F444F}" srcOrd="1" destOrd="0" presId="urn:microsoft.com/office/officeart/2005/8/layout/orgChart1"/>
+    <dgm:cxn modelId="{48313A98-5AA1-440A-9EC4-2F80EEB55841}" type="presParOf" srcId="{ADE062D3-F1A9-4DD9-9DE7-2D36A418347B}" destId="{D7C665BE-3CBF-4A64-BD6C-E9D2E0633F61}" srcOrd="1" destOrd="0" presId="urn:microsoft.com/office/officeart/2005/8/layout/orgChart1"/>
+    <dgm:cxn modelId="{CE9C6534-B05F-46C1-BDEF-C10B5C836BA0}" type="presParOf" srcId="{ADE062D3-F1A9-4DD9-9DE7-2D36A418347B}" destId="{F35E39B6-39AC-4FEA-9A31-8047E7887698}" srcOrd="2" destOrd="0" presId="urn:microsoft.com/office/officeart/2005/8/layout/orgChart1"/>
+    <dgm:cxn modelId="{021C19B0-AFFA-41C4-B56C-0367DEA2FB6F}" type="presParOf" srcId="{8F50F2A1-6789-43D9-8B2E-83F6896403F0}" destId="{56403218-EAD5-4422-A98F-4A73DACB9344}" srcOrd="2" destOrd="0" presId="urn:microsoft.com/office/officeart/2005/8/layout/orgChart1"/>
+    <dgm:cxn modelId="{EE26D220-24A0-4259-A8BD-D04603B9CCF5}" type="presParOf" srcId="{8F50F2A1-6789-43D9-8B2E-83F6896403F0}" destId="{1499791A-BFE8-408C-A790-83316AA0831B}" srcOrd="3" destOrd="0" presId="urn:microsoft.com/office/officeart/2005/8/layout/orgChart1"/>
+    <dgm:cxn modelId="{1FE2E9EE-CD63-4668-A8F2-639172CA13C9}" type="presParOf" srcId="{1499791A-BFE8-408C-A790-83316AA0831B}" destId="{E4A7BA9A-7B02-43A1-A6FD-B264895693F5}" srcOrd="0" destOrd="0" presId="urn:microsoft.com/office/officeart/2005/8/layout/orgChart1"/>
+    <dgm:cxn modelId="{8A13A240-7948-4C22-8073-6BCC2C2A21BC}" type="presParOf" srcId="{E4A7BA9A-7B02-43A1-A6FD-B264895693F5}" destId="{828BE651-862B-4EC1-80E1-1D2623941E5D}" srcOrd="0" destOrd="0" presId="urn:microsoft.com/office/officeart/2005/8/layout/orgChart1"/>
+    <dgm:cxn modelId="{B66D5A6E-3FF0-4140-963A-FB488285AF60}" type="presParOf" srcId="{E4A7BA9A-7B02-43A1-A6FD-B264895693F5}" destId="{E02852B2-80D3-4291-B3CF-71E3152ECB64}" srcOrd="1" destOrd="0" presId="urn:microsoft.com/office/officeart/2005/8/layout/orgChart1"/>
+    <dgm:cxn modelId="{125D34E1-928F-49DB-96A9-25287C8BA67D}" type="presParOf" srcId="{1499791A-BFE8-408C-A790-83316AA0831B}" destId="{8192C863-9D14-4BF2-BA9F-72E26477F8E8}" srcOrd="1" destOrd="0" presId="urn:microsoft.com/office/officeart/2005/8/layout/orgChart1"/>
+    <dgm:cxn modelId="{99676A4D-3E78-400A-85C1-771870AAD87E}" type="presParOf" srcId="{1499791A-BFE8-408C-A790-83316AA0831B}" destId="{7D441B81-C786-4864-A4E4-5D9E8EAA89B3}" srcOrd="2" destOrd="0" presId="urn:microsoft.com/office/officeart/2005/8/layout/orgChart1"/>
+    <dgm:cxn modelId="{B19A14F0-66FC-48CF-B793-EF327D268FA7}" type="presParOf" srcId="{8F50F2A1-6789-43D9-8B2E-83F6896403F0}" destId="{23D76048-1094-474C-A14A-C5BE6BDF5910}" srcOrd="4" destOrd="0" presId="urn:microsoft.com/office/officeart/2005/8/layout/orgChart1"/>
+    <dgm:cxn modelId="{F01EE448-DC61-4988-BBA1-6DF909619A60}" type="presParOf" srcId="{8F50F2A1-6789-43D9-8B2E-83F6896403F0}" destId="{EA0BC551-4989-4316-83CA-7274DBDA7C22}" srcOrd="5" destOrd="0" presId="urn:microsoft.com/office/officeart/2005/8/layout/orgChart1"/>
+    <dgm:cxn modelId="{1D617F23-A13E-415A-B515-63884D2B68DF}" type="presParOf" srcId="{EA0BC551-4989-4316-83CA-7274DBDA7C22}" destId="{6A032F22-4CA2-443B-9285-4AACFC802C19}" srcOrd="0" destOrd="0" presId="urn:microsoft.com/office/officeart/2005/8/layout/orgChart1"/>
+    <dgm:cxn modelId="{174AEF86-EBB7-4594-87DF-04B06E019483}" type="presParOf" srcId="{6A032F22-4CA2-443B-9285-4AACFC802C19}" destId="{14F3E6A7-5F12-4854-A539-7D1BC804202A}" srcOrd="0" destOrd="0" presId="urn:microsoft.com/office/officeart/2005/8/layout/orgChart1"/>
+    <dgm:cxn modelId="{B7832D22-BEAF-4C9C-BA39-16A41BE5B34F}" type="presParOf" srcId="{6A032F22-4CA2-443B-9285-4AACFC802C19}" destId="{5165C79E-2933-4F92-BDBF-5B74F07A9558}" srcOrd="1" destOrd="0" presId="urn:microsoft.com/office/officeart/2005/8/layout/orgChart1"/>
+    <dgm:cxn modelId="{CCB2D173-17AD-4398-8F50-742C400AB9C6}" type="presParOf" srcId="{EA0BC551-4989-4316-83CA-7274DBDA7C22}" destId="{A6593DC2-1634-44EC-B946-8E27DD082639}" srcOrd="1" destOrd="0" presId="urn:microsoft.com/office/officeart/2005/8/layout/orgChart1"/>
+    <dgm:cxn modelId="{0E6AB4EE-BB7B-4321-87C9-FA496723D39E}" type="presParOf" srcId="{EA0BC551-4989-4316-83CA-7274DBDA7C22}" destId="{9040C9F7-1B35-4927-A68E-5800D286A9D1}" srcOrd="2" destOrd="0" presId="urn:microsoft.com/office/officeart/2005/8/layout/orgChart1"/>
+    <dgm:cxn modelId="{403A2AC4-0B3A-4DFA-9C48-B0A09B5646F6}" type="presParOf" srcId="{8F50F2A1-6789-43D9-8B2E-83F6896403F0}" destId="{DB8B0E8C-2B51-410B-BE45-E549B5C32BA8}" srcOrd="6" destOrd="0" presId="urn:microsoft.com/office/officeart/2005/8/layout/orgChart1"/>
+    <dgm:cxn modelId="{5B613F5D-BF22-4531-A36B-DF0290D856DA}" type="presParOf" srcId="{8F50F2A1-6789-43D9-8B2E-83F6896403F0}" destId="{D3714DEC-2A39-43BC-A8E9-278100D70C64}" srcOrd="7" destOrd="0" presId="urn:microsoft.com/office/officeart/2005/8/layout/orgChart1"/>
+    <dgm:cxn modelId="{2C35C740-A4C6-4652-A543-6DAF6C151EB7}" type="presParOf" srcId="{D3714DEC-2A39-43BC-A8E9-278100D70C64}" destId="{2ADB8875-F95E-4B5B-BA47-629D0B9BB022}" srcOrd="0" destOrd="0" presId="urn:microsoft.com/office/officeart/2005/8/layout/orgChart1"/>
+    <dgm:cxn modelId="{22D54150-45FC-4A8F-9860-B8467E43A17F}" type="presParOf" srcId="{2ADB8875-F95E-4B5B-BA47-629D0B9BB022}" destId="{918A04F3-2955-4614-B1B3-1236C0F304F5}" srcOrd="0" destOrd="0" presId="urn:microsoft.com/office/officeart/2005/8/layout/orgChart1"/>
+    <dgm:cxn modelId="{8C5CA9A0-DA89-4684-8E92-854D8BB79EAD}" type="presParOf" srcId="{2ADB8875-F95E-4B5B-BA47-629D0B9BB022}" destId="{99A88826-9BF8-49E8-94EE-50552CE2F6E8}" srcOrd="1" destOrd="0" presId="urn:microsoft.com/office/officeart/2005/8/layout/orgChart1"/>
+    <dgm:cxn modelId="{D520918F-95DF-4031-9F12-4844EEE0AE71}" type="presParOf" srcId="{D3714DEC-2A39-43BC-A8E9-278100D70C64}" destId="{E0DEC745-1511-471A-9B61-4465546A58CE}" srcOrd="1" destOrd="0" presId="urn:microsoft.com/office/officeart/2005/8/layout/orgChart1"/>
+    <dgm:cxn modelId="{A7920903-CA76-47B6-99BA-FB6F026629A8}" type="presParOf" srcId="{D3714DEC-2A39-43BC-A8E9-278100D70C64}" destId="{47316690-09A1-4324-96AB-5045016EFDA9}" srcOrd="2" destOrd="0" presId="urn:microsoft.com/office/officeart/2005/8/layout/orgChart1"/>
+    <dgm:cxn modelId="{D1FD3168-7D13-4800-B2B5-BFC804DA49C4}" type="presParOf" srcId="{8F50F2A1-6789-43D9-8B2E-83F6896403F0}" destId="{3E286725-7742-49F0-B15B-62152827ED99}" srcOrd="8" destOrd="0" presId="urn:microsoft.com/office/officeart/2005/8/layout/orgChart1"/>
+    <dgm:cxn modelId="{425E9C92-4476-484C-859B-7E58FBF1094A}" type="presParOf" srcId="{8F50F2A1-6789-43D9-8B2E-83F6896403F0}" destId="{213522AE-21C0-4587-9B68-1C6D7EC7050A}" srcOrd="9" destOrd="0" presId="urn:microsoft.com/office/officeart/2005/8/layout/orgChart1"/>
+    <dgm:cxn modelId="{4480884A-5EB3-4EB6-B909-DE7FD67F5C81}" type="presParOf" srcId="{213522AE-21C0-4587-9B68-1C6D7EC7050A}" destId="{154CDF03-1F16-46FB-AC2D-F51EE88D67F2}" srcOrd="0" destOrd="0" presId="urn:microsoft.com/office/officeart/2005/8/layout/orgChart1"/>
+    <dgm:cxn modelId="{87C331FC-266E-4E99-9B53-710A58917AF9}" type="presParOf" srcId="{154CDF03-1F16-46FB-AC2D-F51EE88D67F2}" destId="{6CD613CD-0873-4FBF-94D1-AEA3C6FC30B9}" srcOrd="0" destOrd="0" presId="urn:microsoft.com/office/officeart/2005/8/layout/orgChart1"/>
+    <dgm:cxn modelId="{3B9AD4AB-7D83-4227-9020-44D7200AFBE0}" type="presParOf" srcId="{154CDF03-1F16-46FB-AC2D-F51EE88D67F2}" destId="{3235A456-DCF6-415D-9043-9BC27DFB7E42}" srcOrd="1" destOrd="0" presId="urn:microsoft.com/office/officeart/2005/8/layout/orgChart1"/>
+    <dgm:cxn modelId="{845BF88D-568B-4745-A877-BE5835D6FCAC}" type="presParOf" srcId="{213522AE-21C0-4587-9B68-1C6D7EC7050A}" destId="{0654047F-0D4D-4894-92E9-ACAC554D1DA6}" srcOrd="1" destOrd="0" presId="urn:microsoft.com/office/officeart/2005/8/layout/orgChart1"/>
+    <dgm:cxn modelId="{07783C9B-5690-4993-B8C0-43965AE22444}" type="presParOf" srcId="{213522AE-21C0-4587-9B68-1C6D7EC7050A}" destId="{AC6330E5-42B3-4188-8574-851F5A893257}" srcOrd="2" destOrd="0" presId="urn:microsoft.com/office/officeart/2005/8/layout/orgChart1"/>
+    <dgm:cxn modelId="{A8814ABF-5A86-4097-B557-63A5C8AEAFD4}" type="presParOf" srcId="{382E928F-1C08-4CAA-AFB8-186D58FBD0B9}" destId="{FC80CBE3-1269-4E8B-B650-BAAD4C355DBE}" srcOrd="2" destOrd="0" presId="urn:microsoft.com/office/officeart/2005/8/layout/orgChart1"/>
+    <dgm:cxn modelId="{C0FCB802-7745-4DDB-9966-CB65300CC885}" type="presParOf" srcId="{FCC1713C-AD5D-486F-BA0A-61BDFD9B7CFB}" destId="{5ECADC00-F8E3-4C4A-9602-D3E6CBBBBF54}" srcOrd="2" destOrd="0" presId="urn:microsoft.com/office/officeart/2005/8/layout/orgChart1"/>
+    <dgm:cxn modelId="{B8109A05-68FE-471F-A3E6-D04ED2819796}" type="presParOf" srcId="{FCC1713C-AD5D-486F-BA0A-61BDFD9B7CFB}" destId="{9285EDA6-9B15-4BF6-8D69-2011FDE97D54}" srcOrd="3" destOrd="0" presId="urn:microsoft.com/office/officeart/2005/8/layout/orgChart1"/>
+    <dgm:cxn modelId="{38D54D20-EE78-4A83-BD53-CF74BE92AFE0}" type="presParOf" srcId="{9285EDA6-9B15-4BF6-8D69-2011FDE97D54}" destId="{737F9A7A-6F77-4905-8FEB-4B3CCC3028C5}" srcOrd="0" destOrd="0" presId="urn:microsoft.com/office/officeart/2005/8/layout/orgChart1"/>
+    <dgm:cxn modelId="{99F1FF0D-23BB-468D-9518-F007C0186ABC}" type="presParOf" srcId="{737F9A7A-6F77-4905-8FEB-4B3CCC3028C5}" destId="{51B7E153-3090-4B1B-A154-3B4C26CB65DA}" srcOrd="0" destOrd="0" presId="urn:microsoft.com/office/officeart/2005/8/layout/orgChart1"/>
+    <dgm:cxn modelId="{C41A065D-947C-4C59-92C8-AA08B6333E7A}" type="presParOf" srcId="{737F9A7A-6F77-4905-8FEB-4B3CCC3028C5}" destId="{B0ABC80D-9545-461E-9B51-399A8D1D6AAA}" srcOrd="1" destOrd="0" presId="urn:microsoft.com/office/officeart/2005/8/layout/orgChart1"/>
+    <dgm:cxn modelId="{14EF840F-DAE0-4B01-A59E-4C5C885ECAFF}" type="presParOf" srcId="{9285EDA6-9B15-4BF6-8D69-2011FDE97D54}" destId="{8516061A-F02F-4922-9167-828FABABA4B8}" srcOrd="1" destOrd="0" presId="urn:microsoft.com/office/officeart/2005/8/layout/orgChart1"/>
+    <dgm:cxn modelId="{1A37AFB9-8FF1-4E4A-B8EE-123917494FFB}" type="presParOf" srcId="{8516061A-F02F-4922-9167-828FABABA4B8}" destId="{62B6E1AE-F4A0-4587-A6A7-8A23A27D3BC6}" srcOrd="0" destOrd="0" presId="urn:microsoft.com/office/officeart/2005/8/layout/orgChart1"/>
+    <dgm:cxn modelId="{3B59CD51-CA91-4C41-85C1-5B037DEA6D93}" type="presParOf" srcId="{8516061A-F02F-4922-9167-828FABABA4B8}" destId="{1BC183B9-B833-4D65-A2C0-39265C81096D}" srcOrd="1" destOrd="0" presId="urn:microsoft.com/office/officeart/2005/8/layout/orgChart1"/>
+    <dgm:cxn modelId="{FCD5783B-66F0-4DA4-82CD-C3562481DAA4}" type="presParOf" srcId="{1BC183B9-B833-4D65-A2C0-39265C81096D}" destId="{8563B1E1-36A1-4D77-89A0-76DD0FD3E50F}" srcOrd="0" destOrd="0" presId="urn:microsoft.com/office/officeart/2005/8/layout/orgChart1"/>
+    <dgm:cxn modelId="{4838B6CD-0B14-439D-8795-7FFCCB5F4FB5}" type="presParOf" srcId="{8563B1E1-36A1-4D77-89A0-76DD0FD3E50F}" destId="{F9820409-BEC7-4D7A-A8B7-547E90AF8EBD}" srcOrd="0" destOrd="0" presId="urn:microsoft.com/office/officeart/2005/8/layout/orgChart1"/>
+    <dgm:cxn modelId="{BEE8C7FB-800D-4EDB-AF3A-7FB0F13EAF2D}" type="presParOf" srcId="{8563B1E1-36A1-4D77-89A0-76DD0FD3E50F}" destId="{935A98D1-C6AE-4380-86BB-91CD59BB3ED1}" srcOrd="1" destOrd="0" presId="urn:microsoft.com/office/officeart/2005/8/layout/orgChart1"/>
+    <dgm:cxn modelId="{F4AF43ED-45CE-4446-A0CE-96AA79C5DD53}" type="presParOf" srcId="{1BC183B9-B833-4D65-A2C0-39265C81096D}" destId="{62287F0C-4E52-48B9-B966-B79E9ED03D42}" srcOrd="1" destOrd="0" presId="urn:microsoft.com/office/officeart/2005/8/layout/orgChart1"/>
+    <dgm:cxn modelId="{D92CF46F-CB2D-407F-A83F-8D153BE4064A}" type="presParOf" srcId="{1BC183B9-B833-4D65-A2C0-39265C81096D}" destId="{3ECBF2DD-0F67-4099-940D-F361DFA673DB}" srcOrd="2" destOrd="0" presId="urn:microsoft.com/office/officeart/2005/8/layout/orgChart1"/>
+    <dgm:cxn modelId="{4ECE5914-D0C2-483B-A758-219F5007D8E4}" type="presParOf" srcId="{8516061A-F02F-4922-9167-828FABABA4B8}" destId="{E61E356C-59D7-4152-8D59-26280114639E}" srcOrd="2" destOrd="0" presId="urn:microsoft.com/office/officeart/2005/8/layout/orgChart1"/>
+    <dgm:cxn modelId="{646BFD7D-8926-483C-8BA6-D87A381F9EF7}" type="presParOf" srcId="{8516061A-F02F-4922-9167-828FABABA4B8}" destId="{65FD0A4F-66EF-4F0C-925B-B6BCFA11B70B}" srcOrd="3" destOrd="0" presId="urn:microsoft.com/office/officeart/2005/8/layout/orgChart1"/>
+    <dgm:cxn modelId="{DF2E7B37-E0BD-428E-A52E-86859053E9D6}" type="presParOf" srcId="{65FD0A4F-66EF-4F0C-925B-B6BCFA11B70B}" destId="{ED1AE635-9A70-4567-9CCD-B0843EED6158}" srcOrd="0" destOrd="0" presId="urn:microsoft.com/office/officeart/2005/8/layout/orgChart1"/>
+    <dgm:cxn modelId="{45DAE8B6-4DE1-4993-B351-3D9512214052}" type="presParOf" srcId="{ED1AE635-9A70-4567-9CCD-B0843EED6158}" destId="{8E74C286-B4FF-4A0D-86B3-CE97AC887E62}" srcOrd="0" destOrd="0" presId="urn:microsoft.com/office/officeart/2005/8/layout/orgChart1"/>
+    <dgm:cxn modelId="{168BE66B-03E3-449E-A523-4F60731BFCA0}" type="presParOf" srcId="{ED1AE635-9A70-4567-9CCD-B0843EED6158}" destId="{35CCA1FB-0F37-48FC-B982-6C94F5521D4C}" srcOrd="1" destOrd="0" presId="urn:microsoft.com/office/officeart/2005/8/layout/orgChart1"/>
+    <dgm:cxn modelId="{2B9ABE0D-47B3-42A9-A1EA-E7606163FF0A}" type="presParOf" srcId="{65FD0A4F-66EF-4F0C-925B-B6BCFA11B70B}" destId="{3ACA0ED7-298A-4531-BD7E-C3CCD55E62D4}" srcOrd="1" destOrd="0" presId="urn:microsoft.com/office/officeart/2005/8/layout/orgChart1"/>
+    <dgm:cxn modelId="{5F916CD6-9BEC-4043-A260-345E379D2D88}" type="presParOf" srcId="{65FD0A4F-66EF-4F0C-925B-B6BCFA11B70B}" destId="{A648A0B9-F41E-41DF-80EA-17C6A5D4B670}" srcOrd="2" destOrd="0" presId="urn:microsoft.com/office/officeart/2005/8/layout/orgChart1"/>
+    <dgm:cxn modelId="{2CB50646-5F1A-4511-B858-7BE179F47EE7}" type="presParOf" srcId="{8516061A-F02F-4922-9167-828FABABA4B8}" destId="{ACC3AE58-04C0-4213-A229-A09BE71CC10F}" srcOrd="4" destOrd="0" presId="urn:microsoft.com/office/officeart/2005/8/layout/orgChart1"/>
+    <dgm:cxn modelId="{456D596B-B9A2-4C20-B821-4D8E6AC5D349}" type="presParOf" srcId="{8516061A-F02F-4922-9167-828FABABA4B8}" destId="{EBEFAC74-2552-4590-B5BA-60B3BA0F7549}" srcOrd="5" destOrd="0" presId="urn:microsoft.com/office/officeart/2005/8/layout/orgChart1"/>
+    <dgm:cxn modelId="{C6D44F23-A6ED-470C-8F01-5A35250B3CC6}" type="presParOf" srcId="{EBEFAC74-2552-4590-B5BA-60B3BA0F7549}" destId="{A36981E0-4B6E-45E6-8ADE-70B9C2992E5C}" srcOrd="0" destOrd="0" presId="urn:microsoft.com/office/officeart/2005/8/layout/orgChart1"/>
+    <dgm:cxn modelId="{856C3D9E-06DA-47CC-BE36-71C44E459A64}" type="presParOf" srcId="{A36981E0-4B6E-45E6-8ADE-70B9C2992E5C}" destId="{5FC649C7-1642-40CB-A430-6714D6EA29CF}" srcOrd="0" destOrd="0" presId="urn:microsoft.com/office/officeart/2005/8/layout/orgChart1"/>
+    <dgm:cxn modelId="{FC853968-7D0B-4945-AA9E-142D47826256}" type="presParOf" srcId="{A36981E0-4B6E-45E6-8ADE-70B9C2992E5C}" destId="{18EB6655-1B72-4673-BA17-893619449D9E}" srcOrd="1" destOrd="0" presId="urn:microsoft.com/office/officeart/2005/8/layout/orgChart1"/>
+    <dgm:cxn modelId="{F1FDE2FD-29FF-44B5-92F9-1E7AC23EFC95}" type="presParOf" srcId="{EBEFAC74-2552-4590-B5BA-60B3BA0F7549}" destId="{BAC5D50F-370F-4FF3-B11A-906A8B357A27}" srcOrd="1" destOrd="0" presId="urn:microsoft.com/office/officeart/2005/8/layout/orgChart1"/>
+    <dgm:cxn modelId="{3C3B7251-C7C9-4EBB-8587-E12A78D37BDA}" type="presParOf" srcId="{EBEFAC74-2552-4590-B5BA-60B3BA0F7549}" destId="{EB3EB4E4-83CD-4498-8866-856C4F5CA07A}" srcOrd="2" destOrd="0" presId="urn:microsoft.com/office/officeart/2005/8/layout/orgChart1"/>
+    <dgm:cxn modelId="{4589FB0B-0FDA-4080-B5C7-4C071EDCEA1D}" type="presParOf" srcId="{8516061A-F02F-4922-9167-828FABABA4B8}" destId="{E5FA3648-10BA-4B91-B7C9-BE420896858A}" srcOrd="6" destOrd="0" presId="urn:microsoft.com/office/officeart/2005/8/layout/orgChart1"/>
+    <dgm:cxn modelId="{8916B62E-13AC-4FFA-8C7B-A1E6E4277815}" type="presParOf" srcId="{8516061A-F02F-4922-9167-828FABABA4B8}" destId="{8732AFF1-E0D7-4565-91AF-D79FFE382D8F}" srcOrd="7" destOrd="0" presId="urn:microsoft.com/office/officeart/2005/8/layout/orgChart1"/>
+    <dgm:cxn modelId="{14C09617-2EE8-4931-8E70-A4D2421C0485}" type="presParOf" srcId="{8732AFF1-E0D7-4565-91AF-D79FFE382D8F}" destId="{10602DBD-90A0-493D-9D63-1C9E49CC7853}" srcOrd="0" destOrd="0" presId="urn:microsoft.com/office/officeart/2005/8/layout/orgChart1"/>
+    <dgm:cxn modelId="{61FAC26E-2200-4E3F-A08C-AD5991991BAC}" type="presParOf" srcId="{10602DBD-90A0-493D-9D63-1C9E49CC7853}" destId="{B8B4645A-97E1-4F16-8D1F-D24B300FC396}" srcOrd="0" destOrd="0" presId="urn:microsoft.com/office/officeart/2005/8/layout/orgChart1"/>
+    <dgm:cxn modelId="{37F4BBD3-8D30-442C-B258-10DDA9DC6E89}" type="presParOf" srcId="{10602DBD-90A0-493D-9D63-1C9E49CC7853}" destId="{5AB39A2A-90FE-48FA-ABA0-5E470424581F}" srcOrd="1" destOrd="0" presId="urn:microsoft.com/office/officeart/2005/8/layout/orgChart1"/>
+    <dgm:cxn modelId="{50B4DBB2-C511-4158-BB2D-83D206B9E34A}" type="presParOf" srcId="{8732AFF1-E0D7-4565-91AF-D79FFE382D8F}" destId="{E1F7054C-9274-4CA5-ABBC-865108C9D6B7}" srcOrd="1" destOrd="0" presId="urn:microsoft.com/office/officeart/2005/8/layout/orgChart1"/>
+    <dgm:cxn modelId="{65892774-FD5C-4899-B486-03B21CDB25C5}" type="presParOf" srcId="{8732AFF1-E0D7-4565-91AF-D79FFE382D8F}" destId="{F642F90E-01AB-4C9C-9A32-1590FB2695B3}" srcOrd="2" destOrd="0" presId="urn:microsoft.com/office/officeart/2005/8/layout/orgChart1"/>
+    <dgm:cxn modelId="{CAE491F8-0591-4F6B-88A2-A4B904B2C524}" type="presParOf" srcId="{8516061A-F02F-4922-9167-828FABABA4B8}" destId="{BB571437-A3B0-4401-861C-CC3AC2B74534}" srcOrd="8" destOrd="0" presId="urn:microsoft.com/office/officeart/2005/8/layout/orgChart1"/>
+    <dgm:cxn modelId="{612F02D2-9248-4C3C-8ACF-62B1E60F477C}" type="presParOf" srcId="{8516061A-F02F-4922-9167-828FABABA4B8}" destId="{72A84480-150E-4FC9-93B9-C38BA3A59994}" srcOrd="9" destOrd="0" presId="urn:microsoft.com/office/officeart/2005/8/layout/orgChart1"/>
+    <dgm:cxn modelId="{FE72173B-E15B-4EE0-917C-B2C7CB4BD9A1}" type="presParOf" srcId="{72A84480-150E-4FC9-93B9-C38BA3A59994}" destId="{08384FB9-4739-403C-9240-D15196CFE016}" srcOrd="0" destOrd="0" presId="urn:microsoft.com/office/officeart/2005/8/layout/orgChart1"/>
+    <dgm:cxn modelId="{E9FF3671-0E7C-411A-97F4-D07A3B949C16}" type="presParOf" srcId="{08384FB9-4739-403C-9240-D15196CFE016}" destId="{625A65B0-B0F4-4693-830B-3ABB7146613F}" srcOrd="0" destOrd="0" presId="urn:microsoft.com/office/officeart/2005/8/layout/orgChart1"/>
+    <dgm:cxn modelId="{8EC4DEF7-2A4B-44F1-B709-AF4BA33DF1F5}" type="presParOf" srcId="{08384FB9-4739-403C-9240-D15196CFE016}" destId="{952353A9-5135-481B-9FB5-E150D31C9B5C}" srcOrd="1" destOrd="0" presId="urn:microsoft.com/office/officeart/2005/8/layout/orgChart1"/>
+    <dgm:cxn modelId="{2ABD2A3E-B7F1-46BC-B84C-CE2C01510814}" type="presParOf" srcId="{72A84480-150E-4FC9-93B9-C38BA3A59994}" destId="{D3E6B7B7-8798-42BB-923D-1293807575D9}" srcOrd="1" destOrd="0" presId="urn:microsoft.com/office/officeart/2005/8/layout/orgChart1"/>
+    <dgm:cxn modelId="{9D7F201C-C376-427A-A4D9-1B330D01EA7E}" type="presParOf" srcId="{72A84480-150E-4FC9-93B9-C38BA3A59994}" destId="{27599E2A-A10E-4C47-BBF8-67D21CFA03A7}" srcOrd="2" destOrd="0" presId="urn:microsoft.com/office/officeart/2005/8/layout/orgChart1"/>
+    <dgm:cxn modelId="{3AF594A5-517F-40AC-ADF4-BCC7BA0E0755}" type="presParOf" srcId="{9285EDA6-9B15-4BF6-8D69-2011FDE97D54}" destId="{BC0B10CC-8DDE-40C9-A6C9-67207EEEED03}" srcOrd="2" destOrd="0" presId="urn:microsoft.com/office/officeart/2005/8/layout/orgChart1"/>
+    <dgm:cxn modelId="{CC8BC70A-22EC-4F70-9C13-6E0229E349F5}" type="presParOf" srcId="{FCC1713C-AD5D-486F-BA0A-61BDFD9B7CFB}" destId="{7154022C-1531-4458-BD7D-AE130F9D36A8}" srcOrd="4" destOrd="0" presId="urn:microsoft.com/office/officeart/2005/8/layout/orgChart1"/>
+    <dgm:cxn modelId="{7B021AF6-FEE5-4EAE-A4B1-0D6E47C5BFAD}" type="presParOf" srcId="{FCC1713C-AD5D-486F-BA0A-61BDFD9B7CFB}" destId="{2D9936D3-CDDF-49DF-BA66-E436ACF75C48}" srcOrd="5" destOrd="0" presId="urn:microsoft.com/office/officeart/2005/8/layout/orgChart1"/>
+    <dgm:cxn modelId="{8C684963-2A6C-47A2-8E82-18528093F992}" type="presParOf" srcId="{2D9936D3-CDDF-49DF-BA66-E436ACF75C48}" destId="{1EA8B128-34BF-4848-8D51-346729D85A66}" srcOrd="0" destOrd="0" presId="urn:microsoft.com/office/officeart/2005/8/layout/orgChart1"/>
+    <dgm:cxn modelId="{A8587F8D-18EB-4ADA-9BC9-0F93D366BA76}" type="presParOf" srcId="{1EA8B128-34BF-4848-8D51-346729D85A66}" destId="{E6947733-A390-4194-B003-E4AF4EB66D37}" srcOrd="0" destOrd="0" presId="urn:microsoft.com/office/officeart/2005/8/layout/orgChart1"/>
+    <dgm:cxn modelId="{711B2CF3-49F7-4124-9055-5551655A347D}" type="presParOf" srcId="{1EA8B128-34BF-4848-8D51-346729D85A66}" destId="{9069BD9A-B82D-4631-8AE1-52B0F39DAB70}" srcOrd="1" destOrd="0" presId="urn:microsoft.com/office/officeart/2005/8/layout/orgChart1"/>
+    <dgm:cxn modelId="{8BAE0297-9781-40E1-B0C9-A9BED54F3DC0}" type="presParOf" srcId="{2D9936D3-CDDF-49DF-BA66-E436ACF75C48}" destId="{46EB949C-0540-447F-878B-531E7A41CFA0}" srcOrd="1" destOrd="0" presId="urn:microsoft.com/office/officeart/2005/8/layout/orgChart1"/>
+    <dgm:cxn modelId="{A1214E9E-0904-40F8-8FA2-AFBC75F49813}" type="presParOf" srcId="{46EB949C-0540-447F-878B-531E7A41CFA0}" destId="{4ED8D6C0-849B-4694-BD6B-FB06F5030C9E}" srcOrd="0" destOrd="0" presId="urn:microsoft.com/office/officeart/2005/8/layout/orgChart1"/>
+    <dgm:cxn modelId="{93CEAC57-528F-4B07-A140-0F1EB721E2E0}" type="presParOf" srcId="{46EB949C-0540-447F-878B-531E7A41CFA0}" destId="{A84E70B4-F1A5-461C-B54C-0945C2145385}" srcOrd="1" destOrd="0" presId="urn:microsoft.com/office/officeart/2005/8/layout/orgChart1"/>
+    <dgm:cxn modelId="{BE8ABD20-7B97-4F4C-BCD3-C7942DBE2749}" type="presParOf" srcId="{A84E70B4-F1A5-461C-B54C-0945C2145385}" destId="{5D3BBBB8-5395-4612-A331-05399E756731}" srcOrd="0" destOrd="0" presId="urn:microsoft.com/office/officeart/2005/8/layout/orgChart1"/>
+    <dgm:cxn modelId="{C6943451-5C01-4343-8CDE-AEBE1EC62DF9}" type="presParOf" srcId="{5D3BBBB8-5395-4612-A331-05399E756731}" destId="{2414D03A-3FF0-4AA4-A9F7-74224DC0BE2F}" srcOrd="0" destOrd="0" presId="urn:microsoft.com/office/officeart/2005/8/layout/orgChart1"/>
+    <dgm:cxn modelId="{27D5A6EE-8486-4CA5-9B96-5D0AD0E2767D}" type="presParOf" srcId="{5D3BBBB8-5395-4612-A331-05399E756731}" destId="{55223062-40F8-47AB-9EFB-F1DA3EADF1A1}" srcOrd="1" destOrd="0" presId="urn:microsoft.com/office/officeart/2005/8/layout/orgChart1"/>
+    <dgm:cxn modelId="{E754F365-40CF-47B5-B047-4E99B89A7B02}" type="presParOf" srcId="{A84E70B4-F1A5-461C-B54C-0945C2145385}" destId="{C073F6E0-D0B0-41B8-86A9-7FF29B707245}" srcOrd="1" destOrd="0" presId="urn:microsoft.com/office/officeart/2005/8/layout/orgChart1"/>
+    <dgm:cxn modelId="{3BA398E0-DF09-4608-95EA-53752B6B8967}" type="presParOf" srcId="{A84E70B4-F1A5-461C-B54C-0945C2145385}" destId="{F4EEE239-C594-471C-9A75-0391C30A6176}" srcOrd="2" destOrd="0" presId="urn:microsoft.com/office/officeart/2005/8/layout/orgChart1"/>
+    <dgm:cxn modelId="{5472EEEF-44D4-4D39-BAB2-51690A1649DE}" type="presParOf" srcId="{46EB949C-0540-447F-878B-531E7A41CFA0}" destId="{0D13FD2C-4ED4-4F32-98AA-9F5D70539C9E}" srcOrd="2" destOrd="0" presId="urn:microsoft.com/office/officeart/2005/8/layout/orgChart1"/>
+    <dgm:cxn modelId="{5A27359C-5EDE-421B-90D1-927804D0981A}" type="presParOf" srcId="{46EB949C-0540-447F-878B-531E7A41CFA0}" destId="{6BB7DC60-4A5E-4BE9-8811-0A117273EE44}" srcOrd="3" destOrd="0" presId="urn:microsoft.com/office/officeart/2005/8/layout/orgChart1"/>
+    <dgm:cxn modelId="{7E2826B3-27D0-4AA3-BBBD-F0BD2AF0E7E7}" type="presParOf" srcId="{6BB7DC60-4A5E-4BE9-8811-0A117273EE44}" destId="{DB8190CA-AC04-4F54-94EA-11C6D5AE3B93}" srcOrd="0" destOrd="0" presId="urn:microsoft.com/office/officeart/2005/8/layout/orgChart1"/>
+    <dgm:cxn modelId="{CE40358E-E82F-430A-9C2B-8832DD7752F1}" type="presParOf" srcId="{DB8190CA-AC04-4F54-94EA-11C6D5AE3B93}" destId="{4EF3C343-DC53-4168-BF81-9A005DE71D2C}" srcOrd="0" destOrd="0" presId="urn:microsoft.com/office/officeart/2005/8/layout/orgChart1"/>
+    <dgm:cxn modelId="{4B43F70A-31C0-449A-8775-EAEAA5DA1DCF}" type="presParOf" srcId="{DB8190CA-AC04-4F54-94EA-11C6D5AE3B93}" destId="{A171C2BA-E54A-44CB-89A2-0CB80633AA64}" srcOrd="1" destOrd="0" presId="urn:microsoft.com/office/officeart/2005/8/layout/orgChart1"/>
+    <dgm:cxn modelId="{116C508E-4CDD-4FED-8639-F0EA9E25A704}" type="presParOf" srcId="{6BB7DC60-4A5E-4BE9-8811-0A117273EE44}" destId="{335E8607-95DC-4D77-86D1-96DE3764C21F}" srcOrd="1" destOrd="0" presId="urn:microsoft.com/office/officeart/2005/8/layout/orgChart1"/>
+    <dgm:cxn modelId="{A0F77609-278D-42E3-AFB7-F36DE1505A03}" type="presParOf" srcId="{6BB7DC60-4A5E-4BE9-8811-0A117273EE44}" destId="{C336D246-B381-4606-A6ED-11B19FF0EC7F}" srcOrd="2" destOrd="0" presId="urn:microsoft.com/office/officeart/2005/8/layout/orgChart1"/>
+    <dgm:cxn modelId="{E87AE0F1-FD05-4C5B-BDFC-089CDB495EE4}" type="presParOf" srcId="{46EB949C-0540-447F-878B-531E7A41CFA0}" destId="{872A1C61-D05F-4CA8-A22E-C70941E4F3A4}" srcOrd="4" destOrd="0" presId="urn:microsoft.com/office/officeart/2005/8/layout/orgChart1"/>
+    <dgm:cxn modelId="{BD180C56-E069-4BD6-BF94-E43ACB7FFDD4}" type="presParOf" srcId="{46EB949C-0540-447F-878B-531E7A41CFA0}" destId="{A4AF1E7A-F641-499C-9470-169CEB11FA07}" srcOrd="5" destOrd="0" presId="urn:microsoft.com/office/officeart/2005/8/layout/orgChart1"/>
+    <dgm:cxn modelId="{E2A49A83-708C-4B65-9DDD-C19AE8809F92}" type="presParOf" srcId="{A4AF1E7A-F641-499C-9470-169CEB11FA07}" destId="{512B5DEC-C0BE-4890-8506-B4D19BB515D1}" srcOrd="0" destOrd="0" presId="urn:microsoft.com/office/officeart/2005/8/layout/orgChart1"/>
+    <dgm:cxn modelId="{BF11FF1D-50A9-48E3-9E19-4688328DF05A}" type="presParOf" srcId="{512B5DEC-C0BE-4890-8506-B4D19BB515D1}" destId="{ACC657FF-83C8-4505-BD32-45DABE383CCB}" srcOrd="0" destOrd="0" presId="urn:microsoft.com/office/officeart/2005/8/layout/orgChart1"/>
+    <dgm:cxn modelId="{ACC446F7-B832-4FC3-9DF2-A066EA662CA6}" type="presParOf" srcId="{512B5DEC-C0BE-4890-8506-B4D19BB515D1}" destId="{EA3C6A53-A352-4BE7-8130-3F7DA7F456E3}" srcOrd="1" destOrd="0" presId="urn:microsoft.com/office/officeart/2005/8/layout/orgChart1"/>
+    <dgm:cxn modelId="{16EE4796-A390-47A0-9F8E-21C7BFB99209}" type="presParOf" srcId="{A4AF1E7A-F641-499C-9470-169CEB11FA07}" destId="{CB45F853-D6BB-46B7-BA5F-DC06C313F9A3}" srcOrd="1" destOrd="0" presId="urn:microsoft.com/office/officeart/2005/8/layout/orgChart1"/>
+    <dgm:cxn modelId="{A405F2C2-3B9E-4E02-A3B8-49928BEB96A9}" type="presParOf" srcId="{A4AF1E7A-F641-499C-9470-169CEB11FA07}" destId="{F36DC5B0-44F5-4C21-882E-DBF628C90B91}" srcOrd="2" destOrd="0" presId="urn:microsoft.com/office/officeart/2005/8/layout/orgChart1"/>
+    <dgm:cxn modelId="{804B040E-E0FD-442B-A3B7-73C3ED058BE0}" type="presParOf" srcId="{2D9936D3-CDDF-49DF-BA66-E436ACF75C48}" destId="{32A380D7-9BB5-42C0-A663-6777EF41258F}" srcOrd="2" destOrd="0" presId="urn:microsoft.com/office/officeart/2005/8/layout/orgChart1"/>
+    <dgm:cxn modelId="{F3614EC9-1A58-4100-9B61-A105DECAF555}" type="presParOf" srcId="{FCC1713C-AD5D-486F-BA0A-61BDFD9B7CFB}" destId="{56CB7C11-D1BA-4082-B182-BAFA88E167E5}" srcOrd="6" destOrd="0" presId="urn:microsoft.com/office/officeart/2005/8/layout/orgChart1"/>
+    <dgm:cxn modelId="{EC5A32EC-66AE-401B-B0A8-CCA4B9316223}" type="presParOf" srcId="{FCC1713C-AD5D-486F-BA0A-61BDFD9B7CFB}" destId="{11EE40CB-50AF-4932-9E80-2234754B09C7}" srcOrd="7" destOrd="0" presId="urn:microsoft.com/office/officeart/2005/8/layout/orgChart1"/>
+    <dgm:cxn modelId="{2B139A51-C13A-41A8-B20F-2B657F01D676}" type="presParOf" srcId="{11EE40CB-50AF-4932-9E80-2234754B09C7}" destId="{E71142C4-9453-483F-8DEB-738B77006257}" srcOrd="0" destOrd="0" presId="urn:microsoft.com/office/officeart/2005/8/layout/orgChart1"/>
+    <dgm:cxn modelId="{39AF404F-4A53-4A37-8AA4-D304FB07DA61}" type="presParOf" srcId="{E71142C4-9453-483F-8DEB-738B77006257}" destId="{E2418594-29C9-438F-8ECD-1D81895FE2C5}" srcOrd="0" destOrd="0" presId="urn:microsoft.com/office/officeart/2005/8/layout/orgChart1"/>
+    <dgm:cxn modelId="{517BDE7E-4D72-4325-9D65-28D5421BFA7D}" type="presParOf" srcId="{E71142C4-9453-483F-8DEB-738B77006257}" destId="{AA824C1C-9F11-40C7-8EAA-B7591463B2B6}" srcOrd="1" destOrd="0" presId="urn:microsoft.com/office/officeart/2005/8/layout/orgChart1"/>
+    <dgm:cxn modelId="{254FDF41-442F-4A30-A126-195EFAD0B9F6}" type="presParOf" srcId="{11EE40CB-50AF-4932-9E80-2234754B09C7}" destId="{7F5CC096-47A0-4A97-AB8A-D3797C5C5B6C}" srcOrd="1" destOrd="0" presId="urn:microsoft.com/office/officeart/2005/8/layout/orgChart1"/>
+    <dgm:cxn modelId="{A66F9603-5CD0-4BA2-9E61-FFBDAD6AF6A6}" type="presParOf" srcId="{7F5CC096-47A0-4A97-AB8A-D3797C5C5B6C}" destId="{0A7F001F-0D29-42E7-B6B6-CFA42F795CF6}" srcOrd="0" destOrd="0" presId="urn:microsoft.com/office/officeart/2005/8/layout/orgChart1"/>
+    <dgm:cxn modelId="{39AAC610-7469-49F6-8F47-FFC4305B096E}" type="presParOf" srcId="{7F5CC096-47A0-4A97-AB8A-D3797C5C5B6C}" destId="{858B1C3F-80B2-41B0-ABEB-F77DB9AAC6A0}" srcOrd="1" destOrd="0" presId="urn:microsoft.com/office/officeart/2005/8/layout/orgChart1"/>
+    <dgm:cxn modelId="{34B4EFF3-FCE0-43F4-9763-21635F2230B9}" type="presParOf" srcId="{858B1C3F-80B2-41B0-ABEB-F77DB9AAC6A0}" destId="{03258089-5666-414C-B53C-DC2F235E4AB5}" srcOrd="0" destOrd="0" presId="urn:microsoft.com/office/officeart/2005/8/layout/orgChart1"/>
+    <dgm:cxn modelId="{760FBEC7-D27B-4B3C-9E10-1E5598C0AAB3}" type="presParOf" srcId="{03258089-5666-414C-B53C-DC2F235E4AB5}" destId="{01F651BF-E53C-4F8D-9D5E-9646CCF2E15F}" srcOrd="0" destOrd="0" presId="urn:microsoft.com/office/officeart/2005/8/layout/orgChart1"/>
+    <dgm:cxn modelId="{62B8B4FB-CE77-42FF-8C7F-3D87E875FC69}" type="presParOf" srcId="{03258089-5666-414C-B53C-DC2F235E4AB5}" destId="{21D4EA5A-65B0-4585-A065-2FBE13E38793}" srcOrd="1" destOrd="0" presId="urn:microsoft.com/office/officeart/2005/8/layout/orgChart1"/>
+    <dgm:cxn modelId="{8F5D9623-B3A8-42C1-B762-A5AEEEDB7B23}" type="presParOf" srcId="{858B1C3F-80B2-41B0-ABEB-F77DB9AAC6A0}" destId="{B2DDB059-B0E4-4F21-83C3-5148DC9C0ED7}" srcOrd="1" destOrd="0" presId="urn:microsoft.com/office/officeart/2005/8/layout/orgChart1"/>
+    <dgm:cxn modelId="{D7C8B03A-6D8D-4FDD-899A-919EA831DE14}" type="presParOf" srcId="{858B1C3F-80B2-41B0-ABEB-F77DB9AAC6A0}" destId="{46F26016-AD6A-485D-8FE0-1DC3DF9A7ADF}" srcOrd="2" destOrd="0" presId="urn:microsoft.com/office/officeart/2005/8/layout/orgChart1"/>
+    <dgm:cxn modelId="{CF80B9F2-A457-4937-A1AC-98C76AFC4BAE}" type="presParOf" srcId="{7F5CC096-47A0-4A97-AB8A-D3797C5C5B6C}" destId="{21AFE828-5D5F-4134-901C-0285502157D4}" srcOrd="2" destOrd="0" presId="urn:microsoft.com/office/officeart/2005/8/layout/orgChart1"/>
+    <dgm:cxn modelId="{3B6060B7-7ECB-4321-A0BB-C4B85A57937D}" type="presParOf" srcId="{7F5CC096-47A0-4A97-AB8A-D3797C5C5B6C}" destId="{94772C1A-1323-4913-B08C-29FB1EC3EA61}" srcOrd="3" destOrd="0" presId="urn:microsoft.com/office/officeart/2005/8/layout/orgChart1"/>
+    <dgm:cxn modelId="{36DFF951-AEB2-4BA3-8AC9-F0F0C3DE9CF9}" type="presParOf" srcId="{94772C1A-1323-4913-B08C-29FB1EC3EA61}" destId="{B0670147-686B-403A-9A83-D62E709D0157}" srcOrd="0" destOrd="0" presId="urn:microsoft.com/office/officeart/2005/8/layout/orgChart1"/>
+    <dgm:cxn modelId="{3DAD974D-BD03-44ED-B27E-2EED803DC00E}" type="presParOf" srcId="{B0670147-686B-403A-9A83-D62E709D0157}" destId="{BA029F0C-F457-4947-A146-182245AB3927}" srcOrd="0" destOrd="0" presId="urn:microsoft.com/office/officeart/2005/8/layout/orgChart1"/>
+    <dgm:cxn modelId="{2A2D8EEE-1EAA-4925-8929-8CF2D10333BD}" type="presParOf" srcId="{B0670147-686B-403A-9A83-D62E709D0157}" destId="{80633CFD-950C-4742-BE6E-CF44F8FA9824}" srcOrd="1" destOrd="0" presId="urn:microsoft.com/office/officeart/2005/8/layout/orgChart1"/>
+    <dgm:cxn modelId="{E803B3F7-DA0D-4880-BB39-1E6AD2A8EBBB}" type="presParOf" srcId="{94772C1A-1323-4913-B08C-29FB1EC3EA61}" destId="{B83839A2-464A-4BD8-A047-BC73F2EA36DC}" srcOrd="1" destOrd="0" presId="urn:microsoft.com/office/officeart/2005/8/layout/orgChart1"/>
+    <dgm:cxn modelId="{0FB9FBBA-7D1C-489F-A040-B34DFB5B2959}" type="presParOf" srcId="{94772C1A-1323-4913-B08C-29FB1EC3EA61}" destId="{41198F92-9DB0-481D-A805-4ED99DA3355F}" srcOrd="2" destOrd="0" presId="urn:microsoft.com/office/officeart/2005/8/layout/orgChart1"/>
+    <dgm:cxn modelId="{8C09ECE7-E31E-46F0-B5CF-99F5F6DB13D2}" type="presParOf" srcId="{7F5CC096-47A0-4A97-AB8A-D3797C5C5B6C}" destId="{351C7779-D700-4F40-AC36-740318C0836E}" srcOrd="4" destOrd="0" presId="urn:microsoft.com/office/officeart/2005/8/layout/orgChart1"/>
+    <dgm:cxn modelId="{24B1C528-E245-4B8C-A0CF-843A58918238}" type="presParOf" srcId="{7F5CC096-47A0-4A97-AB8A-D3797C5C5B6C}" destId="{7EBAE034-A410-4567-8455-A718CCEECA29}" srcOrd="5" destOrd="0" presId="urn:microsoft.com/office/officeart/2005/8/layout/orgChart1"/>
+    <dgm:cxn modelId="{ADEE0CB2-47F3-4C80-9324-8C4BADF84A79}" type="presParOf" srcId="{7EBAE034-A410-4567-8455-A718CCEECA29}" destId="{1E28135B-ABE6-4905-84D3-232E6620AFF8}" srcOrd="0" destOrd="0" presId="urn:microsoft.com/office/officeart/2005/8/layout/orgChart1"/>
+    <dgm:cxn modelId="{F1F0DD27-4188-4FC4-A1F5-3426367E5B58}" type="presParOf" srcId="{1E28135B-ABE6-4905-84D3-232E6620AFF8}" destId="{4BE87327-B578-4D71-A880-0532DF62886C}" srcOrd="0" destOrd="0" presId="urn:microsoft.com/office/officeart/2005/8/layout/orgChart1"/>
+    <dgm:cxn modelId="{4631938C-A0ED-490B-B5C5-10D0B84E38B8}" type="presParOf" srcId="{1E28135B-ABE6-4905-84D3-232E6620AFF8}" destId="{1ECE8D3C-864C-4566-B734-16EA73ED8292}" srcOrd="1" destOrd="0" presId="urn:microsoft.com/office/officeart/2005/8/layout/orgChart1"/>
+    <dgm:cxn modelId="{1B908AC1-21A4-44FD-859E-7451206B3472}" type="presParOf" srcId="{7EBAE034-A410-4567-8455-A718CCEECA29}" destId="{46447BE5-2917-420D-A72B-38F828DA2999}" srcOrd="1" destOrd="0" presId="urn:microsoft.com/office/officeart/2005/8/layout/orgChart1"/>
+    <dgm:cxn modelId="{DBE48F12-2964-4246-9910-C9B780957A71}" type="presParOf" srcId="{7EBAE034-A410-4567-8455-A718CCEECA29}" destId="{F91951CE-866F-48C9-AFD7-6C9192DAD0BE}" srcOrd="2" destOrd="0" presId="urn:microsoft.com/office/officeart/2005/8/layout/orgChart1"/>
+    <dgm:cxn modelId="{8B402FA2-E7EB-4643-8033-4DCECFA2B1F7}" type="presParOf" srcId="{7F5CC096-47A0-4A97-AB8A-D3797C5C5B6C}" destId="{5A4EF461-45A5-4C6A-867A-8AA8E23E9BFF}" srcOrd="6" destOrd="0" presId="urn:microsoft.com/office/officeart/2005/8/layout/orgChart1"/>
+    <dgm:cxn modelId="{9848AC93-AAF7-4560-8741-C91CEE4997B0}" type="presParOf" srcId="{7F5CC096-47A0-4A97-AB8A-D3797C5C5B6C}" destId="{2C3248BA-F696-4834-9999-8DCE3A9158B3}" srcOrd="7" destOrd="0" presId="urn:microsoft.com/office/officeart/2005/8/layout/orgChart1"/>
+    <dgm:cxn modelId="{6A734226-C814-43C6-9BDE-1ADFBA621280}" type="presParOf" srcId="{2C3248BA-F696-4834-9999-8DCE3A9158B3}" destId="{6CC82C0E-E82E-41C5-96B7-67F77E006A02}" srcOrd="0" destOrd="0" presId="urn:microsoft.com/office/officeart/2005/8/layout/orgChart1"/>
+    <dgm:cxn modelId="{A3EE44D2-CBD8-4B65-A57A-B50AEA9675F8}" type="presParOf" srcId="{6CC82C0E-E82E-41C5-96B7-67F77E006A02}" destId="{9D0395A2-9A50-4D44-8DC8-1F4E3C75DE94}" srcOrd="0" destOrd="0" presId="urn:microsoft.com/office/officeart/2005/8/layout/orgChart1"/>
+    <dgm:cxn modelId="{0F473289-3A8F-480E-9BDC-26DC36B3FE50}" type="presParOf" srcId="{6CC82C0E-E82E-41C5-96B7-67F77E006A02}" destId="{F1DD817E-044E-4A92-ABD2-E3465BD275AF}" srcOrd="1" destOrd="0" presId="urn:microsoft.com/office/officeart/2005/8/layout/orgChart1"/>
+    <dgm:cxn modelId="{9DC407AB-838B-460B-A9CD-2EDDA2ED4F06}" type="presParOf" srcId="{2C3248BA-F696-4834-9999-8DCE3A9158B3}" destId="{B9B4C57C-F114-4889-B8E5-F4D9F3F1657B}" srcOrd="1" destOrd="0" presId="urn:microsoft.com/office/officeart/2005/8/layout/orgChart1"/>
+    <dgm:cxn modelId="{65D723A0-E699-4ADC-BE67-5121B88CCD35}" type="presParOf" srcId="{2C3248BA-F696-4834-9999-8DCE3A9158B3}" destId="{1182EF23-5156-48C5-82E2-6F5ECD93E93B}" srcOrd="2" destOrd="0" presId="urn:microsoft.com/office/officeart/2005/8/layout/orgChart1"/>
+    <dgm:cxn modelId="{7AC4E33D-F993-479B-8A5C-3F9AB238ECF8}" type="presParOf" srcId="{11EE40CB-50AF-4932-9E80-2234754B09C7}" destId="{3D559138-993C-4A1B-9913-2346007E1CC6}" srcOrd="2" destOrd="0" presId="urn:microsoft.com/office/officeart/2005/8/layout/orgChart1"/>
+    <dgm:cxn modelId="{6D7C9490-A716-43BA-B1DE-C63606FE5D20}" type="presParOf" srcId="{FCC1713C-AD5D-486F-BA0A-61BDFD9B7CFB}" destId="{C7D0A761-8BF4-462F-9760-9E4B7810F12F}" srcOrd="8" destOrd="0" presId="urn:microsoft.com/office/officeart/2005/8/layout/orgChart1"/>
+    <dgm:cxn modelId="{70264C4E-8E17-45DB-B8E3-B5C5CF663062}" type="presParOf" srcId="{FCC1713C-AD5D-486F-BA0A-61BDFD9B7CFB}" destId="{BFABC647-7323-4DAC-A38E-483CEFC385B5}" srcOrd="9" destOrd="0" presId="urn:microsoft.com/office/officeart/2005/8/layout/orgChart1"/>
+    <dgm:cxn modelId="{A33500FE-8D89-4410-BFF0-0214BA632878}" type="presParOf" srcId="{BFABC647-7323-4DAC-A38E-483CEFC385B5}" destId="{82C18E12-7FF1-4709-9829-ABEFB4F77136}" srcOrd="0" destOrd="0" presId="urn:microsoft.com/office/officeart/2005/8/layout/orgChart1"/>
+    <dgm:cxn modelId="{457047B8-0592-429E-8ABC-26A9A4521933}" type="presParOf" srcId="{82C18E12-7FF1-4709-9829-ABEFB4F77136}" destId="{3BE5CE08-0735-40E9-A98D-A38D49DD2A7E}" srcOrd="0" destOrd="0" presId="urn:microsoft.com/office/officeart/2005/8/layout/orgChart1"/>
+    <dgm:cxn modelId="{281AA8C4-5D59-4532-AF38-DCD2CE7014C0}" type="presParOf" srcId="{82C18E12-7FF1-4709-9829-ABEFB4F77136}" destId="{27844BA9-CB57-4FA8-8658-5435A7EBD440}" srcOrd="1" destOrd="0" presId="urn:microsoft.com/office/officeart/2005/8/layout/orgChart1"/>
+    <dgm:cxn modelId="{2FA9C5C6-A654-4119-A6E2-48A94544EBCD}" type="presParOf" srcId="{BFABC647-7323-4DAC-A38E-483CEFC385B5}" destId="{6939D3CB-7520-4AE9-978B-3D25EA04688E}" srcOrd="1" destOrd="0" presId="urn:microsoft.com/office/officeart/2005/8/layout/orgChart1"/>
+    <dgm:cxn modelId="{88C19BE3-1148-4FEA-A409-6CBBA2D83B99}" type="presParOf" srcId="{6939D3CB-7520-4AE9-978B-3D25EA04688E}" destId="{5D829AEE-558B-4774-BEFD-7BF484701816}" srcOrd="0" destOrd="0" presId="urn:microsoft.com/office/officeart/2005/8/layout/orgChart1"/>
+    <dgm:cxn modelId="{35841348-A604-4752-9405-79B14B65DA93}" type="presParOf" srcId="{6939D3CB-7520-4AE9-978B-3D25EA04688E}" destId="{0C77AB73-A7DC-4C11-817A-A599901AC032}" srcOrd="1" destOrd="0" presId="urn:microsoft.com/office/officeart/2005/8/layout/orgChart1"/>
+    <dgm:cxn modelId="{3F909A21-FE88-46EC-9619-AB0B26825D7D}" type="presParOf" srcId="{0C77AB73-A7DC-4C11-817A-A599901AC032}" destId="{E0533FE7-DBCF-4543-A7DB-DC72FF973D1A}" srcOrd="0" destOrd="0" presId="urn:microsoft.com/office/officeart/2005/8/layout/orgChart1"/>
+    <dgm:cxn modelId="{50B32913-59E0-4050-9C1B-5F48D1F8002A}" type="presParOf" srcId="{E0533FE7-DBCF-4543-A7DB-DC72FF973D1A}" destId="{BCE7EF7B-5982-487C-AB05-CDA615C498F8}" srcOrd="0" destOrd="0" presId="urn:microsoft.com/office/officeart/2005/8/layout/orgChart1"/>
+    <dgm:cxn modelId="{BE00D330-BABD-4FB1-B118-C2408389D2C5}" type="presParOf" srcId="{E0533FE7-DBCF-4543-A7DB-DC72FF973D1A}" destId="{23F0C5F7-9C3C-4334-AE07-934B988814F6}" srcOrd="1" destOrd="0" presId="urn:microsoft.com/office/officeart/2005/8/layout/orgChart1"/>
+    <dgm:cxn modelId="{A9DC040F-BF0C-41D7-83F7-76763C892649}" type="presParOf" srcId="{0C77AB73-A7DC-4C11-817A-A599901AC032}" destId="{8CA429D2-8FA8-4D1B-AECB-7C7F7DDB4E35}" srcOrd="1" destOrd="0" presId="urn:microsoft.com/office/officeart/2005/8/layout/orgChart1"/>
+    <dgm:cxn modelId="{A54AAE84-FE69-465D-88EC-1C2AF665AB4B}" type="presParOf" srcId="{0C77AB73-A7DC-4C11-817A-A599901AC032}" destId="{5A72AC01-A811-492C-9A5F-A88F48661A5E}" srcOrd="2" destOrd="0" presId="urn:microsoft.com/office/officeart/2005/8/layout/orgChart1"/>
+    <dgm:cxn modelId="{7E3767CB-72E1-46EE-B1D0-F85FAA38FEAB}" type="presParOf" srcId="{6939D3CB-7520-4AE9-978B-3D25EA04688E}" destId="{668457C2-44DB-4B4E-8660-345838A51EB0}" srcOrd="2" destOrd="0" presId="urn:microsoft.com/office/officeart/2005/8/layout/orgChart1"/>
+    <dgm:cxn modelId="{DD422733-0F89-4F7A-9AB9-363BD22A91CC}" type="presParOf" srcId="{6939D3CB-7520-4AE9-978B-3D25EA04688E}" destId="{CB5973C0-1574-4BE1-8608-A7CB403F090A}" srcOrd="3" destOrd="0" presId="urn:microsoft.com/office/officeart/2005/8/layout/orgChart1"/>
+    <dgm:cxn modelId="{AAC32526-0FCF-4D6A-BA6A-64765387BE82}" type="presParOf" srcId="{CB5973C0-1574-4BE1-8608-A7CB403F090A}" destId="{7BD1B692-9F5E-4DC7-BBC3-67B18BED7BE8}" srcOrd="0" destOrd="0" presId="urn:microsoft.com/office/officeart/2005/8/layout/orgChart1"/>
+    <dgm:cxn modelId="{FBC8B028-5E17-43BF-9726-92062F7C6790}" type="presParOf" srcId="{7BD1B692-9F5E-4DC7-BBC3-67B18BED7BE8}" destId="{080389C6-C225-4889-B889-984B10E95709}" srcOrd="0" destOrd="0" presId="urn:microsoft.com/office/officeart/2005/8/layout/orgChart1"/>
+    <dgm:cxn modelId="{791AE961-7BB8-4C25-9067-B44553BFC7B5}" type="presParOf" srcId="{7BD1B692-9F5E-4DC7-BBC3-67B18BED7BE8}" destId="{5B30B4AD-0405-4D13-9BB0-60932A0C0D5C}" srcOrd="1" destOrd="0" presId="urn:microsoft.com/office/officeart/2005/8/layout/orgChart1"/>
+    <dgm:cxn modelId="{2A71F080-5005-4C00-83EE-1F30BF7650AF}" type="presParOf" srcId="{CB5973C0-1574-4BE1-8608-A7CB403F090A}" destId="{8CA6CD47-DC28-4F90-9914-CF4F885F145E}" srcOrd="1" destOrd="0" presId="urn:microsoft.com/office/officeart/2005/8/layout/orgChart1"/>
+    <dgm:cxn modelId="{CC2751E1-9980-47CE-8D2B-1571E5587505}" type="presParOf" srcId="{CB5973C0-1574-4BE1-8608-A7CB403F090A}" destId="{6BCF3B27-2825-4A17-B1D6-88D23B37E236}" srcOrd="2" destOrd="0" presId="urn:microsoft.com/office/officeart/2005/8/layout/orgChart1"/>
+    <dgm:cxn modelId="{DCE485D8-81D7-4336-9FC8-4E2FE19636A7}" type="presParOf" srcId="{6939D3CB-7520-4AE9-978B-3D25EA04688E}" destId="{C181A0DB-3BD0-493E-AA2F-FE66F5F3255F}" srcOrd="4" destOrd="0" presId="urn:microsoft.com/office/officeart/2005/8/layout/orgChart1"/>
+    <dgm:cxn modelId="{DD1CC7E0-9629-4005-9B9C-C78510BA0C8B}" type="presParOf" srcId="{6939D3CB-7520-4AE9-978B-3D25EA04688E}" destId="{4A2ECDB4-D616-4C7E-94E9-C54A7DAB9B89}" srcOrd="5" destOrd="0" presId="urn:microsoft.com/office/officeart/2005/8/layout/orgChart1"/>
+    <dgm:cxn modelId="{CA9C0059-DD26-4A0C-9E12-8FA5BF93756A}" type="presParOf" srcId="{4A2ECDB4-D616-4C7E-94E9-C54A7DAB9B89}" destId="{C85B5463-E598-436B-8C37-09EC3A432D22}" srcOrd="0" destOrd="0" presId="urn:microsoft.com/office/officeart/2005/8/layout/orgChart1"/>
+    <dgm:cxn modelId="{C8B1DC96-9A5A-4E9F-938B-434BFC00436E}" type="presParOf" srcId="{C85B5463-E598-436B-8C37-09EC3A432D22}" destId="{86ECDBD3-F1CE-4B14-A926-BC8A47B1825B}" srcOrd="0" destOrd="0" presId="urn:microsoft.com/office/officeart/2005/8/layout/orgChart1"/>
+    <dgm:cxn modelId="{6B5C0AA8-8965-4779-8CDD-E8DDD88E82D0}" type="presParOf" srcId="{C85B5463-E598-436B-8C37-09EC3A432D22}" destId="{2823E5D2-088B-4439-8A35-50D1E768121A}" srcOrd="1" destOrd="0" presId="urn:microsoft.com/office/officeart/2005/8/layout/orgChart1"/>
+    <dgm:cxn modelId="{9B180F0A-4CE1-48FE-B720-9FD73551C1B0}" type="presParOf" srcId="{4A2ECDB4-D616-4C7E-94E9-C54A7DAB9B89}" destId="{4B4B4AFA-3CB3-4F47-BFD0-0704186C5E1B}" srcOrd="1" destOrd="0" presId="urn:microsoft.com/office/officeart/2005/8/layout/orgChart1"/>
+    <dgm:cxn modelId="{D54D2A8C-6A03-4B5D-8549-915A58329A84}" type="presParOf" srcId="{4A2ECDB4-D616-4C7E-94E9-C54A7DAB9B89}" destId="{58D5C025-630A-4041-9515-2F6A5541B1EE}" srcOrd="2" destOrd="0" presId="urn:microsoft.com/office/officeart/2005/8/layout/orgChart1"/>
+    <dgm:cxn modelId="{4E0693DC-1EFF-4CDB-91F6-2FBC8AFE16D5}" type="presParOf" srcId="{BFABC647-7323-4DAC-A38E-483CEFC385B5}" destId="{54EB2FB2-F270-4797-8FCC-BCE19A246D81}" srcOrd="2" destOrd="0" presId="urn:microsoft.com/office/officeart/2005/8/layout/orgChart1"/>
+    <dgm:cxn modelId="{EE5C4C73-A7A8-4AF5-B54E-D8F79B738445}" type="presParOf" srcId="{EBB648DC-8001-4567-B053-BDEA0F1F8230}" destId="{0D86172D-13B2-4317-B7B0-D39AA1AB2B94}" srcOrd="2" destOrd="0" presId="urn:microsoft.com/office/officeart/2005/8/layout/orgChart1"/>
   </dgm:cxnLst>
   <dgm:bg/>
   <dgm:whole/>
@@ -11772,7 +11772,7 @@
   <a:extraClrSchemeLst/>
   <a:extLst>
     <a:ext uri="{05A4C25C-085E-4340-85A3-A5531E510DB2}">
-      <thm15:themeFamily xmlns="" xmlns:thm15="http://schemas.microsoft.com/office/thememl/2012/main" name="Office Theme" id="{62F939B6-93AF-4DB8-9C6B-D6C7DFDC589F}" vid="{4A3C46E8-61CC-4603-A589-7422A47A8E4A}"/>
+      <thm15:themeFamily xmlns:thm15="http://schemas.microsoft.com/office/thememl/2012/main" xmlns="" name="Office Theme" id="{62F939B6-93AF-4DB8-9C6B-D6C7DFDC589F}" vid="{4A3C46E8-61CC-4603-A589-7422A47A8E4A}"/>
     </a:ext>
   </a:extLst>
 </a:theme>

</xml_diff>